<commit_message>
[Versão 1] Diagrama dos casos de uso
</commit_message>
<xml_diff>
--- a/4.2 Diagrama dos Casos de Uso.docx
+++ b/4.2 Diagrama dos Casos de Uso.docx
@@ -1,99 +1,47 @@
 
 <file path=word/document.xml><?xml version="1.0" encoding="utf-8"?>
-<w:document xmlns:ve="http://schemas.openxmlformats.org/markup-compatibility/2006" xmlns:o="urn:schemas-microsoft-com:office:office" xmlns:r="http://schemas.openxmlformats.org/officeDocument/2006/relationships" xmlns:m="http://schemas.openxmlformats.org/officeDocument/2006/math" xmlns:v="urn:schemas-microsoft-com:vml" xmlns:wp="http://schemas.openxmlformats.org/drawingml/2006/wordprocessingDrawing" xmlns:w10="urn:schemas-microsoft-com:office:word" xmlns:w="http://schemas.openxmlformats.org/wordprocessingml/2006/main" xmlns:wne="http://schemas.microsoft.com/office/word/2006/wordml">
+<w:document xmlns:wpc="http://schemas.microsoft.com/office/word/2010/wordprocessingCanvas" xmlns:mc="http://schemas.openxmlformats.org/markup-compatibility/2006" xmlns:o="urn:schemas-microsoft-com:office:office" xmlns:r="http://schemas.openxmlformats.org/officeDocument/2006/relationships" xmlns:m="http://schemas.openxmlformats.org/officeDocument/2006/math" xmlns:v="urn:schemas-microsoft-com:vml" xmlns:wp14="http://schemas.microsoft.com/office/word/2010/wordprocessingDrawing" xmlns:wp="http://schemas.openxmlformats.org/drawingml/2006/wordprocessingDrawing" xmlns:w10="urn:schemas-microsoft-com:office:word" xmlns:w="http://schemas.openxmlformats.org/wordprocessingml/2006/main" xmlns:w14="http://schemas.microsoft.com/office/word/2010/wordml" xmlns:wpg="http://schemas.microsoft.com/office/word/2010/wordprocessingGroup" xmlns:wpi="http://schemas.microsoft.com/office/word/2010/wordprocessingInk" xmlns:wne="http://schemas.microsoft.com/office/word/2006/wordml" xmlns:wps="http://schemas.microsoft.com/office/word/2010/wordprocessingShape" mc:Ignorable="w14 wp14">
   <w:body>
     <w:p>
       <w:pPr>
         <w:rPr>
           <w:rFonts w:ascii="Arial" w:hAnsi="Arial"/>
-          <w:color w:val="808080"/>
-        </w:rPr>
-      </w:pPr>
-      <w:r>
-        <w:rPr>
-          <w:rFonts w:ascii="Arial" w:hAnsi="Arial"/>
-          <w:color w:val="808080"/>
-        </w:rPr>
-        <w:t>1. Ator: ADMINISTRADOR</w:t>
-      </w:r>
-    </w:p>
-    <w:p>
-      <w:r>
-        <w:rPr>
+          <w:color w:val="000000" w:themeColor="text1"/>
+        </w:rPr>
+      </w:pPr>
+      <w:r>
+        <w:rPr>
+          <w:rFonts w:ascii="Arial" w:hAnsi="Arial"/>
+          <w:color w:val="000000" w:themeColor="text1"/>
+        </w:rPr>
+        <w:t xml:space="preserve">1. Ator: </w:t>
+      </w:r>
+      <w:r>
+        <w:rPr>
+          <w:rFonts w:ascii="Arial" w:hAnsi="Arial"/>
+          <w:color w:val="000000" w:themeColor="text1"/>
+        </w:rPr>
+        <w:t>Administrador</w:t>
+      </w:r>
+      <w:r>
+        <w:rPr>
+          <w:rFonts w:ascii="Arial" w:hAnsi="Arial"/>
+          <w:color w:val="000000" w:themeColor="text1"/>
+        </w:rPr>
+        <w:br/>
+      </w:r>
+      <w:r>
+        <w:rPr>
+          <w:rFonts w:ascii="Arial" w:hAnsi="Arial"/>
           <w:noProof/>
+          <w:color w:val="000000" w:themeColor="text1"/>
           <w:lang w:eastAsia="pt-BR"/>
         </w:rPr>
         <w:drawing>
-          <wp:anchor distT="0" distB="0" distL="114300" distR="114300" simplePos="0" relativeHeight="251658240" behindDoc="1" locked="0" layoutInCell="1" allowOverlap="1">
-            <wp:simplePos x="0" y="0"/>
-            <wp:positionH relativeFrom="column">
-              <wp:posOffset>52705</wp:posOffset>
-            </wp:positionH>
-            <wp:positionV relativeFrom="paragraph">
-              <wp:posOffset>7620</wp:posOffset>
-            </wp:positionV>
-            <wp:extent cx="5939155" cy="4286250"/>
-            <wp:effectExtent l="0" t="0" r="4445" b="0"/>
-            <wp:wrapTight wrapText="bothSides">
-              <wp:wrapPolygon edited="0">
-                <wp:start x="8522" y="1056"/>
-                <wp:lineTo x="7621" y="1248"/>
-                <wp:lineTo x="7483" y="2112"/>
-                <wp:lineTo x="7829" y="2592"/>
-                <wp:lineTo x="6998" y="3456"/>
-                <wp:lineTo x="7136" y="3840"/>
-                <wp:lineTo x="11570" y="4128"/>
-                <wp:lineTo x="6790" y="4512"/>
-                <wp:lineTo x="970" y="5376"/>
-                <wp:lineTo x="693" y="6048"/>
-                <wp:lineTo x="1039" y="7008"/>
-                <wp:lineTo x="69" y="7488"/>
-                <wp:lineTo x="69" y="8064"/>
-                <wp:lineTo x="6582" y="8736"/>
-                <wp:lineTo x="3326" y="13344"/>
-                <wp:lineTo x="1524" y="13632"/>
-                <wp:lineTo x="831" y="14112"/>
-                <wp:lineTo x="901" y="14880"/>
-                <wp:lineTo x="346" y="16032"/>
-                <wp:lineTo x="485" y="16416"/>
-                <wp:lineTo x="3118" y="16416"/>
-                <wp:lineTo x="7483" y="17952"/>
-                <wp:lineTo x="6305" y="18816"/>
-                <wp:lineTo x="5958" y="19200"/>
-                <wp:lineTo x="5958" y="19584"/>
-                <wp:lineTo x="7413" y="19584"/>
-                <wp:lineTo x="8452" y="19584"/>
-                <wp:lineTo x="11639" y="19584"/>
-                <wp:lineTo x="11639" y="19392"/>
-                <wp:lineTo x="11224" y="18912"/>
-                <wp:lineTo x="10046" y="17952"/>
-                <wp:lineTo x="10531" y="16512"/>
-                <wp:lineTo x="10531" y="16416"/>
-                <wp:lineTo x="10600" y="16416"/>
-                <wp:lineTo x="12679" y="14880"/>
-                <wp:lineTo x="12748" y="14880"/>
-                <wp:lineTo x="14896" y="13344"/>
-                <wp:lineTo x="15173" y="13344"/>
-                <wp:lineTo x="21547" y="11904"/>
-                <wp:lineTo x="21616" y="11808"/>
-                <wp:lineTo x="21339" y="11328"/>
-                <wp:lineTo x="20785" y="10272"/>
-                <wp:lineTo x="20923" y="9600"/>
-                <wp:lineTo x="19953" y="9024"/>
-                <wp:lineTo x="18360" y="8736"/>
-                <wp:lineTo x="16004" y="7200"/>
-                <wp:lineTo x="14134" y="5664"/>
-                <wp:lineTo x="15658" y="4320"/>
-                <wp:lineTo x="15727" y="4128"/>
-                <wp:lineTo x="11293" y="2976"/>
-                <wp:lineTo x="9700" y="2592"/>
-                <wp:lineTo x="10046" y="2016"/>
-                <wp:lineTo x="9838" y="1152"/>
-                <wp:lineTo x="9007" y="1056"/>
-                <wp:lineTo x="8522" y="1056"/>
-              </wp:wrapPolygon>
-            </wp:wrapTight>
-            <wp:docPr id="2" name="Imagem 1"/>
+          <wp:inline distT="0" distB="0" distL="0" distR="0" wp14:anchorId="3E862F53" wp14:editId="3CD25DF7">
+            <wp:extent cx="5760085" cy="5007610"/>
+            <wp:effectExtent l="0" t="0" r="0" b="0"/>
+            <wp:docPr id="6" name="Imagem 6" descr="C:\Users\Otávio\Desktop\figura_diagrama1.png"/>
             <wp:cNvGraphicFramePr>
               <a:graphicFrameLocks xmlns:a="http://schemas.openxmlformats.org/drawingml/2006/main" noChangeAspect="1"/>
             </wp:cNvGraphicFramePr>
@@ -101,14 +49,20 @@
               <a:graphicData uri="http://schemas.openxmlformats.org/drawingml/2006/picture">
                 <pic:pic xmlns:pic="http://schemas.openxmlformats.org/drawingml/2006/picture">
                   <pic:nvPicPr>
-                    <pic:cNvPr id="0" name="Picture 1"/>
+                    <pic:cNvPr id="0" name="Picture 5" descr="C:\Users\Otávio\Desktop\figura_diagrama1.png"/>
                     <pic:cNvPicPr>
                       <a:picLocks noChangeAspect="1" noChangeArrowheads="1"/>
                     </pic:cNvPicPr>
                   </pic:nvPicPr>
                   <pic:blipFill>
-                    <a:blip r:embed="rId6" cstate="print"/>
-                    <a:srcRect l="10138" r="9831"/>
+                    <a:blip r:embed="rId7">
+                      <a:extLst>
+                        <a:ext uri="{28A0092B-C50C-407E-A947-70E740481C1C}">
+                          <a14:useLocalDpi xmlns:a14="http://schemas.microsoft.com/office/drawing/2010/main" val="0"/>
+                        </a:ext>
+                      </a:extLst>
+                    </a:blip>
+                    <a:srcRect/>
                     <a:stretch>
                       <a:fillRect/>
                     </a:stretch>
@@ -116,216 +70,354 @@
                   <pic:spPr bwMode="auto">
                     <a:xfrm>
                       <a:off x="0" y="0"/>
-                      <a:ext cx="5939155" cy="4286250"/>
+                      <a:ext cx="5760085" cy="5007610"/>
                     </a:xfrm>
                     <a:prstGeom prst="rect">
                       <a:avLst/>
                     </a:prstGeom>
                     <a:noFill/>
-                    <a:ln w="9525">
+                    <a:ln>
                       <a:noFill/>
-                      <a:miter lim="800000"/>
-                      <a:headEnd/>
-                      <a:tailEnd/>
                     </a:ln>
                   </pic:spPr>
                 </pic:pic>
               </a:graphicData>
             </a:graphic>
-          </wp:anchor>
+          </wp:inline>
         </w:drawing>
       </w:r>
     </w:p>
     <w:p>
-      <w:r>
-        <w:rPr>
+      <w:pPr>
+        <w:rPr>
+          <w:rFonts w:ascii="Arial" w:hAnsi="Arial"/>
+          <w:color w:val="000000" w:themeColor="text1"/>
+        </w:rPr>
+      </w:pPr>
+    </w:p>
+    <w:p>
+      <w:pPr>
+        <w:rPr>
+          <w:rFonts w:ascii="Arial" w:hAnsi="Arial"/>
+          <w:color w:val="000000" w:themeColor="text1"/>
+        </w:rPr>
+      </w:pPr>
+    </w:p>
+    <w:p>
+      <w:pPr>
+        <w:rPr>
+          <w:rFonts w:ascii="Arial" w:hAnsi="Arial"/>
+          <w:color w:val="000000" w:themeColor="text1"/>
+        </w:rPr>
+      </w:pPr>
+    </w:p>
+    <w:p>
+      <w:pPr>
+        <w:rPr>
+          <w:rFonts w:ascii="Arial" w:hAnsi="Arial"/>
+          <w:color w:val="000000" w:themeColor="text1"/>
+        </w:rPr>
+      </w:pPr>
+    </w:p>
+    <w:p>
+      <w:pPr>
+        <w:rPr>
+          <w:rFonts w:ascii="Arial" w:hAnsi="Arial"/>
+          <w:color w:val="000000" w:themeColor="text1"/>
+        </w:rPr>
+      </w:pPr>
+    </w:p>
+    <w:p>
+      <w:pPr>
+        <w:rPr>
+          <w:rFonts w:ascii="Arial" w:hAnsi="Arial"/>
+          <w:color w:val="000000" w:themeColor="text1"/>
+        </w:rPr>
+      </w:pPr>
+    </w:p>
+    <w:p>
+      <w:pPr>
+        <w:rPr>
+          <w:rFonts w:ascii="Arial" w:hAnsi="Arial"/>
+          <w:color w:val="000000" w:themeColor="text1"/>
+        </w:rPr>
+      </w:pPr>
+    </w:p>
+    <w:p>
+      <w:pPr>
+        <w:rPr>
+          <w:rFonts w:ascii="Arial" w:hAnsi="Arial"/>
+          <w:color w:val="000000" w:themeColor="text1"/>
+        </w:rPr>
+      </w:pPr>
+    </w:p>
+    <w:p>
+      <w:pPr>
+        <w:rPr>
+          <w:rFonts w:ascii="Arial" w:hAnsi="Arial"/>
+          <w:color w:val="000000" w:themeColor="text1"/>
+        </w:rPr>
+      </w:pPr>
+    </w:p>
+    <w:p>
+      <w:pPr>
+        <w:rPr>
+          <w:rFonts w:ascii="Arial" w:hAnsi="Arial"/>
+          <w:color w:val="000000" w:themeColor="text1"/>
+        </w:rPr>
+      </w:pPr>
+    </w:p>
+    <w:p>
+      <w:pPr>
+        <w:rPr>
+          <w:rFonts w:ascii="Arial" w:hAnsi="Arial"/>
+          <w:color w:val="000000" w:themeColor="text1"/>
+        </w:rPr>
+      </w:pPr>
+    </w:p>
+    <w:p>
+      <w:pPr>
+        <w:rPr>
+          <w:rFonts w:ascii="Arial" w:hAnsi="Arial"/>
+          <w:color w:val="000000" w:themeColor="text1"/>
+        </w:rPr>
+      </w:pPr>
+      <w:r>
+        <w:rPr>
+          <w:rFonts w:ascii="Arial" w:hAnsi="Arial"/>
+          <w:color w:val="000000" w:themeColor="text1"/>
+        </w:rPr>
+        <w:lastRenderedPageBreak/>
+        <w:t>2</w:t>
+      </w:r>
+      <w:r>
+        <w:rPr>
+          <w:rFonts w:ascii="Arial" w:hAnsi="Arial"/>
+          <w:color w:val="000000" w:themeColor="text1"/>
+        </w:rPr>
+        <w:t>. Ator: Gestor/Gerente</w:t>
+      </w:r>
+    </w:p>
+    <w:p>
+      <w:pPr>
+        <w:rPr>
+          <w:rFonts w:ascii="Arial" w:hAnsi="Arial"/>
+          <w:color w:val="000000" w:themeColor="text1"/>
+        </w:rPr>
+      </w:pPr>
+      <w:r>
+        <w:rPr>
+          <w:rFonts w:ascii="Arial" w:hAnsi="Arial"/>
           <w:noProof/>
+          <w:color w:val="000000" w:themeColor="text1"/>
           <w:lang w:eastAsia="pt-BR"/>
         </w:rPr>
-        <w:pict>
-          <v:group id="_x0000_s1036" style="position:absolute;margin-left:-8pt;margin-top:24.5pt;width:477.2pt;height:264pt;z-index:251672576" coordorigin="1541,4110" coordsize="9544,5280">
-            <v:shapetype id="_x0000_t202" coordsize="21600,21600" o:spt="202" path="m,l,21600r21600,l21600,xe">
-              <v:stroke joinstyle="miter"/>
-              <v:path gradientshapeok="t" o:connecttype="rect"/>
-            </v:shapetype>
-            <v:shape id="_x0000_s1026" type="#_x0000_t202" style="position:absolute;left:1601;top:5430;width:1984;height:735;mso-width-relative:margin;mso-height-relative:margin">
-              <v:textbox>
-                <w:txbxContent>
-                  <w:p>
-                    <w:pPr>
-                      <w:jc w:val="center"/>
-                    </w:pPr>
-                    <w:r>
-                      <w:t xml:space="preserve">UC-01 Autenticar </w:t>
-                    </w:r>
-                    <w:r>
-                      <w:br/>
-                      <w:t>Usuário</w:t>
-                    </w:r>
-                  </w:p>
-                </w:txbxContent>
-              </v:textbox>
-            </v:shape>
-            <v:shape id="_x0000_s1027" type="#_x0000_t202" style="position:absolute;left:4121;top:4110;width:2419;height:345;mso-width-relative:margin;mso-height-relative:margin">
-              <v:textbox>
-                <w:txbxContent>
-                  <w:p>
-                    <w:r>
-                      <w:t>UC-02  Manter Usuário</w:t>
-                    </w:r>
-                  </w:p>
-                </w:txbxContent>
-              </v:textbox>
-            </v:shape>
-            <v:shape id="_x0000_s1028" type="#_x0000_t202" style="position:absolute;left:4137;top:9045;width:3468;height:345;mso-width-relative:margin;mso-height-relative:margin">
-              <v:textbox>
-                <w:txbxContent>
-                  <w:p>
-                    <w:r>
-                      <w:t>UC-04  Manter Grupos de Usuários</w:t>
-                    </w:r>
-                  </w:p>
-                </w:txbxContent>
-              </v:textbox>
-            </v:shape>
-            <v:shape id="_x0000_s1029" type="#_x0000_t202" style="position:absolute;left:9416;top:6660;width:1669;height:795;mso-width-relative:margin;mso-height-relative:margin">
-              <v:textbox>
-                <w:txbxContent>
-                  <w:p>
-                    <w:pPr>
-                      <w:jc w:val="center"/>
-                    </w:pPr>
-                    <w:r>
-                      <w:t xml:space="preserve">UC-03  Manter  </w:t>
-                    </w:r>
-                    <w:r>
-                      <w:br/>
-                      <w:t>Permissões</w:t>
-                    </w:r>
-                  </w:p>
-                </w:txbxContent>
-              </v:textbox>
-            </v:shape>
-            <v:shape id="_x0000_s1034" type="#_x0000_t202" style="position:absolute;left:1541;top:7995;width:2284;height:495;mso-width-relative:margin;mso-height-relative:margin">
-              <v:textbox>
-                <w:txbxContent>
-                  <w:p>
-                    <w:r>
-                      <w:t>UC-05  Gerar Backup</w:t>
-                    </w:r>
-                  </w:p>
-                </w:txbxContent>
-              </v:textbox>
-            </v:shape>
-            <v:shape id="_x0000_s1035" type="#_x0000_t202" style="position:absolute;left:4601;top:6735;width:1939;height:492;mso-width-relative:margin;mso-height-relative:margin" stroked="f">
-              <v:textbox>
-                <w:txbxContent>
-                  <w:p>
-                    <w:r>
-                      <w:t>ADMINISTRADOR</w:t>
-                    </w:r>
-                  </w:p>
-                </w:txbxContent>
-              </v:textbox>
-            </v:shape>
-          </v:group>
-        </w:pict>
-      </w:r>
-    </w:p>
-    <w:p/>
-    <w:p/>
-    <w:p/>
-    <w:p/>
-    <w:p/>
-    <w:p/>
-    <w:p/>
-    <w:p/>
-    <w:p/>
-    <w:p/>
-    <w:p/>
-    <w:p>
-      <w:r>
-        <w:rPr>
+        <w:drawing>
+          <wp:inline distT="0" distB="0" distL="0" distR="0" wp14:anchorId="07C24A43" wp14:editId="43A797E0">
+            <wp:extent cx="5753100" cy="6076950"/>
+            <wp:effectExtent l="0" t="0" r="0" b="0"/>
+            <wp:docPr id="8" name="Imagem 8" descr="C:\Users\Otávio\Desktop\figura_diagrama2.png"/>
+            <wp:cNvGraphicFramePr>
+              <a:graphicFrameLocks xmlns:a="http://schemas.openxmlformats.org/drawingml/2006/main" noChangeAspect="1"/>
+            </wp:cNvGraphicFramePr>
+            <a:graphic xmlns:a="http://schemas.openxmlformats.org/drawingml/2006/main">
+              <a:graphicData uri="http://schemas.openxmlformats.org/drawingml/2006/picture">
+                <pic:pic xmlns:pic="http://schemas.openxmlformats.org/drawingml/2006/picture">
+                  <pic:nvPicPr>
+                    <pic:cNvPr id="0" name="Picture 7" descr="C:\Users\Otávio\Desktop\figura_diagrama2.png"/>
+                    <pic:cNvPicPr>
+                      <a:picLocks noChangeAspect="1" noChangeArrowheads="1"/>
+                    </pic:cNvPicPr>
+                  </pic:nvPicPr>
+                  <pic:blipFill>
+                    <a:blip r:embed="rId8">
+                      <a:extLst>
+                        <a:ext uri="{28A0092B-C50C-407E-A947-70E740481C1C}">
+                          <a14:useLocalDpi xmlns:a14="http://schemas.microsoft.com/office/drawing/2010/main" val="0"/>
+                        </a:ext>
+                      </a:extLst>
+                    </a:blip>
+                    <a:srcRect/>
+                    <a:stretch>
+                      <a:fillRect/>
+                    </a:stretch>
+                  </pic:blipFill>
+                  <pic:spPr bwMode="auto">
+                    <a:xfrm>
+                      <a:off x="0" y="0"/>
+                      <a:ext cx="5753100" cy="6076950"/>
+                    </a:xfrm>
+                    <a:prstGeom prst="rect">
+                      <a:avLst/>
+                    </a:prstGeom>
+                    <a:noFill/>
+                    <a:ln>
+                      <a:noFill/>
+                    </a:ln>
+                  </pic:spPr>
+                </pic:pic>
+              </a:graphicData>
+            </a:graphic>
+          </wp:inline>
+        </w:drawing>
+      </w:r>
+    </w:p>
+    <w:p>
+      <w:pPr>
+        <w:rPr>
+          <w:rFonts w:ascii="Arial" w:hAnsi="Arial"/>
+          <w:color w:val="000000" w:themeColor="text1"/>
+        </w:rPr>
+      </w:pPr>
+    </w:p>
+    <w:p>
+      <w:pPr>
+        <w:rPr>
+          <w:rFonts w:ascii="Arial" w:hAnsi="Arial"/>
+          <w:color w:val="000000" w:themeColor="text1"/>
+        </w:rPr>
+      </w:pPr>
+    </w:p>
+    <w:p>
+      <w:pPr>
+        <w:rPr>
+          <w:rFonts w:ascii="Arial" w:hAnsi="Arial"/>
+          <w:color w:val="000000" w:themeColor="text1"/>
+        </w:rPr>
+      </w:pPr>
+    </w:p>
+    <w:p>
+      <w:pPr>
+        <w:rPr>
+          <w:rFonts w:ascii="Arial" w:hAnsi="Arial"/>
+          <w:color w:val="000000" w:themeColor="text1"/>
+        </w:rPr>
+      </w:pPr>
+    </w:p>
+    <w:p>
+      <w:pPr>
+        <w:rPr>
+          <w:rFonts w:ascii="Arial" w:hAnsi="Arial"/>
+          <w:color w:val="000000" w:themeColor="text1"/>
+        </w:rPr>
+      </w:pPr>
+    </w:p>
+    <w:p>
+      <w:pPr>
+        <w:rPr>
+          <w:rFonts w:ascii="Arial" w:hAnsi="Arial"/>
+          <w:color w:val="000000" w:themeColor="text1"/>
+        </w:rPr>
+      </w:pPr>
+    </w:p>
+    <w:p>
+      <w:pPr>
+        <w:rPr>
+          <w:rFonts w:ascii="Arial" w:hAnsi="Arial"/>
+          <w:color w:val="000000" w:themeColor="text1"/>
+        </w:rPr>
+      </w:pPr>
+    </w:p>
+    <w:p>
+      <w:pPr>
+        <w:rPr>
+          <w:rFonts w:ascii="Arial" w:hAnsi="Arial"/>
+          <w:color w:val="000000" w:themeColor="text1"/>
+        </w:rPr>
+      </w:pPr>
+      <w:r>
+        <w:rPr>
+          <w:rFonts w:ascii="Arial" w:hAnsi="Arial"/>
+          <w:color w:val="000000" w:themeColor="text1"/>
+        </w:rPr>
+        <w:lastRenderedPageBreak/>
+        <w:t>3</w:t>
+      </w:r>
+      <w:r>
+        <w:rPr>
+          <w:rFonts w:ascii="Arial" w:hAnsi="Arial"/>
+          <w:color w:val="000000" w:themeColor="text1"/>
+        </w:rPr>
+        <w:t>. Ato</w:t>
+      </w:r>
+      <w:bookmarkStart w:id="0" w:name="_GoBack"/>
+      <w:bookmarkEnd w:id="0"/>
+      <w:r>
+        <w:rPr>
+          <w:rFonts w:ascii="Arial" w:hAnsi="Arial"/>
+          <w:color w:val="000000" w:themeColor="text1"/>
+        </w:rPr>
+        <w:t xml:space="preserve">r: </w:t>
+      </w:r>
+      <w:r>
+        <w:rPr>
+          <w:rFonts w:ascii="Arial" w:hAnsi="Arial"/>
+          <w:color w:val="000000" w:themeColor="text1"/>
+        </w:rPr>
+        <w:t>Operador</w:t>
+      </w:r>
+    </w:p>
+    <w:p>
+      <w:r>
+        <w:rPr>
+          <w:rFonts w:ascii="Arial" w:hAnsi="Arial"/>
           <w:noProof/>
+          <w:color w:val="000000" w:themeColor="text1"/>
           <w:lang w:eastAsia="pt-BR"/>
         </w:rPr>
-        <w:pict>
-          <v:shape id="_x0000_s1031" type="#_x0000_t202" style="position:absolute;margin-left:-395.25pt;margin-top:11.9pt;width:154.55pt;height:17.25pt;z-index:251666432;mso-width-relative:margin;mso-height-relative:margin">
-            <v:textbox>
-              <w:txbxContent>
-                <w:p>
-                  <w:r>
-                    <w:t>UC-01 Autenticar Usuário</w:t>
-                  </w:r>
-                </w:p>
-              </w:txbxContent>
-            </v:textbox>
-          </v:shape>
-        </w:pict>
-      </w:r>
-      <w:r>
-        <w:rPr>
-          <w:noProof/>
-        </w:rPr>
-        <w:pict>
-          <v:shape id="_x0000_s1030" type="#_x0000_t202" style="position:absolute;margin-left:-396pt;margin-top:11.15pt;width:136.55pt;height:17.25pt;z-index:251665408;mso-width-relative:margin;mso-height-relative:margin">
-            <v:textbox>
-              <w:txbxContent>
-                <w:p>
-                  <w:r>
-                    <w:t>UC-01 Autenticar Usuário</w:t>
-                  </w:r>
-                </w:p>
-              </w:txbxContent>
-            </v:textbox>
-          </v:shape>
-        </w:pict>
-      </w:r>
-    </w:p>
-    <w:p>
-      <w:r>
-        <w:rPr>
-          <w:noProof/>
-          <w:lang w:eastAsia="pt-BR"/>
-        </w:rPr>
-        <w:pict>
-          <v:shape id="_x0000_s1033" type="#_x0000_t202" style="position:absolute;margin-left:-395.25pt;margin-top:11.9pt;width:154.55pt;height:17.25pt;z-index:251669504;mso-width-relative:margin;mso-height-relative:margin">
-            <v:textbox>
-              <w:txbxContent>
-                <w:p>
-                  <w:r>
-                    <w:t>UC-01 Autenticar Usuário</w:t>
-                  </w:r>
-                </w:p>
-              </w:txbxContent>
-            </v:textbox>
-          </v:shape>
-        </w:pict>
-      </w:r>
-      <w:r>
-        <w:rPr>
-          <w:noProof/>
-        </w:rPr>
-        <w:pict>
-          <v:shape id="_x0000_s1032" type="#_x0000_t202" style="position:absolute;margin-left:-396pt;margin-top:11.15pt;width:136.55pt;height:17.25pt;z-index:251668480;mso-width-relative:margin;mso-height-relative:margin">
-            <v:textbox>
-              <w:txbxContent>
-                <w:p>
-                  <w:r>
-                    <w:t>UC-01 Autenticar Usuário</w:t>
-                  </w:r>
-                </w:p>
-              </w:txbxContent>
-            </v:textbox>
-          </v:shape>
-        </w:pict>
-      </w:r>
-    </w:p>
-    <w:p/>
-    <w:p/>
+        <w:drawing>
+          <wp:inline distT="0" distB="0" distL="0" distR="0" wp14:anchorId="2EEF2150" wp14:editId="26DDCC43">
+            <wp:extent cx="5753100" cy="3419475"/>
+            <wp:effectExtent l="0" t="0" r="0" b="0"/>
+            <wp:docPr id="7" name="Imagem 7" descr="C:\Users\Otávio\Desktop\figura_diagrama3.png"/>
+            <wp:cNvGraphicFramePr>
+              <a:graphicFrameLocks xmlns:a="http://schemas.openxmlformats.org/drawingml/2006/main" noChangeAspect="1"/>
+            </wp:cNvGraphicFramePr>
+            <a:graphic xmlns:a="http://schemas.openxmlformats.org/drawingml/2006/main">
+              <a:graphicData uri="http://schemas.openxmlformats.org/drawingml/2006/picture">
+                <pic:pic xmlns:pic="http://schemas.openxmlformats.org/drawingml/2006/picture">
+                  <pic:nvPicPr>
+                    <pic:cNvPr id="0" name="Picture 6" descr="C:\Users\Otávio\Desktop\figura_diagrama3.png"/>
+                    <pic:cNvPicPr>
+                      <a:picLocks noChangeAspect="1" noChangeArrowheads="1"/>
+                    </pic:cNvPicPr>
+                  </pic:nvPicPr>
+                  <pic:blipFill>
+                    <a:blip r:embed="rId9">
+                      <a:extLst>
+                        <a:ext uri="{28A0092B-C50C-407E-A947-70E740481C1C}">
+                          <a14:useLocalDpi xmlns:a14="http://schemas.microsoft.com/office/drawing/2010/main" val="0"/>
+                        </a:ext>
+                      </a:extLst>
+                    </a:blip>
+                    <a:srcRect/>
+                    <a:stretch>
+                      <a:fillRect/>
+                    </a:stretch>
+                  </pic:blipFill>
+                  <pic:spPr bwMode="auto">
+                    <a:xfrm>
+                      <a:off x="0" y="0"/>
+                      <a:ext cx="5753100" cy="3419475"/>
+                    </a:xfrm>
+                    <a:prstGeom prst="rect">
+                      <a:avLst/>
+                    </a:prstGeom>
+                    <a:noFill/>
+                    <a:ln>
+                      <a:noFill/>
+                    </a:ln>
+                  </pic:spPr>
+                </pic:pic>
+              </a:graphicData>
+            </a:graphic>
+          </wp:inline>
+        </w:drawing>
+      </w:r>
+    </w:p>
     <w:sectPr>
-      <w:headerReference w:type="default" r:id="rId7"/>
-      <w:footerReference w:type="default" r:id="rId8"/>
+      <w:headerReference w:type="default" r:id="rId10"/>
+      <w:footerReference w:type="default" r:id="rId11"/>
       <w:pgSz w:w="11906" w:h="16838"/>
       <w:pgMar w:top="1134" w:right="1134" w:bottom="1134" w:left="1701" w:header="709" w:footer="709" w:gutter="0"/>
       <w:cols w:space="708"/>
@@ -336,7 +428,7 @@
 </file>
 
 <file path=word/endnotes.xml><?xml version="1.0" encoding="utf-8"?>
-<w:endnotes xmlns:ve="http://schemas.openxmlformats.org/markup-compatibility/2006" xmlns:o="urn:schemas-microsoft-com:office:office" xmlns:r="http://schemas.openxmlformats.org/officeDocument/2006/relationships" xmlns:m="http://schemas.openxmlformats.org/officeDocument/2006/math" xmlns:v="urn:schemas-microsoft-com:vml" xmlns:wp="http://schemas.openxmlformats.org/drawingml/2006/wordprocessingDrawing" xmlns:w10="urn:schemas-microsoft-com:office:word" xmlns:w="http://schemas.openxmlformats.org/wordprocessingml/2006/main" xmlns:wne="http://schemas.microsoft.com/office/word/2006/wordml">
+<w:endnotes xmlns:wpc="http://schemas.microsoft.com/office/word/2010/wordprocessingCanvas" xmlns:mc="http://schemas.openxmlformats.org/markup-compatibility/2006" xmlns:o="urn:schemas-microsoft-com:office:office" xmlns:r="http://schemas.openxmlformats.org/officeDocument/2006/relationships" xmlns:m="http://schemas.openxmlformats.org/officeDocument/2006/math" xmlns:v="urn:schemas-microsoft-com:vml" xmlns:wp14="http://schemas.microsoft.com/office/word/2010/wordprocessingDrawing" xmlns:wp="http://schemas.openxmlformats.org/drawingml/2006/wordprocessingDrawing" xmlns:w10="urn:schemas-microsoft-com:office:word" xmlns:w="http://schemas.openxmlformats.org/wordprocessingml/2006/main" xmlns:w14="http://schemas.microsoft.com/office/word/2010/wordml" xmlns:wpg="http://schemas.microsoft.com/office/word/2010/wordprocessingGroup" xmlns:wpi="http://schemas.microsoft.com/office/word/2010/wordprocessingInk" xmlns:wne="http://schemas.microsoft.com/office/word/2006/wordml" xmlns:wps="http://schemas.microsoft.com/office/word/2010/wordprocessingShape" mc:Ignorable="w14 wp14">
   <w:endnote w:type="separator" w:id="-1">
     <w:p>
       <w:pPr>
@@ -361,7 +453,7 @@
 </file>
 
 <file path=word/footer1.xml><?xml version="1.0" encoding="utf-8"?>
-<w:ftr xmlns:ve="http://schemas.openxmlformats.org/markup-compatibility/2006" xmlns:o="urn:schemas-microsoft-com:office:office" xmlns:r="http://schemas.openxmlformats.org/officeDocument/2006/relationships" xmlns:m="http://schemas.openxmlformats.org/officeDocument/2006/math" xmlns:v="urn:schemas-microsoft-com:vml" xmlns:wp="http://schemas.openxmlformats.org/drawingml/2006/wordprocessingDrawing" xmlns:w10="urn:schemas-microsoft-com:office:word" xmlns:w="http://schemas.openxmlformats.org/wordprocessingml/2006/main" xmlns:wne="http://schemas.microsoft.com/office/word/2006/wordml">
+<w:ftr xmlns:wpc="http://schemas.microsoft.com/office/word/2010/wordprocessingCanvas" xmlns:mc="http://schemas.openxmlformats.org/markup-compatibility/2006" xmlns:o="urn:schemas-microsoft-com:office:office" xmlns:r="http://schemas.openxmlformats.org/officeDocument/2006/relationships" xmlns:m="http://schemas.openxmlformats.org/officeDocument/2006/math" xmlns:v="urn:schemas-microsoft-com:vml" xmlns:wp14="http://schemas.microsoft.com/office/word/2010/wordprocessingDrawing" xmlns:wp="http://schemas.openxmlformats.org/drawingml/2006/wordprocessingDrawing" xmlns:w10="urn:schemas-microsoft-com:office:word" xmlns:w="http://schemas.openxmlformats.org/wordprocessingml/2006/main" xmlns:w14="http://schemas.microsoft.com/office/word/2010/wordml" xmlns:wpg="http://schemas.microsoft.com/office/word/2010/wordprocessingGroup" xmlns:wpi="http://schemas.microsoft.com/office/word/2010/wordprocessingInk" xmlns:wne="http://schemas.microsoft.com/office/word/2006/wordml" xmlns:wps="http://schemas.microsoft.com/office/word/2010/wordprocessingShape" mc:Ignorable="w14 wp14">
   <w:p>
     <w:pPr>
       <w:pStyle w:val="Rodap"/>
@@ -394,7 +486,7 @@
 </file>
 
 <file path=word/footnotes.xml><?xml version="1.0" encoding="utf-8"?>
-<w:footnotes xmlns:ve="http://schemas.openxmlformats.org/markup-compatibility/2006" xmlns:o="urn:schemas-microsoft-com:office:office" xmlns:r="http://schemas.openxmlformats.org/officeDocument/2006/relationships" xmlns:m="http://schemas.openxmlformats.org/officeDocument/2006/math" xmlns:v="urn:schemas-microsoft-com:vml" xmlns:wp="http://schemas.openxmlformats.org/drawingml/2006/wordprocessingDrawing" xmlns:w10="urn:schemas-microsoft-com:office:word" xmlns:w="http://schemas.openxmlformats.org/wordprocessingml/2006/main" xmlns:wne="http://schemas.microsoft.com/office/word/2006/wordml">
+<w:footnotes xmlns:wpc="http://schemas.microsoft.com/office/word/2010/wordprocessingCanvas" xmlns:mc="http://schemas.openxmlformats.org/markup-compatibility/2006" xmlns:o="urn:schemas-microsoft-com:office:office" xmlns:r="http://schemas.openxmlformats.org/officeDocument/2006/relationships" xmlns:m="http://schemas.openxmlformats.org/officeDocument/2006/math" xmlns:v="urn:schemas-microsoft-com:vml" xmlns:wp14="http://schemas.microsoft.com/office/word/2010/wordprocessingDrawing" xmlns:wp="http://schemas.openxmlformats.org/drawingml/2006/wordprocessingDrawing" xmlns:w10="urn:schemas-microsoft-com:office:word" xmlns:w="http://schemas.openxmlformats.org/wordprocessingml/2006/main" xmlns:w14="http://schemas.microsoft.com/office/word/2010/wordml" xmlns:wpg="http://schemas.microsoft.com/office/word/2010/wordprocessingGroup" xmlns:wpi="http://schemas.microsoft.com/office/word/2010/wordprocessingInk" xmlns:wne="http://schemas.microsoft.com/office/word/2006/wordml" xmlns:wps="http://schemas.microsoft.com/office/word/2010/wordprocessingShape" mc:Ignorable="w14 wp14">
   <w:footnote w:type="separator" w:id="-1">
     <w:p>
       <w:pPr>
@@ -419,13 +511,13 @@
 </file>
 
 <file path=word/header1.xml><?xml version="1.0" encoding="utf-8"?>
-<w:hdr xmlns:ve="http://schemas.openxmlformats.org/markup-compatibility/2006" xmlns:o="urn:schemas-microsoft-com:office:office" xmlns:r="http://schemas.openxmlformats.org/officeDocument/2006/relationships" xmlns:m="http://schemas.openxmlformats.org/officeDocument/2006/math" xmlns:v="urn:schemas-microsoft-com:vml" xmlns:wp="http://schemas.openxmlformats.org/drawingml/2006/wordprocessingDrawing" xmlns:w10="urn:schemas-microsoft-com:office:word" xmlns:w="http://schemas.openxmlformats.org/wordprocessingml/2006/main" xmlns:wne="http://schemas.microsoft.com/office/word/2006/wordml">
+<w:hdr xmlns:wpc="http://schemas.microsoft.com/office/word/2010/wordprocessingCanvas" xmlns:mc="http://schemas.openxmlformats.org/markup-compatibility/2006" xmlns:o="urn:schemas-microsoft-com:office:office" xmlns:r="http://schemas.openxmlformats.org/officeDocument/2006/relationships" xmlns:m="http://schemas.openxmlformats.org/officeDocument/2006/math" xmlns:v="urn:schemas-microsoft-com:vml" xmlns:wp14="http://schemas.microsoft.com/office/word/2010/wordprocessingDrawing" xmlns:wp="http://schemas.openxmlformats.org/drawingml/2006/wordprocessingDrawing" xmlns:w10="urn:schemas-microsoft-com:office:word" xmlns:w="http://schemas.openxmlformats.org/wordprocessingml/2006/main" xmlns:w14="http://schemas.microsoft.com/office/word/2010/wordml" xmlns:wpg="http://schemas.microsoft.com/office/word/2010/wordprocessingGroup" xmlns:wpi="http://schemas.microsoft.com/office/word/2010/wordprocessingInk" xmlns:wne="http://schemas.microsoft.com/office/word/2006/wordml" xmlns:wps="http://schemas.microsoft.com/office/word/2010/wordprocessingShape" mc:Ignorable="w14 wp14">
   <w:tbl>
     <w:tblPr>
       <w:tblStyle w:val="Tabelacomgrade"/>
       <w:tblW w:w="9211" w:type="dxa"/>
       <w:shd w:val="clear" w:color="auto" w:fill="FFFFFF" w:themeFill="background1"/>
-      <w:tblLook w:val="04A0"/>
+      <w:tblLook w:val="04A0" w:firstRow="1" w:lastRow="0" w:firstColumn="1" w:lastColumn="0" w:noHBand="0" w:noVBand="1"/>
     </w:tblPr>
     <w:tblGrid>
       <w:gridCol w:w="1101"/>
@@ -451,13 +543,27 @@
             <w:rPr>
               <w:b/>
             </w:rPr>
-            <w:t xml:space="preserve">4.2 </w:t>
+            <w:t>4.2</w:t>
+          </w:r>
+          <w:proofErr w:type="gramStart"/>
+          <w:r>
+            <w:rPr>
+              <w:b/>
+            </w:rPr>
+            <w:t xml:space="preserve"> </w:t>
           </w:r>
           <w:r>
             <w:rPr>
               <w:b/>
             </w:rPr>
-            <w:t xml:space="preserve"> - </w:t>
+            <w:t xml:space="preserve"> </w:t>
+          </w:r>
+          <w:proofErr w:type="gramEnd"/>
+          <w:r>
+            <w:rPr>
+              <w:b/>
+            </w:rPr>
+            <w:t xml:space="preserve">- </w:t>
           </w:r>
           <w:r>
             <w:rPr>
@@ -557,7 +663,7 @@
 </file>
 
 <file path=word/styles.xml><?xml version="1.0" encoding="utf-8"?>
-<w:styles xmlns:r="http://schemas.openxmlformats.org/officeDocument/2006/relationships" xmlns:w="http://schemas.openxmlformats.org/wordprocessingml/2006/main">
+<w:styles xmlns:mc="http://schemas.openxmlformats.org/markup-compatibility/2006" xmlns:r="http://schemas.openxmlformats.org/officeDocument/2006/relationships" xmlns:w="http://schemas.openxmlformats.org/wordprocessingml/2006/main" xmlns:w14="http://schemas.microsoft.com/office/word/2010/wordml" mc:Ignorable="w14">
   <w:docDefaults>
     <w:rPrDefault>
       <w:rPr>
@@ -728,7 +834,6 @@
     <w:uiPriority w:val="99"/>
     <w:semiHidden/>
     <w:unhideWhenUsed/>
-    <w:qFormat/>
     <w:tblPr>
       <w:tblInd w:w="0" w:type="dxa"/>
       <w:tblCellMar>
@@ -843,6 +948,207 @@
         <w:right w:w="108" w:type="dxa"/>
       </w:tblCellMar>
     </w:tblPr>
+  </w:style>
+  <w:style w:type="paragraph" w:styleId="PargrafodaLista">
+    <w:name w:val="List Paragraph"/>
+    <w:basedOn w:val="Normal"/>
+    <w:uiPriority w:val="34"/>
+    <w:qFormat/>
+    <w:rsid w:val="00DB2ADF"/>
+    <w:pPr>
+      <w:ind w:left="720"/>
+      <w:contextualSpacing/>
+    </w:pPr>
+  </w:style>
+</w:styles>
+</file>
+
+<file path=word/stylesWithEffects.xml><?xml version="1.0" encoding="utf-8"?>
+<w:styles xmlns:wpc="http://schemas.microsoft.com/office/word/2010/wordprocessingCanvas" xmlns:mc="http://schemas.openxmlformats.org/markup-compatibility/2006" xmlns:o="urn:schemas-microsoft-com:office:office" xmlns:r="http://schemas.openxmlformats.org/officeDocument/2006/relationships" xmlns:m="http://schemas.openxmlformats.org/officeDocument/2006/math" xmlns:v="urn:schemas-microsoft-com:vml" xmlns:wp14="http://schemas.microsoft.com/office/word/2010/wordprocessingDrawing" xmlns:wp="http://schemas.openxmlformats.org/drawingml/2006/wordprocessingDrawing" xmlns:w10="urn:schemas-microsoft-com:office:word" xmlns:w="http://schemas.openxmlformats.org/wordprocessingml/2006/main" xmlns:w14="http://schemas.microsoft.com/office/word/2010/wordml" xmlns:wpg="http://schemas.microsoft.com/office/word/2010/wordprocessingGroup" xmlns:wpi="http://schemas.microsoft.com/office/word/2010/wordprocessingInk" xmlns:wne="http://schemas.microsoft.com/office/word/2006/wordml" xmlns:wps="http://schemas.microsoft.com/office/word/2010/wordprocessingShape" mc:Ignorable="w14 wp14">
+  <w:docDefaults>
+    <w:rPrDefault>
+      <w:rPr>
+        <w:rFonts w:asciiTheme="minorHAnsi" w:eastAsiaTheme="minorEastAsia" w:hAnsiTheme="minorHAnsi" w:cstheme="minorBidi"/>
+        <w:sz w:val="22"/>
+        <w:szCs w:val="22"/>
+        <w:lang w:val="pt-BR" w:eastAsia="pt-BR" w:bidi="ar-SA"/>
+      </w:rPr>
+    </w:rPrDefault>
+    <w:pPrDefault>
+      <w:pPr>
+        <w:spacing w:after="200" w:line="276" w:lineRule="auto"/>
+      </w:pPr>
+    </w:pPrDefault>
+  </w:docDefaults>
+  <w:latentStyles w:defLockedState="0" w:defUIPriority="99" w:defSemiHidden="1" w:defUnhideWhenUsed="1" w:defQFormat="0" w:count="267">
+    <w:lsdException w:name="Normal" w:semiHidden="0" w:uiPriority="0" w:unhideWhenUsed="0" w:qFormat="1"/>
+    <w:lsdException w:name="heading 1" w:semiHidden="0" w:uiPriority="9" w:unhideWhenUsed="0" w:qFormat="1"/>
+    <w:lsdException w:name="heading 2" w:uiPriority="9" w:qFormat="1"/>
+    <w:lsdException w:name="heading 3" w:uiPriority="9" w:qFormat="1"/>
+    <w:lsdException w:name="heading 4" w:uiPriority="9" w:qFormat="1"/>
+    <w:lsdException w:name="heading 5" w:uiPriority="9" w:qFormat="1"/>
+    <w:lsdException w:name="heading 6" w:uiPriority="9" w:qFormat="1"/>
+    <w:lsdException w:name="heading 7" w:uiPriority="9" w:qFormat="1"/>
+    <w:lsdException w:name="heading 8" w:uiPriority="9" w:qFormat="1"/>
+    <w:lsdException w:name="heading 9" w:uiPriority="9" w:qFormat="1"/>
+    <w:lsdException w:name="toc 1" w:uiPriority="39"/>
+    <w:lsdException w:name="toc 2" w:uiPriority="39"/>
+    <w:lsdException w:name="toc 3" w:uiPriority="39"/>
+    <w:lsdException w:name="toc 4" w:uiPriority="39"/>
+    <w:lsdException w:name="toc 5" w:uiPriority="39"/>
+    <w:lsdException w:name="toc 6" w:uiPriority="39"/>
+    <w:lsdException w:name="toc 7" w:uiPriority="39"/>
+    <w:lsdException w:name="toc 8" w:uiPriority="39"/>
+    <w:lsdException w:name="toc 9" w:uiPriority="39"/>
+    <w:lsdException w:name="caption" w:uiPriority="35" w:qFormat="1"/>
+    <w:lsdException w:name="Title" w:semiHidden="0" w:uiPriority="10" w:unhideWhenUsed="0" w:qFormat="1"/>
+    <w:lsdException w:name="Default Paragraph Font" w:uiPriority="1"/>
+    <w:lsdException w:name="Subtitle" w:semiHidden="0" w:uiPriority="11" w:unhideWhenUsed="0" w:qFormat="1"/>
+    <w:lsdException w:name="Strong" w:semiHidden="0" w:uiPriority="22" w:unhideWhenUsed="0" w:qFormat="1"/>
+    <w:lsdException w:name="Emphasis" w:semiHidden="0" w:uiPriority="20" w:unhideWhenUsed="0" w:qFormat="1"/>
+    <w:lsdException w:name="Table Grid" w:semiHidden="0" w:uiPriority="59" w:unhideWhenUsed="0"/>
+    <w:lsdException w:name="Placeholder Text" w:unhideWhenUsed="0"/>
+    <w:lsdException w:name="No Spacing" w:semiHidden="0" w:uiPriority="1" w:unhideWhenUsed="0" w:qFormat="1"/>
+    <w:lsdException w:name="Light Shading" w:semiHidden="0" w:uiPriority="60" w:unhideWhenUsed="0"/>
+    <w:lsdException w:name="Light List" w:semiHidden="0" w:uiPriority="61" w:unhideWhenUsed="0"/>
+    <w:lsdException w:name="Light Grid" w:semiHidden="0" w:uiPriority="62" w:unhideWhenUsed="0"/>
+    <w:lsdException w:name="Medium Shading 1" w:semiHidden="0" w:uiPriority="63" w:unhideWhenUsed="0"/>
+    <w:lsdException w:name="Medium Shading 2" w:semiHidden="0" w:uiPriority="64" w:unhideWhenUsed="0"/>
+    <w:lsdException w:name="Medium List 1" w:semiHidden="0" w:uiPriority="65" w:unhideWhenUsed="0"/>
+    <w:lsdException w:name="Medium List 2" w:semiHidden="0" w:uiPriority="66" w:unhideWhenUsed="0"/>
+    <w:lsdException w:name="Medium Grid 1" w:semiHidden="0" w:uiPriority="67" w:unhideWhenUsed="0"/>
+    <w:lsdException w:name="Medium Grid 2" w:semiHidden="0" w:uiPriority="68" w:unhideWhenUsed="0"/>
+    <w:lsdException w:name="Medium Grid 3" w:semiHidden="0" w:uiPriority="69" w:unhideWhenUsed="0"/>
+    <w:lsdException w:name="Dark List" w:semiHidden="0" w:uiPriority="70" w:unhideWhenUsed="0"/>
+    <w:lsdException w:name="Colorful Shading" w:semiHidden="0" w:uiPriority="71" w:unhideWhenUsed="0"/>
+    <w:lsdException w:name="Colorful List" w:semiHidden="0" w:uiPriority="72" w:unhideWhenUsed="0"/>
+    <w:lsdException w:name="Colorful Grid" w:semiHidden="0" w:uiPriority="73" w:unhideWhenUsed="0"/>
+    <w:lsdException w:name="Light Shading Accent 1" w:semiHidden="0" w:uiPriority="60" w:unhideWhenUsed="0"/>
+    <w:lsdException w:name="Light List Accent 1" w:semiHidden="0" w:uiPriority="61" w:unhideWhenUsed="0"/>
+    <w:lsdException w:name="Light Grid Accent 1" w:semiHidden="0" w:uiPriority="62" w:unhideWhenUsed="0"/>
+    <w:lsdException w:name="Medium Shading 1 Accent 1" w:semiHidden="0" w:uiPriority="63" w:unhideWhenUsed="0"/>
+    <w:lsdException w:name="Medium Shading 2 Accent 1" w:semiHidden="0" w:uiPriority="64" w:unhideWhenUsed="0"/>
+    <w:lsdException w:name="Medium List 1 Accent 1" w:semiHidden="0" w:uiPriority="65" w:unhideWhenUsed="0"/>
+    <w:lsdException w:name="Revision" w:unhideWhenUsed="0"/>
+    <w:lsdException w:name="List Paragraph" w:semiHidden="0" w:uiPriority="34" w:unhideWhenUsed="0" w:qFormat="1"/>
+    <w:lsdException w:name="Quote" w:semiHidden="0" w:uiPriority="29" w:unhideWhenUsed="0" w:qFormat="1"/>
+    <w:lsdException w:name="Intense Quote" w:semiHidden="0" w:uiPriority="30" w:unhideWhenUsed="0" w:qFormat="1"/>
+    <w:lsdException w:name="Medium List 2 Accent 1" w:semiHidden="0" w:uiPriority="66" w:unhideWhenUsed="0"/>
+    <w:lsdException w:name="Medium Grid 1 Accent 1" w:semiHidden="0" w:uiPriority="67" w:unhideWhenUsed="0"/>
+    <w:lsdException w:name="Medium Grid 2 Accent 1" w:semiHidden="0" w:uiPriority="68" w:unhideWhenUsed="0"/>
+    <w:lsdException w:name="Medium Grid 3 Accent 1" w:semiHidden="0" w:uiPriority="69" w:unhideWhenUsed="0"/>
+    <w:lsdException w:name="Dark List Accent 1" w:semiHidden="0" w:uiPriority="70" w:unhideWhenUsed="0"/>
+    <w:lsdException w:name="Colorful Shading Accent 1" w:semiHidden="0" w:uiPriority="71" w:unhideWhenUsed="0"/>
+    <w:lsdException w:name="Colorful List Accent 1" w:semiHidden="0" w:uiPriority="72" w:unhideWhenUsed="0"/>
+    <w:lsdException w:name="Colorful Grid Accent 1" w:semiHidden="0" w:uiPriority="73" w:unhideWhenUsed="0"/>
+    <w:lsdException w:name="Light Shading Accent 2" w:semiHidden="0" w:uiPriority="60" w:unhideWhenUsed="0"/>
+    <w:lsdException w:name="Light List Accent 2" w:semiHidden="0" w:uiPriority="61" w:unhideWhenUsed="0"/>
+    <w:lsdException w:name="Light Grid Accent 2" w:semiHidden="0" w:uiPriority="62" w:unhideWhenUsed="0"/>
+    <w:lsdException w:name="Medium Shading 1 Accent 2" w:semiHidden="0" w:uiPriority="63" w:unhideWhenUsed="0"/>
+    <w:lsdException w:name="Medium Shading 2 Accent 2" w:semiHidden="0" w:uiPriority="64" w:unhideWhenUsed="0"/>
+    <w:lsdException w:name="Medium List 1 Accent 2" w:semiHidden="0" w:uiPriority="65" w:unhideWhenUsed="0"/>
+    <w:lsdException w:name="Medium List 2 Accent 2" w:semiHidden="0" w:uiPriority="66" w:unhideWhenUsed="0"/>
+    <w:lsdException w:name="Medium Grid 1 Accent 2" w:semiHidden="0" w:uiPriority="67" w:unhideWhenUsed="0"/>
+    <w:lsdException w:name="Medium Grid 2 Accent 2" w:semiHidden="0" w:uiPriority="68" w:unhideWhenUsed="0"/>
+    <w:lsdException w:name="Medium Grid 3 Accent 2" w:semiHidden="0" w:uiPriority="69" w:unhideWhenUsed="0"/>
+    <w:lsdException w:name="Dark List Accent 2" w:semiHidden="0" w:uiPriority="70" w:unhideWhenUsed="0"/>
+    <w:lsdException w:name="Colorful Shading Accent 2" w:semiHidden="0" w:uiPriority="71" w:unhideWhenUsed="0"/>
+    <w:lsdException w:name="Colorful List Accent 2" w:semiHidden="0" w:uiPriority="72" w:unhideWhenUsed="0"/>
+    <w:lsdException w:name="Colorful Grid Accent 2" w:semiHidden="0" w:uiPriority="73" w:unhideWhenUsed="0"/>
+    <w:lsdException w:name="Light Shading Accent 3" w:semiHidden="0" w:uiPriority="60" w:unhideWhenUsed="0"/>
+    <w:lsdException w:name="Light List Accent 3" w:semiHidden="0" w:uiPriority="61" w:unhideWhenUsed="0"/>
+    <w:lsdException w:name="Light Grid Accent 3" w:semiHidden="0" w:uiPriority="62" w:unhideWhenUsed="0"/>
+    <w:lsdException w:name="Medium Shading 1 Accent 3" w:semiHidden="0" w:uiPriority="63" w:unhideWhenUsed="0"/>
+    <w:lsdException w:name="Medium Shading 2 Accent 3" w:semiHidden="0" w:uiPriority="64" w:unhideWhenUsed="0"/>
+    <w:lsdException w:name="Medium List 1 Accent 3" w:semiHidden="0" w:uiPriority="65" w:unhideWhenUsed="0"/>
+    <w:lsdException w:name="Medium List 2 Accent 3" w:semiHidden="0" w:uiPriority="66" w:unhideWhenUsed="0"/>
+    <w:lsdException w:name="Medium Grid 1 Accent 3" w:semiHidden="0" w:uiPriority="67" w:unhideWhenUsed="0"/>
+    <w:lsdException w:name="Medium Grid 2 Accent 3" w:semiHidden="0" w:uiPriority="68" w:unhideWhenUsed="0"/>
+    <w:lsdException w:name="Medium Grid 3 Accent 3" w:semiHidden="0" w:uiPriority="69" w:unhideWhenUsed="0"/>
+    <w:lsdException w:name="Dark List Accent 3" w:semiHidden="0" w:uiPriority="70" w:unhideWhenUsed="0"/>
+    <w:lsdException w:name="Colorful Shading Accent 3" w:semiHidden="0" w:uiPriority="71" w:unhideWhenUsed="0"/>
+    <w:lsdException w:name="Colorful List Accent 3" w:semiHidden="0" w:uiPriority="72" w:unhideWhenUsed="0"/>
+    <w:lsdException w:name="Colorful Grid Accent 3" w:semiHidden="0" w:uiPriority="73" w:unhideWhenUsed="0"/>
+    <w:lsdException w:name="Light Shading Accent 4" w:semiHidden="0" w:uiPriority="60" w:unhideWhenUsed="0"/>
+    <w:lsdException w:name="Light List Accent 4" w:semiHidden="0" w:uiPriority="61" w:unhideWhenUsed="0"/>
+    <w:lsdException w:name="Light Grid Accent 4" w:semiHidden="0" w:uiPriority="62" w:unhideWhenUsed="0"/>
+    <w:lsdException w:name="Medium Shading 1 Accent 4" w:semiHidden="0" w:uiPriority="63" w:unhideWhenUsed="0"/>
+    <w:lsdException w:name="Medium Shading 2 Accent 4" w:semiHidden="0" w:uiPriority="64" w:unhideWhenUsed="0"/>
+    <w:lsdException w:name="Medium List 1 Accent 4" w:semiHidden="0" w:uiPriority="65" w:unhideWhenUsed="0"/>
+    <w:lsdException w:name="Medium List 2 Accent 4" w:semiHidden="0" w:uiPriority="66" w:unhideWhenUsed="0"/>
+    <w:lsdException w:name="Medium Grid 1 Accent 4" w:semiHidden="0" w:uiPriority="67" w:unhideWhenUsed="0"/>
+    <w:lsdException w:name="Medium Grid 2 Accent 4" w:semiHidden="0" w:uiPriority="68" w:unhideWhenUsed="0"/>
+    <w:lsdException w:name="Medium Grid 3 Accent 4" w:semiHidden="0" w:uiPriority="69" w:unhideWhenUsed="0"/>
+    <w:lsdException w:name="Dark List Accent 4" w:semiHidden="0" w:uiPriority="70" w:unhideWhenUsed="0"/>
+    <w:lsdException w:name="Colorful Shading Accent 4" w:semiHidden="0" w:uiPriority="71" w:unhideWhenUsed="0"/>
+    <w:lsdException w:name="Colorful List Accent 4" w:semiHidden="0" w:uiPriority="72" w:unhideWhenUsed="0"/>
+    <w:lsdException w:name="Colorful Grid Accent 4" w:semiHidden="0" w:uiPriority="73" w:unhideWhenUsed="0"/>
+    <w:lsdException w:name="Light Shading Accent 5" w:semiHidden="0" w:uiPriority="60" w:unhideWhenUsed="0"/>
+    <w:lsdException w:name="Light List Accent 5" w:semiHidden="0" w:uiPriority="61" w:unhideWhenUsed="0"/>
+    <w:lsdException w:name="Light Grid Accent 5" w:semiHidden="0" w:uiPriority="62" w:unhideWhenUsed="0"/>
+    <w:lsdException w:name="Medium Shading 1 Accent 5" w:semiHidden="0" w:uiPriority="63" w:unhideWhenUsed="0"/>
+    <w:lsdException w:name="Medium Shading 2 Accent 5" w:semiHidden="0" w:uiPriority="64" w:unhideWhenUsed="0"/>
+    <w:lsdException w:name="Medium List 1 Accent 5" w:semiHidden="0" w:uiPriority="65" w:unhideWhenUsed="0"/>
+    <w:lsdException w:name="Medium List 2 Accent 5" w:semiHidden="0" w:uiPriority="66" w:unhideWhenUsed="0"/>
+    <w:lsdException w:name="Medium Grid 1 Accent 5" w:semiHidden="0" w:uiPriority="67" w:unhideWhenUsed="0"/>
+    <w:lsdException w:name="Medium Grid 2 Accent 5" w:semiHidden="0" w:uiPriority="68" w:unhideWhenUsed="0"/>
+    <w:lsdException w:name="Medium Grid 3 Accent 5" w:semiHidden="0" w:uiPriority="69" w:unhideWhenUsed="0"/>
+    <w:lsdException w:name="Dark List Accent 5" w:semiHidden="0" w:uiPriority="70" w:unhideWhenUsed="0"/>
+    <w:lsdException w:name="Colorful Shading Accent 5" w:semiHidden="0" w:uiPriority="71" w:unhideWhenUsed="0"/>
+    <w:lsdException w:name="Colorful List Accent 5" w:semiHidden="0" w:uiPriority="72" w:unhideWhenUsed="0"/>
+    <w:lsdException w:name="Colorful Grid Accent 5" w:semiHidden="0" w:uiPriority="73" w:unhideWhenUsed="0"/>
+    <w:lsdException w:name="Light Shading Accent 6" w:semiHidden="0" w:uiPriority="60" w:unhideWhenUsed="0"/>
+    <w:lsdException w:name="Light List Accent 6" w:semiHidden="0" w:uiPriority="61" w:unhideWhenUsed="0"/>
+    <w:lsdException w:name="Light Grid Accent 6" w:semiHidden="0" w:uiPriority="62" w:unhideWhenUsed="0"/>
+    <w:lsdException w:name="Medium Shading 1 Accent 6" w:semiHidden="0" w:uiPriority="63" w:unhideWhenUsed="0"/>
+    <w:lsdException w:name="Medium Shading 2 Accent 6" w:semiHidden="0" w:uiPriority="64" w:unhideWhenUsed="0"/>
+    <w:lsdException w:name="Medium List 1 Accent 6" w:semiHidden="0" w:uiPriority="65" w:unhideWhenUsed="0"/>
+    <w:lsdException w:name="Medium List 2 Accent 6" w:semiHidden="0" w:uiPriority="66" w:unhideWhenUsed="0"/>
+    <w:lsdException w:name="Medium Grid 1 Accent 6" w:semiHidden="0" w:uiPriority="67" w:unhideWhenUsed="0"/>
+    <w:lsdException w:name="Medium Grid 2 Accent 6" w:semiHidden="0" w:uiPriority="68" w:unhideWhenUsed="0"/>
+    <w:lsdException w:name="Medium Grid 3 Accent 6" w:semiHidden="0" w:uiPriority="69" w:unhideWhenUsed="0"/>
+    <w:lsdException w:name="Dark List Accent 6" w:semiHidden="0" w:uiPriority="70" w:unhideWhenUsed="0"/>
+    <w:lsdException w:name="Colorful Shading Accent 6" w:semiHidden="0" w:uiPriority="71" w:unhideWhenUsed="0"/>
+    <w:lsdException w:name="Colorful List Accent 6" w:semiHidden="0" w:uiPriority="72" w:unhideWhenUsed="0"/>
+    <w:lsdException w:name="Colorful Grid Accent 6" w:semiHidden="0" w:uiPriority="73" w:unhideWhenUsed="0"/>
+    <w:lsdException w:name="Subtle Emphasis" w:semiHidden="0" w:uiPriority="19" w:unhideWhenUsed="0" w:qFormat="1"/>
+    <w:lsdException w:name="Intense Emphasis" w:semiHidden="0" w:uiPriority="21" w:unhideWhenUsed="0" w:qFormat="1"/>
+    <w:lsdException w:name="Subtle Reference" w:semiHidden="0" w:uiPriority="31" w:unhideWhenUsed="0" w:qFormat="1"/>
+    <w:lsdException w:name="Intense Reference" w:semiHidden="0" w:uiPriority="32" w:unhideWhenUsed="0" w:qFormat="1"/>
+    <w:lsdException w:name="Book Title" w:semiHidden="0" w:uiPriority="33" w:unhideWhenUsed="0" w:qFormat="1"/>
+    <w:lsdException w:name="Bibliography" w:uiPriority="37"/>
+    <w:lsdException w:name="TOC Heading" w:uiPriority="39" w:qFormat="1"/>
+  </w:latentStyles>
+  <w:style w:type="paragraph" w:default="1" w:styleId="Normal">
+    <w:name w:val="Normal"/>
+    <w:qFormat/>
+  </w:style>
+  <w:style w:type="character" w:default="1" w:styleId="Fontepargpadro">
+    <w:name w:val="Default Paragraph Font"/>
+    <w:uiPriority w:val="1"/>
+    <w:semiHidden/>
+    <w:unhideWhenUsed/>
+  </w:style>
+  <w:style w:type="table" w:default="1" w:styleId="Tabelanormal">
+    <w:name w:val="Normal Table"/>
+    <w:uiPriority w:val="99"/>
+    <w:semiHidden/>
+    <w:unhideWhenUsed/>
+    <w:tblPr>
+      <w:tblInd w:w="0" w:type="dxa"/>
+      <w:tblCellMar>
+        <w:top w:w="0" w:type="dxa"/>
+        <w:left w:w="108" w:type="dxa"/>
+        <w:bottom w:w="0" w:type="dxa"/>
+        <w:right w:w="108" w:type="dxa"/>
+      </w:tblCellMar>
+    </w:tblPr>
+  </w:style>
+  <w:style w:type="numbering" w:default="1" w:styleId="Semlista">
+    <w:name w:val="No List"/>
+    <w:uiPriority w:val="99"/>
+    <w:semiHidden/>
+    <w:unhideWhenUsed/>
   </w:style>
 </w:styles>
 </file>

</xml_diff>

<commit_message>
[Versão 1.1] Diagrama dos Casos de Uso
</commit_message>
<xml_diff>
--- a/4.2 Diagrama dos Casos de Uso.docx
+++ b/4.2 Diagrama dos Casos de Uso.docx
@@ -6,7 +6,9 @@
       <w:pPr>
         <w:rPr>
           <w:rFonts w:ascii="Arial" w:hAnsi="Arial"/>
-          <w:color w:val="000000" w:themeColor="text1"/>
+          <w:noProof/>
+          <w:color w:val="000000" w:themeColor="text1"/>
+          <w:lang w:eastAsia="pt-BR"/>
         </w:rPr>
       </w:pPr>
       <w:r>
@@ -23,25 +25,26 @@
         </w:rPr>
         <w:t>Administrador</w:t>
       </w:r>
+    </w:p>
+    <w:p>
+      <w:pPr>
+        <w:rPr>
+          <w:rFonts w:ascii="Arial" w:hAnsi="Arial"/>
+          <w:color w:val="000000" w:themeColor="text1"/>
+        </w:rPr>
+      </w:pPr>
       <w:r>
         <w:rPr>
           <w:rFonts w:ascii="Arial" w:hAnsi="Arial"/>
-          <w:color w:val="000000" w:themeColor="text1"/>
-        </w:rPr>
-        <w:br/>
-      </w:r>
-      <w:r>
-        <w:rPr>
-          <w:rFonts w:ascii="Arial" w:hAnsi="Arial"/>
           <w:noProof/>
           <w:color w:val="000000" w:themeColor="text1"/>
           <w:lang w:eastAsia="pt-BR"/>
         </w:rPr>
         <w:drawing>
-          <wp:inline distT="0" distB="0" distL="0" distR="0" wp14:anchorId="3E862F53" wp14:editId="3CD25DF7">
-            <wp:extent cx="5760085" cy="5007610"/>
+          <wp:inline distT="0" distB="0" distL="0" distR="0">
+            <wp:extent cx="5753100" cy="4343400"/>
             <wp:effectExtent l="0" t="0" r="0" b="0"/>
-            <wp:docPr id="6" name="Imagem 6" descr="C:\Users\Otávio\Desktop\figura_diagrama1.png"/>
+            <wp:docPr id="3" name="Imagem 3" descr="C:\Users\Otávio\Documents\Documentos extras TCC\UseCaseDiagram1.png"/>
             <wp:cNvGraphicFramePr>
               <a:graphicFrameLocks xmlns:a="http://schemas.openxmlformats.org/drawingml/2006/main" noChangeAspect="1"/>
             </wp:cNvGraphicFramePr>
@@ -49,7 +52,7 @@
               <a:graphicData uri="http://schemas.openxmlformats.org/drawingml/2006/picture">
                 <pic:pic xmlns:pic="http://schemas.openxmlformats.org/drawingml/2006/picture">
                   <pic:nvPicPr>
-                    <pic:cNvPr id="0" name="Picture 5" descr="C:\Users\Otávio\Desktop\figura_diagrama1.png"/>
+                    <pic:cNvPr id="0" name="Picture 3" descr="C:\Users\Otávio\Documents\Documentos extras TCC\UseCaseDiagram1.png"/>
                     <pic:cNvPicPr>
                       <a:picLocks noChangeAspect="1" noChangeArrowheads="1"/>
                     </pic:cNvPicPr>
@@ -70,7 +73,7 @@
                   <pic:spPr bwMode="auto">
                     <a:xfrm>
                       <a:off x="0" y="0"/>
-                      <a:ext cx="5760085" cy="5007610"/>
+                      <a:ext cx="5753100" cy="4343400"/>
                     </a:xfrm>
                     <a:prstGeom prst="rect">
                       <a:avLst/>
@@ -86,94 +89,111 @@
           </wp:inline>
         </w:drawing>
       </w:r>
-    </w:p>
-    <w:p>
-      <w:pPr>
-        <w:rPr>
-          <w:rFonts w:ascii="Arial" w:hAnsi="Arial"/>
-          <w:color w:val="000000" w:themeColor="text1"/>
-        </w:rPr>
-      </w:pPr>
-    </w:p>
-    <w:p>
-      <w:pPr>
-        <w:rPr>
-          <w:rFonts w:ascii="Arial" w:hAnsi="Arial"/>
-          <w:color w:val="000000" w:themeColor="text1"/>
-        </w:rPr>
-      </w:pPr>
-    </w:p>
-    <w:p>
-      <w:pPr>
-        <w:rPr>
-          <w:rFonts w:ascii="Arial" w:hAnsi="Arial"/>
-          <w:color w:val="000000" w:themeColor="text1"/>
-        </w:rPr>
-      </w:pPr>
-    </w:p>
-    <w:p>
-      <w:pPr>
-        <w:rPr>
-          <w:rFonts w:ascii="Arial" w:hAnsi="Arial"/>
-          <w:color w:val="000000" w:themeColor="text1"/>
-        </w:rPr>
-      </w:pPr>
-    </w:p>
-    <w:p>
-      <w:pPr>
-        <w:rPr>
-          <w:rFonts w:ascii="Arial" w:hAnsi="Arial"/>
-          <w:color w:val="000000" w:themeColor="text1"/>
-        </w:rPr>
-      </w:pPr>
-    </w:p>
-    <w:p>
-      <w:pPr>
-        <w:rPr>
-          <w:rFonts w:ascii="Arial" w:hAnsi="Arial"/>
-          <w:color w:val="000000" w:themeColor="text1"/>
-        </w:rPr>
-      </w:pPr>
-    </w:p>
-    <w:p>
-      <w:pPr>
-        <w:rPr>
-          <w:rFonts w:ascii="Arial" w:hAnsi="Arial"/>
-          <w:color w:val="000000" w:themeColor="text1"/>
-        </w:rPr>
-      </w:pPr>
-    </w:p>
-    <w:p>
-      <w:pPr>
-        <w:rPr>
-          <w:rFonts w:ascii="Arial" w:hAnsi="Arial"/>
-          <w:color w:val="000000" w:themeColor="text1"/>
-        </w:rPr>
-      </w:pPr>
-    </w:p>
-    <w:p>
-      <w:pPr>
-        <w:rPr>
-          <w:rFonts w:ascii="Arial" w:hAnsi="Arial"/>
-          <w:color w:val="000000" w:themeColor="text1"/>
-        </w:rPr>
-      </w:pPr>
-    </w:p>
-    <w:p>
-      <w:pPr>
-        <w:rPr>
-          <w:rFonts w:ascii="Arial" w:hAnsi="Arial"/>
-          <w:color w:val="000000" w:themeColor="text1"/>
-        </w:rPr>
-      </w:pPr>
-    </w:p>
-    <w:p>
-      <w:pPr>
-        <w:rPr>
-          <w:rFonts w:ascii="Arial" w:hAnsi="Arial"/>
-          <w:color w:val="000000" w:themeColor="text1"/>
-        </w:rPr>
-      </w:pPr>
+      <w:r>
+        <w:rPr>
+          <w:rFonts w:ascii="Arial" w:hAnsi="Arial"/>
+          <w:color w:val="000000" w:themeColor="text1"/>
+        </w:rPr>
+        <w:br/>
+      </w:r>
+    </w:p>
+    <w:p>
+      <w:pPr>
+        <w:rPr>
+          <w:rFonts w:ascii="Arial" w:hAnsi="Arial"/>
+          <w:color w:val="000000" w:themeColor="text1"/>
+        </w:rPr>
+      </w:pPr>
+    </w:p>
+    <w:p>
+      <w:pPr>
+        <w:rPr>
+          <w:rFonts w:ascii="Arial" w:hAnsi="Arial"/>
+          <w:color w:val="000000" w:themeColor="text1"/>
+        </w:rPr>
+      </w:pPr>
+    </w:p>
+    <w:p>
+      <w:pPr>
+        <w:rPr>
+          <w:rFonts w:ascii="Arial" w:hAnsi="Arial"/>
+          <w:color w:val="000000" w:themeColor="text1"/>
+        </w:rPr>
+      </w:pPr>
+    </w:p>
+    <w:p>
+      <w:pPr>
+        <w:rPr>
+          <w:rFonts w:ascii="Arial" w:hAnsi="Arial"/>
+          <w:color w:val="000000" w:themeColor="text1"/>
+        </w:rPr>
+      </w:pPr>
+    </w:p>
+    <w:p>
+      <w:pPr>
+        <w:rPr>
+          <w:rFonts w:ascii="Arial" w:hAnsi="Arial"/>
+          <w:color w:val="000000" w:themeColor="text1"/>
+        </w:rPr>
+      </w:pPr>
+    </w:p>
+    <w:p>
+      <w:pPr>
+        <w:rPr>
+          <w:rFonts w:ascii="Arial" w:hAnsi="Arial"/>
+          <w:color w:val="000000" w:themeColor="text1"/>
+        </w:rPr>
+      </w:pPr>
+    </w:p>
+    <w:p>
+      <w:pPr>
+        <w:rPr>
+          <w:rFonts w:ascii="Arial" w:hAnsi="Arial"/>
+          <w:color w:val="000000" w:themeColor="text1"/>
+        </w:rPr>
+      </w:pPr>
+    </w:p>
+    <w:p>
+      <w:pPr>
+        <w:rPr>
+          <w:rFonts w:ascii="Arial" w:hAnsi="Arial"/>
+          <w:color w:val="000000" w:themeColor="text1"/>
+        </w:rPr>
+      </w:pPr>
+    </w:p>
+    <w:p>
+      <w:pPr>
+        <w:rPr>
+          <w:rFonts w:ascii="Arial" w:hAnsi="Arial"/>
+          <w:color w:val="000000" w:themeColor="text1"/>
+        </w:rPr>
+      </w:pPr>
+    </w:p>
+    <w:p>
+      <w:pPr>
+        <w:rPr>
+          <w:rFonts w:ascii="Arial" w:hAnsi="Arial"/>
+          <w:color w:val="000000" w:themeColor="text1"/>
+        </w:rPr>
+      </w:pPr>
+    </w:p>
+    <w:p>
+      <w:pPr>
+        <w:rPr>
+          <w:rFonts w:ascii="Arial" w:hAnsi="Arial"/>
+          <w:color w:val="000000" w:themeColor="text1"/>
+        </w:rPr>
+      </w:pPr>
+    </w:p>
+    <w:p>
+      <w:pPr>
+        <w:rPr>
+          <w:rFonts w:ascii="Arial" w:hAnsi="Arial"/>
+          <w:color w:val="000000" w:themeColor="text1"/>
+        </w:rPr>
+      </w:pPr>
+      <w:bookmarkStart w:id="0" w:name="_GoBack"/>
+      <w:bookmarkEnd w:id="0"/>
     </w:p>
     <w:p>
       <w:pPr>
@@ -213,10 +233,10 @@
           <w:lang w:eastAsia="pt-BR"/>
         </w:rPr>
         <w:drawing>
-          <wp:inline distT="0" distB="0" distL="0" distR="0" wp14:anchorId="07C24A43" wp14:editId="43A797E0">
-            <wp:extent cx="5753100" cy="6076950"/>
+          <wp:inline distT="0" distB="0" distL="0" distR="0">
+            <wp:extent cx="5762625" cy="6048375"/>
             <wp:effectExtent l="0" t="0" r="0" b="0"/>
-            <wp:docPr id="8" name="Imagem 8" descr="C:\Users\Otávio\Desktop\figura_diagrama2.png"/>
+            <wp:docPr id="4" name="Imagem 4" descr="C:\Users\Otávio\Documents\Documentos extras TCC\UseCaseDiagram2.png"/>
             <wp:cNvGraphicFramePr>
               <a:graphicFrameLocks xmlns:a="http://schemas.openxmlformats.org/drawingml/2006/main" noChangeAspect="1"/>
             </wp:cNvGraphicFramePr>
@@ -224,7 +244,7 @@
               <a:graphicData uri="http://schemas.openxmlformats.org/drawingml/2006/picture">
                 <pic:pic xmlns:pic="http://schemas.openxmlformats.org/drawingml/2006/picture">
                   <pic:nvPicPr>
-                    <pic:cNvPr id="0" name="Picture 7" descr="C:\Users\Otávio\Desktop\figura_diagrama2.png"/>
+                    <pic:cNvPr id="0" name="Picture 4" descr="C:\Users\Otávio\Documents\Documentos extras TCC\UseCaseDiagram2.png"/>
                     <pic:cNvPicPr>
                       <a:picLocks noChangeAspect="1" noChangeArrowheads="1"/>
                     </pic:cNvPicPr>
@@ -245,7 +265,7 @@
                   <pic:spPr bwMode="auto">
                     <a:xfrm>
                       <a:off x="0" y="0"/>
-                      <a:ext cx="5753100" cy="6076950"/>
+                      <a:ext cx="5762625" cy="6048375"/>
                     </a:xfrm>
                     <a:prstGeom prst="rect">
                       <a:avLst/>
@@ -309,28 +329,11 @@
           <w:color w:val="000000" w:themeColor="text1"/>
         </w:rPr>
       </w:pPr>
-    </w:p>
-    <w:p>
-      <w:pPr>
-        <w:rPr>
-          <w:rFonts w:ascii="Arial" w:hAnsi="Arial"/>
-          <w:color w:val="000000" w:themeColor="text1"/>
-        </w:rPr>
-      </w:pPr>
-    </w:p>
-    <w:p>
-      <w:pPr>
-        <w:rPr>
-          <w:rFonts w:ascii="Arial" w:hAnsi="Arial"/>
-          <w:color w:val="000000" w:themeColor="text1"/>
-        </w:rPr>
-      </w:pPr>
       <w:r>
         <w:rPr>
           <w:rFonts w:ascii="Arial" w:hAnsi="Arial"/>
           <w:color w:val="000000" w:themeColor="text1"/>
         </w:rPr>
-        <w:lastRenderedPageBreak/>
         <w:t>3</w:t>
       </w:r>
       <w:r>
@@ -338,16 +341,7 @@
           <w:rFonts w:ascii="Arial" w:hAnsi="Arial"/>
           <w:color w:val="000000" w:themeColor="text1"/>
         </w:rPr>
-        <w:t>. Ato</w:t>
-      </w:r>
-      <w:bookmarkStart w:id="0" w:name="_GoBack"/>
-      <w:bookmarkEnd w:id="0"/>
-      <w:r>
-        <w:rPr>
-          <w:rFonts w:ascii="Arial" w:hAnsi="Arial"/>
-          <w:color w:val="000000" w:themeColor="text1"/>
-        </w:rPr>
-        <w:t xml:space="preserve">r: </w:t>
+        <w:t xml:space="preserve">. Ator: </w:t>
       </w:r>
       <w:r>
         <w:rPr>
@@ -365,6 +359,7 @@
           <w:color w:val="000000" w:themeColor="text1"/>
           <w:lang w:eastAsia="pt-BR"/>
         </w:rPr>
+        <w:lastRenderedPageBreak/>
         <w:drawing>
           <wp:inline distT="0" distB="0" distL="0" distR="0" wp14:anchorId="2EEF2150" wp14:editId="26DDCC43">
             <wp:extent cx="5753100" cy="3419475"/>

</xml_diff>

<commit_message>
[Versão 1.2] Diagrama dos Casos de Uso, númeração adicionada.
</commit_message>
<xml_diff>
--- a/4.2 Diagrama dos Casos de Uso.docx
+++ b/4.2 Diagrama dos Casos de Uso.docx
@@ -42,9 +42,9 @@
         </w:rPr>
         <w:drawing>
           <wp:inline distT="0" distB="0" distL="0" distR="0">
-            <wp:extent cx="5753100" cy="4343400"/>
+            <wp:extent cx="5753100" cy="4400550"/>
             <wp:effectExtent l="0" t="0" r="0" b="0"/>
-            <wp:docPr id="3" name="Imagem 3" descr="C:\Users\Otávio\Documents\Documentos extras TCC\UseCaseDiagram1.png"/>
+            <wp:docPr id="2" name="Imagem 2" descr="C:\Users\Otávio\Documents\Documentos extras TCC\UseCaseDiagram1.png"/>
             <wp:cNvGraphicFramePr>
               <a:graphicFrameLocks xmlns:a="http://schemas.openxmlformats.org/drawingml/2006/main" noChangeAspect="1"/>
             </wp:cNvGraphicFramePr>
@@ -52,7 +52,7 @@
               <a:graphicData uri="http://schemas.openxmlformats.org/drawingml/2006/picture">
                 <pic:pic xmlns:pic="http://schemas.openxmlformats.org/drawingml/2006/picture">
                   <pic:nvPicPr>
-                    <pic:cNvPr id="0" name="Picture 3" descr="C:\Users\Otávio\Documents\Documentos extras TCC\UseCaseDiagram1.png"/>
+                    <pic:cNvPr id="0" name="Picture 2" descr="C:\Users\Otávio\Documents\Documentos extras TCC\UseCaseDiagram1.png"/>
                     <pic:cNvPicPr>
                       <a:picLocks noChangeAspect="1" noChangeArrowheads="1"/>
                     </pic:cNvPicPr>
@@ -73,7 +73,7 @@
                   <pic:spPr bwMode="auto">
                     <a:xfrm>
                       <a:off x="0" y="0"/>
-                      <a:ext cx="5753100" cy="4343400"/>
+                      <a:ext cx="5753100" cy="4400550"/>
                     </a:xfrm>
                     <a:prstGeom prst="rect">
                       <a:avLst/>
@@ -192,8 +192,6 @@
           <w:color w:val="000000" w:themeColor="text1"/>
         </w:rPr>
       </w:pPr>
-      <w:bookmarkStart w:id="0" w:name="_GoBack"/>
-      <w:bookmarkEnd w:id="0"/>
     </w:p>
     <w:p>
       <w:pPr>
@@ -234,9 +232,9 @@
         </w:rPr>
         <w:drawing>
           <wp:inline distT="0" distB="0" distL="0" distR="0">
-            <wp:extent cx="5762625" cy="6048375"/>
+            <wp:extent cx="5762625" cy="5724525"/>
             <wp:effectExtent l="0" t="0" r="0" b="0"/>
-            <wp:docPr id="4" name="Imagem 4" descr="C:\Users\Otávio\Documents\Documentos extras TCC\UseCaseDiagram2.png"/>
+            <wp:docPr id="5" name="Imagem 5" descr="C:\Users\Otávio\Documents\Documentos extras TCC\UseCaseDiagram2.png"/>
             <wp:cNvGraphicFramePr>
               <a:graphicFrameLocks xmlns:a="http://schemas.openxmlformats.org/drawingml/2006/main" noChangeAspect="1"/>
             </wp:cNvGraphicFramePr>
@@ -244,7 +242,7 @@
               <a:graphicData uri="http://schemas.openxmlformats.org/drawingml/2006/picture">
                 <pic:pic xmlns:pic="http://schemas.openxmlformats.org/drawingml/2006/picture">
                   <pic:nvPicPr>
-                    <pic:cNvPr id="0" name="Picture 4" descr="C:\Users\Otávio\Documents\Documentos extras TCC\UseCaseDiagram2.png"/>
+                    <pic:cNvPr id="0" name="Picture 3" descr="C:\Users\Otávio\Documents\Documentos extras TCC\UseCaseDiagram2.png"/>
                     <pic:cNvPicPr>
                       <a:picLocks noChangeAspect="1" noChangeArrowheads="1"/>
                     </pic:cNvPicPr>
@@ -265,7 +263,7 @@
                   <pic:spPr bwMode="auto">
                     <a:xfrm>
                       <a:off x="0" y="0"/>
-                      <a:ext cx="5762625" cy="6048375"/>
+                      <a:ext cx="5762625" cy="5724525"/>
                     </a:xfrm>
                     <a:prstGeom prst="rect">
                       <a:avLst/>
@@ -329,11 +327,44 @@
           <w:color w:val="000000" w:themeColor="text1"/>
         </w:rPr>
       </w:pPr>
-      <w:r>
-        <w:rPr>
-          <w:rFonts w:ascii="Arial" w:hAnsi="Arial"/>
-          <w:color w:val="000000" w:themeColor="text1"/>
-        </w:rPr>
+    </w:p>
+    <w:p>
+      <w:pPr>
+        <w:rPr>
+          <w:rFonts w:ascii="Arial" w:hAnsi="Arial"/>
+          <w:color w:val="000000" w:themeColor="text1"/>
+        </w:rPr>
+      </w:pPr>
+    </w:p>
+    <w:p>
+      <w:pPr>
+        <w:rPr>
+          <w:rFonts w:ascii="Arial" w:hAnsi="Arial"/>
+          <w:color w:val="000000" w:themeColor="text1"/>
+        </w:rPr>
+      </w:pPr>
+    </w:p>
+    <w:p>
+      <w:pPr>
+        <w:rPr>
+          <w:rFonts w:ascii="Arial" w:hAnsi="Arial"/>
+          <w:color w:val="000000" w:themeColor="text1"/>
+        </w:rPr>
+      </w:pPr>
+    </w:p>
+    <w:p>
+      <w:pPr>
+        <w:rPr>
+          <w:rFonts w:ascii="Arial" w:hAnsi="Arial"/>
+          <w:color w:val="000000" w:themeColor="text1"/>
+        </w:rPr>
+      </w:pPr>
+      <w:r>
+        <w:rPr>
+          <w:rFonts w:ascii="Arial" w:hAnsi="Arial"/>
+          <w:color w:val="000000" w:themeColor="text1"/>
+        </w:rPr>
+        <w:lastRenderedPageBreak/>
         <w:t>3</w:t>
       </w:r>
       <w:r>
@@ -348,7 +379,16 @@
           <w:rFonts w:ascii="Arial" w:hAnsi="Arial"/>
           <w:color w:val="000000" w:themeColor="text1"/>
         </w:rPr>
-        <w:t>Operador</w:t>
+        <w:t>Operad</w:t>
+      </w:r>
+      <w:bookmarkStart w:id="0" w:name="_GoBack"/>
+      <w:bookmarkEnd w:id="0"/>
+      <w:r>
+        <w:rPr>
+          <w:rFonts w:ascii="Arial" w:hAnsi="Arial"/>
+          <w:color w:val="000000" w:themeColor="text1"/>
+        </w:rPr>
+        <w:t>or</w:t>
       </w:r>
     </w:p>
     <w:p>
@@ -359,12 +399,11 @@
           <w:color w:val="000000" w:themeColor="text1"/>
           <w:lang w:eastAsia="pt-BR"/>
         </w:rPr>
-        <w:lastRenderedPageBreak/>
         <w:drawing>
-          <wp:inline distT="0" distB="0" distL="0" distR="0" wp14:anchorId="2EEF2150" wp14:editId="26DDCC43">
-            <wp:extent cx="5753100" cy="3419475"/>
+          <wp:inline distT="0" distB="0" distL="0" distR="0">
+            <wp:extent cx="5762625" cy="3914775"/>
             <wp:effectExtent l="0" t="0" r="0" b="0"/>
-            <wp:docPr id="7" name="Imagem 7" descr="C:\Users\Otávio\Desktop\figura_diagrama3.png"/>
+            <wp:docPr id="6" name="Imagem 6" descr="C:\Users\Otávio\Documents\Documentos extras TCC\UseCaseDiagram3.png"/>
             <wp:cNvGraphicFramePr>
               <a:graphicFrameLocks xmlns:a="http://schemas.openxmlformats.org/drawingml/2006/main" noChangeAspect="1"/>
             </wp:cNvGraphicFramePr>
@@ -372,7 +411,7 @@
               <a:graphicData uri="http://schemas.openxmlformats.org/drawingml/2006/picture">
                 <pic:pic xmlns:pic="http://schemas.openxmlformats.org/drawingml/2006/picture">
                   <pic:nvPicPr>
-                    <pic:cNvPr id="0" name="Picture 6" descr="C:\Users\Otávio\Desktop\figura_diagrama3.png"/>
+                    <pic:cNvPr id="0" name="Picture 4" descr="C:\Users\Otávio\Documents\Documentos extras TCC\UseCaseDiagram3.png"/>
                     <pic:cNvPicPr>
                       <a:picLocks noChangeAspect="1" noChangeArrowheads="1"/>
                     </pic:cNvPicPr>
@@ -393,7 +432,7 @@
                   <pic:spPr bwMode="auto">
                     <a:xfrm>
                       <a:off x="0" y="0"/>
-                      <a:ext cx="5753100" cy="3419475"/>
+                      <a:ext cx="5762625" cy="3914775"/>
                     </a:xfrm>
                     <a:prstGeom prst="rect">
                       <a:avLst/>

</xml_diff>

<commit_message>
[Versão 1.3] Diagrama dos Casos de Uso, inclusão dos UC solicitar alocação/desalocação de máquina.
</commit_message>
<xml_diff>
--- a/4.2 Diagrama dos Casos de Uso.docx
+++ b/4.2 Diagrama dos Casos de Uso.docx
@@ -232,9 +232,9 @@
         </w:rPr>
         <w:drawing>
           <wp:inline distT="0" distB="0" distL="0" distR="0">
-            <wp:extent cx="5762625" cy="5724525"/>
+            <wp:extent cx="5762625" cy="6010275"/>
             <wp:effectExtent l="0" t="0" r="0" b="0"/>
-            <wp:docPr id="5" name="Imagem 5" descr="C:\Users\Otávio\Documents\Documentos extras TCC\UseCaseDiagram2.png"/>
+            <wp:docPr id="3" name="Imagem 3" descr="C:\Users\Otávio\Documents\Documentos extras TCC\UseCaseDiagram2.png"/>
             <wp:cNvGraphicFramePr>
               <a:graphicFrameLocks xmlns:a="http://schemas.openxmlformats.org/drawingml/2006/main" noChangeAspect="1"/>
             </wp:cNvGraphicFramePr>
@@ -242,7 +242,7 @@
               <a:graphicData uri="http://schemas.openxmlformats.org/drawingml/2006/picture">
                 <pic:pic xmlns:pic="http://schemas.openxmlformats.org/drawingml/2006/picture">
                   <pic:nvPicPr>
-                    <pic:cNvPr id="0" name="Picture 3" descr="C:\Users\Otávio\Documents\Documentos extras TCC\UseCaseDiagram2.png"/>
+                    <pic:cNvPr id="0" name="Picture 2" descr="C:\Users\Otávio\Documents\Documentos extras TCC\UseCaseDiagram2.png"/>
                     <pic:cNvPicPr>
                       <a:picLocks noChangeAspect="1" noChangeArrowheads="1"/>
                     </pic:cNvPicPr>
@@ -263,7 +263,7 @@
                   <pic:spPr bwMode="auto">
                     <a:xfrm>
                       <a:off x="0" y="0"/>
-                      <a:ext cx="5762625" cy="5724525"/>
+                      <a:ext cx="5762625" cy="6010275"/>
                     </a:xfrm>
                     <a:prstGeom prst="rect">
                       <a:avLst/>
@@ -343,14 +343,8 @@
           <w:color w:val="000000" w:themeColor="text1"/>
         </w:rPr>
       </w:pPr>
-    </w:p>
-    <w:p>
-      <w:pPr>
-        <w:rPr>
-          <w:rFonts w:ascii="Arial" w:hAnsi="Arial"/>
-          <w:color w:val="000000" w:themeColor="text1"/>
-        </w:rPr>
-      </w:pPr>
+      <w:bookmarkStart w:id="0" w:name="_GoBack"/>
+      <w:bookmarkEnd w:id="0"/>
     </w:p>
     <w:p>
       <w:pPr>
@@ -379,16 +373,7 @@
           <w:rFonts w:ascii="Arial" w:hAnsi="Arial"/>
           <w:color w:val="000000" w:themeColor="text1"/>
         </w:rPr>
-        <w:t>Operad</w:t>
-      </w:r>
-      <w:bookmarkStart w:id="0" w:name="_GoBack"/>
-      <w:bookmarkEnd w:id="0"/>
-      <w:r>
-        <w:rPr>
-          <w:rFonts w:ascii="Arial" w:hAnsi="Arial"/>
-          <w:color w:val="000000" w:themeColor="text1"/>
-        </w:rPr>
-        <w:t>or</w:t>
+        <w:t>Operador</w:t>
       </w:r>
     </w:p>
     <w:p>

</xml_diff>

<commit_message>
[Versão 1.4] Diagrama dos Casos de Uso, excluir cliente -> bloquear cliente
</commit_message>
<xml_diff>
--- a/4.2 Diagrama dos Casos de Uso.docx
+++ b/4.2 Diagrama dos Casos de Uso.docx
@@ -232,9 +232,9 @@
         </w:rPr>
         <w:drawing>
           <wp:inline distT="0" distB="0" distL="0" distR="0">
-            <wp:extent cx="5762625" cy="6010275"/>
+            <wp:extent cx="5762625" cy="6181725"/>
             <wp:effectExtent l="0" t="0" r="0" b="0"/>
-            <wp:docPr id="3" name="Imagem 3" descr="C:\Users\Otávio\Documents\Documentos extras TCC\UseCaseDiagram2.png"/>
+            <wp:docPr id="1" name="Imagem 1" descr="C:\Users\Otávio\Documents\Documentos extras TCC\diagrama1.png"/>
             <wp:cNvGraphicFramePr>
               <a:graphicFrameLocks xmlns:a="http://schemas.openxmlformats.org/drawingml/2006/main" noChangeAspect="1"/>
             </wp:cNvGraphicFramePr>
@@ -242,7 +242,7 @@
               <a:graphicData uri="http://schemas.openxmlformats.org/drawingml/2006/picture">
                 <pic:pic xmlns:pic="http://schemas.openxmlformats.org/drawingml/2006/picture">
                   <pic:nvPicPr>
-                    <pic:cNvPr id="0" name="Picture 2" descr="C:\Users\Otávio\Documents\Documentos extras TCC\UseCaseDiagram2.png"/>
+                    <pic:cNvPr id="0" name="Picture 1" descr="C:\Users\Otávio\Documents\Documentos extras TCC\diagrama1.png"/>
                     <pic:cNvPicPr>
                       <a:picLocks noChangeAspect="1" noChangeArrowheads="1"/>
                     </pic:cNvPicPr>
@@ -263,7 +263,7 @@
                   <pic:spPr bwMode="auto">
                     <a:xfrm>
                       <a:off x="0" y="0"/>
-                      <a:ext cx="5762625" cy="6010275"/>
+                      <a:ext cx="5762625" cy="6181725"/>
                     </a:xfrm>
                     <a:prstGeom prst="rect">
                       <a:avLst/>
@@ -279,14 +279,6 @@
           </wp:inline>
         </w:drawing>
       </w:r>
-    </w:p>
-    <w:p>
-      <w:pPr>
-        <w:rPr>
-          <w:rFonts w:ascii="Arial" w:hAnsi="Arial"/>
-          <w:color w:val="000000" w:themeColor="text1"/>
-        </w:rPr>
-      </w:pPr>
     </w:p>
     <w:p>
       <w:pPr>

</xml_diff>

<commit_message>
[Versão 1.5] Diagrama dos Casos de Uso, informar recolhimento de máquina
</commit_message>
<xml_diff>
--- a/4.2 Diagrama dos Casos de Uso.docx
+++ b/4.2 Diagrama dos Casos de Uso.docx
@@ -335,8 +335,6 @@
           <w:color w:val="000000" w:themeColor="text1"/>
         </w:rPr>
       </w:pPr>
-      <w:bookmarkStart w:id="0" w:name="_GoBack"/>
-      <w:bookmarkEnd w:id="0"/>
     </w:p>
     <w:p>
       <w:pPr>
@@ -371,16 +369,14 @@
     <w:p>
       <w:r>
         <w:rPr>
-          <w:rFonts w:ascii="Arial" w:hAnsi="Arial"/>
           <w:noProof/>
-          <w:color w:val="000000" w:themeColor="text1"/>
           <w:lang w:eastAsia="pt-BR"/>
         </w:rPr>
         <w:drawing>
           <wp:inline distT="0" distB="0" distL="0" distR="0">
-            <wp:extent cx="5762625" cy="3914775"/>
+            <wp:extent cx="5762625" cy="4429125"/>
             <wp:effectExtent l="0" t="0" r="0" b="0"/>
-            <wp:docPr id="6" name="Imagem 6" descr="C:\Users\Otávio\Documents\Documentos extras TCC\UseCaseDiagram3.png"/>
+            <wp:docPr id="4" name="Imagem 4" descr="C:\Users\Otávio\Documents\Documentos extras TCC\UseCaseDiagram3.png"/>
             <wp:cNvGraphicFramePr>
               <a:graphicFrameLocks xmlns:a="http://schemas.openxmlformats.org/drawingml/2006/main" noChangeAspect="1"/>
             </wp:cNvGraphicFramePr>
@@ -388,7 +384,7 @@
               <a:graphicData uri="http://schemas.openxmlformats.org/drawingml/2006/picture">
                 <pic:pic xmlns:pic="http://schemas.openxmlformats.org/drawingml/2006/picture">
                   <pic:nvPicPr>
-                    <pic:cNvPr id="0" name="Picture 4" descr="C:\Users\Otávio\Documents\Documentos extras TCC\UseCaseDiagram3.png"/>
+                    <pic:cNvPr id="0" name="Picture 2" descr="C:\Users\Otávio\Documents\Documentos extras TCC\UseCaseDiagram3.png"/>
                     <pic:cNvPicPr>
                       <a:picLocks noChangeAspect="1" noChangeArrowheads="1"/>
                     </pic:cNvPicPr>
@@ -409,7 +405,7 @@
                   <pic:spPr bwMode="auto">
                     <a:xfrm>
                       <a:off x="0" y="0"/>
-                      <a:ext cx="5762625" cy="3914775"/>
+                      <a:ext cx="5762625" cy="4429125"/>
                     </a:xfrm>
                     <a:prstGeom prst="rect">
                       <a:avLst/>
@@ -425,6 +421,8 @@
           </wp:inline>
         </w:drawing>
       </w:r>
+      <w:bookmarkStart w:id="0" w:name="_GoBack"/>
+      <w:bookmarkEnd w:id="0"/>
     </w:p>
     <w:sectPr>
       <w:headerReference w:type="default" r:id="rId10"/>

</xml_diff>

<commit_message>
[Versão 1.6] Diagrama dos Casos de Uso, Alterar permissões de perfil
</commit_message>
<xml_diff>
--- a/4.2 Diagrama dos Casos de Uso.docx
+++ b/4.2 Diagrama dos Casos de Uso.docx
@@ -44,7 +44,7 @@
           <wp:inline distT="0" distB="0" distL="0" distR="0">
             <wp:extent cx="5753100" cy="4400550"/>
             <wp:effectExtent l="0" t="0" r="0" b="0"/>
-            <wp:docPr id="2" name="Imagem 2" descr="C:\Users\Otávio\Documents\Documentos extras TCC\UseCaseDiagram1.png"/>
+            <wp:docPr id="3" name="Imagem 3" descr="C:\Users\Otávio\Documents\Documentos extras TCC\UseCaseDiagram1.png"/>
             <wp:cNvGraphicFramePr>
               <a:graphicFrameLocks xmlns:a="http://schemas.openxmlformats.org/drawingml/2006/main" noChangeAspect="1"/>
             </wp:cNvGraphicFramePr>
@@ -52,7 +52,7 @@
               <a:graphicData uri="http://schemas.openxmlformats.org/drawingml/2006/picture">
                 <pic:pic xmlns:pic="http://schemas.openxmlformats.org/drawingml/2006/picture">
                   <pic:nvPicPr>
-                    <pic:cNvPr id="0" name="Picture 2" descr="C:\Users\Otávio\Documents\Documentos extras TCC\UseCaseDiagram1.png"/>
+                    <pic:cNvPr id="0" name="Picture 1" descr="C:\Users\Otávio\Documents\Documentos extras TCC\UseCaseDiagram1.png"/>
                     <pic:cNvPicPr>
                       <a:picLocks noChangeAspect="1" noChangeArrowheads="1"/>
                     </pic:cNvPicPr>
@@ -89,6 +89,8 @@
           </wp:inline>
         </w:drawing>
       </w:r>
+      <w:bookmarkStart w:id="0" w:name="_GoBack"/>
+      <w:bookmarkEnd w:id="0"/>
       <w:r>
         <w:rPr>
           <w:rFonts w:ascii="Arial" w:hAnsi="Arial"/>
@@ -421,8 +423,6 @@
           </wp:inline>
         </w:drawing>
       </w:r>
-      <w:bookmarkStart w:id="0" w:name="_GoBack"/>
-      <w:bookmarkEnd w:id="0"/>
     </w:p>
     <w:sectPr>
       <w:headerReference w:type="default" r:id="rId10"/>

</xml_diff>

<commit_message>
Atualização do diagrama de gestor/gerente. Inclusão dos novos casos de uso 58,59,60 e 61
</commit_message>
<xml_diff>
--- a/4.2 Diagrama dos Casos de Uso.docx
+++ b/4.2 Diagrama dos Casos de Uso.docx
@@ -1,6 +1,6 @@
 
 <file path=word/document.xml><?xml version="1.0" encoding="utf-8"?>
-<w:document xmlns:wpc="http://schemas.microsoft.com/office/word/2010/wordprocessingCanvas" xmlns:mc="http://schemas.openxmlformats.org/markup-compatibility/2006" xmlns:o="urn:schemas-microsoft-com:office:office" xmlns:r="http://schemas.openxmlformats.org/officeDocument/2006/relationships" xmlns:m="http://schemas.openxmlformats.org/officeDocument/2006/math" xmlns:v="urn:schemas-microsoft-com:vml" xmlns:wp14="http://schemas.microsoft.com/office/word/2010/wordprocessingDrawing" xmlns:wp="http://schemas.openxmlformats.org/drawingml/2006/wordprocessingDrawing" xmlns:w10="urn:schemas-microsoft-com:office:word" xmlns:w="http://schemas.openxmlformats.org/wordprocessingml/2006/main" xmlns:w14="http://schemas.microsoft.com/office/word/2010/wordml" xmlns:wpg="http://schemas.microsoft.com/office/word/2010/wordprocessingGroup" xmlns:wpi="http://schemas.microsoft.com/office/word/2010/wordprocessingInk" xmlns:wne="http://schemas.microsoft.com/office/word/2006/wordml" xmlns:wps="http://schemas.microsoft.com/office/word/2010/wordprocessingShape" mc:Ignorable="w14 wp14">
+<w:document xmlns:wpc="http://schemas.microsoft.com/office/word/2010/wordprocessingCanvas" xmlns:mc="http://schemas.openxmlformats.org/markup-compatibility/2006" xmlns:o="urn:schemas-microsoft-com:office:office" xmlns:r="http://schemas.openxmlformats.org/officeDocument/2006/relationships" xmlns:m="http://schemas.openxmlformats.org/officeDocument/2006/math" xmlns:v="urn:schemas-microsoft-com:vml" xmlns:wp14="http://schemas.microsoft.com/office/word/2010/wordprocessingDrawing" xmlns:wp="http://schemas.openxmlformats.org/drawingml/2006/wordprocessingDrawing" xmlns:w10="urn:schemas-microsoft-com:office:word" xmlns:w="http://schemas.openxmlformats.org/wordprocessingml/2006/main" xmlns:w14="http://schemas.microsoft.com/office/word/2010/wordml" xmlns:w15="http://schemas.microsoft.com/office/word/2012/wordml" xmlns:wpg="http://schemas.microsoft.com/office/word/2010/wordprocessingGroup" xmlns:wpi="http://schemas.microsoft.com/office/word/2010/wordprocessingInk" xmlns:wne="http://schemas.microsoft.com/office/word/2006/wordml" xmlns:wps="http://schemas.microsoft.com/office/word/2010/wordprocessingShape" mc:Ignorable="w14 w15 wp14">
   <w:body>
     <w:p>
       <w:pPr>
@@ -58,7 +58,7 @@
                     </pic:cNvPicPr>
                   </pic:nvPicPr>
                   <pic:blipFill>
-                    <a:blip r:embed="rId7">
+                    <a:blip r:embed="rId6">
                       <a:extLst>
                         <a:ext uri="{28A0092B-C50C-407E-A947-70E740481C1C}">
                           <a14:useLocalDpi xmlns:a14="http://schemas.microsoft.com/office/drawing/2010/main" val="0"/>
@@ -224,120 +224,110 @@
           <w:color w:val="000000" w:themeColor="text1"/>
         </w:rPr>
       </w:pPr>
+    </w:p>
+    <w:p>
+      <w:pPr>
+        <w:rPr>
+          <w:rFonts w:ascii="Arial" w:hAnsi="Arial"/>
+          <w:color w:val="000000" w:themeColor="text1"/>
+        </w:rPr>
+      </w:pPr>
       <w:r>
         <w:rPr>
           <w:rFonts w:ascii="Arial" w:hAnsi="Arial"/>
-          <w:noProof/>
-          <w:color w:val="000000" w:themeColor="text1"/>
-          <w:lang w:eastAsia="pt-BR"/>
-        </w:rPr>
-        <w:drawing>
-          <wp:inline distT="0" distB="0" distL="0" distR="0">
-            <wp:extent cx="5762625" cy="6181725"/>
-            <wp:effectExtent l="0" t="0" r="0" b="0"/>
-            <wp:docPr id="6" name="Imagem 6" descr="C:\Users\Otávio\Documents\Documentos extras TCC\UseCaseDiagram2.png"/>
-            <wp:cNvGraphicFramePr>
-              <a:graphicFrameLocks xmlns:a="http://schemas.openxmlformats.org/drawingml/2006/main" noChangeAspect="1"/>
-            </wp:cNvGraphicFramePr>
-            <a:graphic xmlns:a="http://schemas.openxmlformats.org/drawingml/2006/main">
-              <a:graphicData uri="http://schemas.openxmlformats.org/drawingml/2006/picture">
-                <pic:pic xmlns:pic="http://schemas.openxmlformats.org/drawingml/2006/picture">
-                  <pic:nvPicPr>
-                    <pic:cNvPr id="0" name="Picture 3" descr="C:\Users\Otávio\Documents\Documentos extras TCC\UseCaseDiagram2.png"/>
-                    <pic:cNvPicPr>
-                      <a:picLocks noChangeAspect="1" noChangeArrowheads="1"/>
-                    </pic:cNvPicPr>
-                  </pic:nvPicPr>
-                  <pic:blipFill>
-                    <a:blip r:embed="rId8">
-                      <a:extLst>
-                        <a:ext uri="{28A0092B-C50C-407E-A947-70E740481C1C}">
-                          <a14:useLocalDpi xmlns:a14="http://schemas.microsoft.com/office/drawing/2010/main" val="0"/>
-                        </a:ext>
-                      </a:extLst>
-                    </a:blip>
-                    <a:srcRect/>
-                    <a:stretch>
-                      <a:fillRect/>
-                    </a:stretch>
-                  </pic:blipFill>
-                  <pic:spPr bwMode="auto">
-                    <a:xfrm>
-                      <a:off x="0" y="0"/>
-                      <a:ext cx="5762625" cy="6181725"/>
-                    </a:xfrm>
-                    <a:prstGeom prst="rect">
-                      <a:avLst/>
-                    </a:prstGeom>
-                    <a:noFill/>
-                    <a:ln>
-                      <a:noFill/>
-                    </a:ln>
-                  </pic:spPr>
-                </pic:pic>
-              </a:graphicData>
-            </a:graphic>
-          </wp:inline>
-        </w:drawing>
+          <w:color w:val="000000" w:themeColor="text1"/>
+        </w:rPr>
+        <w:pict>
+          <v:shapetype id="_x0000_t75" coordsize="21600,21600" o:spt="75" o:preferrelative="t" path="m@4@5l@4@11@9@11@9@5xe" filled="f" stroked="f">
+            <v:stroke joinstyle="miter"/>
+            <v:formulas>
+              <v:f eqn="if lineDrawn pixelLineWidth 0"/>
+              <v:f eqn="sum @0 1 0"/>
+              <v:f eqn="sum 0 0 @1"/>
+              <v:f eqn="prod @2 1 2"/>
+              <v:f eqn="prod @3 21600 pixelWidth"/>
+              <v:f eqn="prod @3 21600 pixelHeight"/>
+              <v:f eqn="sum @0 0 1"/>
+              <v:f eqn="prod @6 1 2"/>
+              <v:f eqn="prod @7 21600 pixelWidth"/>
+              <v:f eqn="sum @8 21600 0"/>
+              <v:f eqn="prod @7 21600 pixelHeight"/>
+              <v:f eqn="sum @10 21600 0"/>
+            </v:formulas>
+            <v:path o:extrusionok="f" gradientshapeok="t" o:connecttype="rect"/>
+            <o:lock v:ext="edit" aspectratio="t"/>
+          </v:shapetype>
+          <v:shape id="_x0000_i1025" type="#_x0000_t75" style="width:453pt;height:438.75pt">
+            <v:imagedata r:id="rId7" o:title="diagramaatualizado"/>
+          </v:shape>
+        </w:pict>
       </w:r>
+    </w:p>
+    <w:p>
+      <w:pPr>
+        <w:rPr>
+          <w:rFonts w:ascii="Arial" w:hAnsi="Arial"/>
+          <w:color w:val="000000" w:themeColor="text1"/>
+        </w:rPr>
+      </w:pPr>
+    </w:p>
+    <w:p>
+      <w:pPr>
+        <w:rPr>
+          <w:rFonts w:ascii="Arial" w:hAnsi="Arial"/>
+          <w:color w:val="000000" w:themeColor="text1"/>
+        </w:rPr>
+      </w:pPr>
+    </w:p>
+    <w:p>
+      <w:pPr>
+        <w:rPr>
+          <w:rFonts w:ascii="Arial" w:hAnsi="Arial"/>
+          <w:color w:val="000000" w:themeColor="text1"/>
+        </w:rPr>
+      </w:pPr>
+    </w:p>
+    <w:p>
+      <w:pPr>
+        <w:rPr>
+          <w:rFonts w:ascii="Arial" w:hAnsi="Arial"/>
+          <w:color w:val="000000" w:themeColor="text1"/>
+        </w:rPr>
+      </w:pPr>
+    </w:p>
+    <w:p>
+      <w:pPr>
+        <w:rPr>
+          <w:rFonts w:ascii="Arial" w:hAnsi="Arial"/>
+          <w:color w:val="000000" w:themeColor="text1"/>
+        </w:rPr>
+      </w:pPr>
+    </w:p>
+    <w:p>
+      <w:pPr>
+        <w:rPr>
+          <w:rFonts w:ascii="Arial" w:hAnsi="Arial"/>
+          <w:color w:val="000000" w:themeColor="text1"/>
+        </w:rPr>
+      </w:pPr>
+    </w:p>
+    <w:p>
+      <w:pPr>
+        <w:rPr>
+          <w:rFonts w:ascii="Arial" w:hAnsi="Arial"/>
+          <w:color w:val="000000" w:themeColor="text1"/>
+        </w:rPr>
+      </w:pPr>
+    </w:p>
+    <w:p>
+      <w:pPr>
+        <w:rPr>
+          <w:rFonts w:ascii="Arial" w:hAnsi="Arial"/>
+          <w:color w:val="000000" w:themeColor="text1"/>
+        </w:rPr>
+      </w:pPr>
       <w:bookmarkStart w:id="0" w:name="_GoBack"/>
       <w:bookmarkEnd w:id="0"/>
-    </w:p>
-    <w:p>
-      <w:pPr>
-        <w:rPr>
-          <w:rFonts w:ascii="Arial" w:hAnsi="Arial"/>
-          <w:color w:val="000000" w:themeColor="text1"/>
-        </w:rPr>
-      </w:pPr>
-    </w:p>
-    <w:p>
-      <w:pPr>
-        <w:rPr>
-          <w:rFonts w:ascii="Arial" w:hAnsi="Arial"/>
-          <w:color w:val="000000" w:themeColor="text1"/>
-        </w:rPr>
-      </w:pPr>
-    </w:p>
-    <w:p>
-      <w:pPr>
-        <w:rPr>
-          <w:rFonts w:ascii="Arial" w:hAnsi="Arial"/>
-          <w:color w:val="000000" w:themeColor="text1"/>
-        </w:rPr>
-      </w:pPr>
-    </w:p>
-    <w:p>
-      <w:pPr>
-        <w:rPr>
-          <w:rFonts w:ascii="Arial" w:hAnsi="Arial"/>
-          <w:color w:val="000000" w:themeColor="text1"/>
-        </w:rPr>
-      </w:pPr>
-    </w:p>
-    <w:p>
-      <w:pPr>
-        <w:rPr>
-          <w:rFonts w:ascii="Arial" w:hAnsi="Arial"/>
-          <w:color w:val="000000" w:themeColor="text1"/>
-        </w:rPr>
-      </w:pPr>
-    </w:p>
-    <w:p>
-      <w:pPr>
-        <w:rPr>
-          <w:rFonts w:ascii="Arial" w:hAnsi="Arial"/>
-          <w:color w:val="000000" w:themeColor="text1"/>
-        </w:rPr>
-      </w:pPr>
-    </w:p>
-    <w:p>
-      <w:pPr>
-        <w:rPr>
-          <w:rFonts w:ascii="Arial" w:hAnsi="Arial"/>
-          <w:color w:val="000000" w:themeColor="text1"/>
-        </w:rPr>
-      </w:pPr>
     </w:p>
     <w:p>
       <w:pPr>
@@ -393,7 +383,7 @@
                     </pic:cNvPicPr>
                   </pic:nvPicPr>
                   <pic:blipFill>
-                    <a:blip r:embed="rId9">
+                    <a:blip r:embed="rId8">
                       <a:extLst>
                         <a:ext uri="{28A0092B-C50C-407E-A947-70E740481C1C}">
                           <a14:useLocalDpi xmlns:a14="http://schemas.microsoft.com/office/drawing/2010/main" val="0"/>
@@ -426,8 +416,8 @@
       </w:r>
     </w:p>
     <w:sectPr>
-      <w:headerReference w:type="default" r:id="rId10"/>
-      <w:footerReference w:type="default" r:id="rId11"/>
+      <w:headerReference w:type="default" r:id="rId9"/>
+      <w:footerReference w:type="default" r:id="rId10"/>
       <w:pgSz w:w="11906" w:h="16838"/>
       <w:pgMar w:top="1134" w:right="1134" w:bottom="1134" w:left="1701" w:header="709" w:footer="709" w:gutter="0"/>
       <w:cols w:space="708"/>
@@ -438,7 +428,7 @@
 </file>
 
 <file path=word/endnotes.xml><?xml version="1.0" encoding="utf-8"?>
-<w:endnotes xmlns:wpc="http://schemas.microsoft.com/office/word/2010/wordprocessingCanvas" xmlns:mc="http://schemas.openxmlformats.org/markup-compatibility/2006" xmlns:o="urn:schemas-microsoft-com:office:office" xmlns:r="http://schemas.openxmlformats.org/officeDocument/2006/relationships" xmlns:m="http://schemas.openxmlformats.org/officeDocument/2006/math" xmlns:v="urn:schemas-microsoft-com:vml" xmlns:wp14="http://schemas.microsoft.com/office/word/2010/wordprocessingDrawing" xmlns:wp="http://schemas.openxmlformats.org/drawingml/2006/wordprocessingDrawing" xmlns:w10="urn:schemas-microsoft-com:office:word" xmlns:w="http://schemas.openxmlformats.org/wordprocessingml/2006/main" xmlns:w14="http://schemas.microsoft.com/office/word/2010/wordml" xmlns:wpg="http://schemas.microsoft.com/office/word/2010/wordprocessingGroup" xmlns:wpi="http://schemas.microsoft.com/office/word/2010/wordprocessingInk" xmlns:wne="http://schemas.microsoft.com/office/word/2006/wordml" xmlns:wps="http://schemas.microsoft.com/office/word/2010/wordprocessingShape" mc:Ignorable="w14 wp14">
+<w:endnotes xmlns:wpc="http://schemas.microsoft.com/office/word/2010/wordprocessingCanvas" xmlns:mc="http://schemas.openxmlformats.org/markup-compatibility/2006" xmlns:o="urn:schemas-microsoft-com:office:office" xmlns:r="http://schemas.openxmlformats.org/officeDocument/2006/relationships" xmlns:m="http://schemas.openxmlformats.org/officeDocument/2006/math" xmlns:v="urn:schemas-microsoft-com:vml" xmlns:wp14="http://schemas.microsoft.com/office/word/2010/wordprocessingDrawing" xmlns:wp="http://schemas.openxmlformats.org/drawingml/2006/wordprocessingDrawing" xmlns:w10="urn:schemas-microsoft-com:office:word" xmlns:w="http://schemas.openxmlformats.org/wordprocessingml/2006/main" xmlns:w14="http://schemas.microsoft.com/office/word/2010/wordml" xmlns:w15="http://schemas.microsoft.com/office/word/2012/wordml" xmlns:wpg="http://schemas.microsoft.com/office/word/2010/wordprocessingGroup" xmlns:wpi="http://schemas.microsoft.com/office/word/2010/wordprocessingInk" xmlns:wne="http://schemas.microsoft.com/office/word/2006/wordml" xmlns:wps="http://schemas.microsoft.com/office/word/2010/wordprocessingShape" mc:Ignorable="w14 w15 wp14">
   <w:endnote w:type="separator" w:id="-1">
     <w:p>
       <w:pPr>
@@ -463,7 +453,7 @@
 </file>
 
 <file path=word/footer1.xml><?xml version="1.0" encoding="utf-8"?>
-<w:ftr xmlns:wpc="http://schemas.microsoft.com/office/word/2010/wordprocessingCanvas" xmlns:mc="http://schemas.openxmlformats.org/markup-compatibility/2006" xmlns:o="urn:schemas-microsoft-com:office:office" xmlns:r="http://schemas.openxmlformats.org/officeDocument/2006/relationships" xmlns:m="http://schemas.openxmlformats.org/officeDocument/2006/math" xmlns:v="urn:schemas-microsoft-com:vml" xmlns:wp14="http://schemas.microsoft.com/office/word/2010/wordprocessingDrawing" xmlns:wp="http://schemas.openxmlformats.org/drawingml/2006/wordprocessingDrawing" xmlns:w10="urn:schemas-microsoft-com:office:word" xmlns:w="http://schemas.openxmlformats.org/wordprocessingml/2006/main" xmlns:w14="http://schemas.microsoft.com/office/word/2010/wordml" xmlns:wpg="http://schemas.microsoft.com/office/word/2010/wordprocessingGroup" xmlns:wpi="http://schemas.microsoft.com/office/word/2010/wordprocessingInk" xmlns:wne="http://schemas.microsoft.com/office/word/2006/wordml" xmlns:wps="http://schemas.microsoft.com/office/word/2010/wordprocessingShape" mc:Ignorable="w14 wp14">
+<w:ftr xmlns:wpc="http://schemas.microsoft.com/office/word/2010/wordprocessingCanvas" xmlns:mc="http://schemas.openxmlformats.org/markup-compatibility/2006" xmlns:o="urn:schemas-microsoft-com:office:office" xmlns:r="http://schemas.openxmlformats.org/officeDocument/2006/relationships" xmlns:m="http://schemas.openxmlformats.org/officeDocument/2006/math" xmlns:v="urn:schemas-microsoft-com:vml" xmlns:wp14="http://schemas.microsoft.com/office/word/2010/wordprocessingDrawing" xmlns:wp="http://schemas.openxmlformats.org/drawingml/2006/wordprocessingDrawing" xmlns:w10="urn:schemas-microsoft-com:office:word" xmlns:w="http://schemas.openxmlformats.org/wordprocessingml/2006/main" xmlns:w14="http://schemas.microsoft.com/office/word/2010/wordml" xmlns:w15="http://schemas.microsoft.com/office/word/2012/wordml" xmlns:wpg="http://schemas.microsoft.com/office/word/2010/wordprocessingGroup" xmlns:wpi="http://schemas.microsoft.com/office/word/2010/wordprocessingInk" xmlns:wne="http://schemas.microsoft.com/office/word/2006/wordml" xmlns:wps="http://schemas.microsoft.com/office/word/2010/wordprocessingShape" mc:Ignorable="w14 w15 wp14">
   <w:p>
     <w:pPr>
       <w:pStyle w:val="Rodap"/>
@@ -496,7 +486,7 @@
 </file>
 
 <file path=word/footnotes.xml><?xml version="1.0" encoding="utf-8"?>
-<w:footnotes xmlns:wpc="http://schemas.microsoft.com/office/word/2010/wordprocessingCanvas" xmlns:mc="http://schemas.openxmlformats.org/markup-compatibility/2006" xmlns:o="urn:schemas-microsoft-com:office:office" xmlns:r="http://schemas.openxmlformats.org/officeDocument/2006/relationships" xmlns:m="http://schemas.openxmlformats.org/officeDocument/2006/math" xmlns:v="urn:schemas-microsoft-com:vml" xmlns:wp14="http://schemas.microsoft.com/office/word/2010/wordprocessingDrawing" xmlns:wp="http://schemas.openxmlformats.org/drawingml/2006/wordprocessingDrawing" xmlns:w10="urn:schemas-microsoft-com:office:word" xmlns:w="http://schemas.openxmlformats.org/wordprocessingml/2006/main" xmlns:w14="http://schemas.microsoft.com/office/word/2010/wordml" xmlns:wpg="http://schemas.microsoft.com/office/word/2010/wordprocessingGroup" xmlns:wpi="http://schemas.microsoft.com/office/word/2010/wordprocessingInk" xmlns:wne="http://schemas.microsoft.com/office/word/2006/wordml" xmlns:wps="http://schemas.microsoft.com/office/word/2010/wordprocessingShape" mc:Ignorable="w14 wp14">
+<w:footnotes xmlns:wpc="http://schemas.microsoft.com/office/word/2010/wordprocessingCanvas" xmlns:mc="http://schemas.openxmlformats.org/markup-compatibility/2006" xmlns:o="urn:schemas-microsoft-com:office:office" xmlns:r="http://schemas.openxmlformats.org/officeDocument/2006/relationships" xmlns:m="http://schemas.openxmlformats.org/officeDocument/2006/math" xmlns:v="urn:schemas-microsoft-com:vml" xmlns:wp14="http://schemas.microsoft.com/office/word/2010/wordprocessingDrawing" xmlns:wp="http://schemas.openxmlformats.org/drawingml/2006/wordprocessingDrawing" xmlns:w10="urn:schemas-microsoft-com:office:word" xmlns:w="http://schemas.openxmlformats.org/wordprocessingml/2006/main" xmlns:w14="http://schemas.microsoft.com/office/word/2010/wordml" xmlns:w15="http://schemas.microsoft.com/office/word/2012/wordml" xmlns:wpg="http://schemas.microsoft.com/office/word/2010/wordprocessingGroup" xmlns:wpi="http://schemas.microsoft.com/office/word/2010/wordprocessingInk" xmlns:wne="http://schemas.microsoft.com/office/word/2006/wordml" xmlns:wps="http://schemas.microsoft.com/office/word/2010/wordprocessingShape" mc:Ignorable="w14 w15 wp14">
   <w:footnote w:type="separator" w:id="-1">
     <w:p>
       <w:pPr>
@@ -521,7 +511,7 @@
 </file>
 
 <file path=word/header1.xml><?xml version="1.0" encoding="utf-8"?>
-<w:hdr xmlns:wpc="http://schemas.microsoft.com/office/word/2010/wordprocessingCanvas" xmlns:mc="http://schemas.openxmlformats.org/markup-compatibility/2006" xmlns:o="urn:schemas-microsoft-com:office:office" xmlns:r="http://schemas.openxmlformats.org/officeDocument/2006/relationships" xmlns:m="http://schemas.openxmlformats.org/officeDocument/2006/math" xmlns:v="urn:schemas-microsoft-com:vml" xmlns:wp14="http://schemas.microsoft.com/office/word/2010/wordprocessingDrawing" xmlns:wp="http://schemas.openxmlformats.org/drawingml/2006/wordprocessingDrawing" xmlns:w10="urn:schemas-microsoft-com:office:word" xmlns:w="http://schemas.openxmlformats.org/wordprocessingml/2006/main" xmlns:w14="http://schemas.microsoft.com/office/word/2010/wordml" xmlns:wpg="http://schemas.microsoft.com/office/word/2010/wordprocessingGroup" xmlns:wpi="http://schemas.microsoft.com/office/word/2010/wordprocessingInk" xmlns:wne="http://schemas.microsoft.com/office/word/2006/wordml" xmlns:wps="http://schemas.microsoft.com/office/word/2010/wordprocessingShape" mc:Ignorable="w14 wp14">
+<w:hdr xmlns:wpc="http://schemas.microsoft.com/office/word/2010/wordprocessingCanvas" xmlns:mc="http://schemas.openxmlformats.org/markup-compatibility/2006" xmlns:o="urn:schemas-microsoft-com:office:office" xmlns:r="http://schemas.openxmlformats.org/officeDocument/2006/relationships" xmlns:m="http://schemas.openxmlformats.org/officeDocument/2006/math" xmlns:v="urn:schemas-microsoft-com:vml" xmlns:wp14="http://schemas.microsoft.com/office/word/2010/wordprocessingDrawing" xmlns:wp="http://schemas.openxmlformats.org/drawingml/2006/wordprocessingDrawing" xmlns:w10="urn:schemas-microsoft-com:office:word" xmlns:w="http://schemas.openxmlformats.org/wordprocessingml/2006/main" xmlns:w14="http://schemas.microsoft.com/office/word/2010/wordml" xmlns:w15="http://schemas.microsoft.com/office/word/2012/wordml" xmlns:wpg="http://schemas.microsoft.com/office/word/2010/wordprocessingGroup" xmlns:wpi="http://schemas.microsoft.com/office/word/2010/wordprocessingInk" xmlns:wne="http://schemas.microsoft.com/office/word/2006/wordml" xmlns:wps="http://schemas.microsoft.com/office/word/2010/wordprocessingShape" mc:Ignorable="w14 w15 wp14">
   <w:tbl>
     <w:tblPr>
       <w:tblStyle w:val="Tabelacomgrade"/>
@@ -549,31 +539,25 @@
               <w:b/>
             </w:rPr>
           </w:pPr>
-          <w:r>
-            <w:rPr>
-              <w:b/>
-            </w:rPr>
-            <w:t>4.2</w:t>
-          </w:r>
           <w:proofErr w:type="gramStart"/>
           <w:r>
             <w:rPr>
               <w:b/>
             </w:rPr>
-            <w:t xml:space="preserve"> </w:t>
+            <w:t xml:space="preserve">4.2 </w:t>
           </w:r>
           <w:r>
             <w:rPr>
               <w:b/>
             </w:rPr>
-            <w:t xml:space="preserve"> </w:t>
+            <w:t xml:space="preserve"> -</w:t>
           </w:r>
           <w:proofErr w:type="gramEnd"/>
           <w:r>
             <w:rPr>
               <w:b/>
             </w:rPr>
-            <w:t xml:space="preserve">- </w:t>
+            <w:t xml:space="preserve"> </w:t>
           </w:r>
           <w:r>
             <w:rPr>
@@ -673,7 +657,7 @@
 </file>
 
 <file path=word/styles.xml><?xml version="1.0" encoding="utf-8"?>
-<w:styles xmlns:mc="http://schemas.openxmlformats.org/markup-compatibility/2006" xmlns:r="http://schemas.openxmlformats.org/officeDocument/2006/relationships" xmlns:w="http://schemas.openxmlformats.org/wordprocessingml/2006/main" xmlns:w14="http://schemas.microsoft.com/office/word/2010/wordml" mc:Ignorable="w14">
+<w:styles xmlns:mc="http://schemas.openxmlformats.org/markup-compatibility/2006" xmlns:r="http://schemas.openxmlformats.org/officeDocument/2006/relationships" xmlns:w="http://schemas.openxmlformats.org/wordprocessingml/2006/main" xmlns:w14="http://schemas.microsoft.com/office/word/2010/wordml" xmlns:w15="http://schemas.microsoft.com/office/word/2012/wordml" mc:Ignorable="w14 w15">
   <w:docDefaults>
     <w:rPrDefault>
       <w:rPr>
@@ -689,144 +673,378 @@
       </w:pPr>
     </w:pPrDefault>
   </w:docDefaults>
-  <w:latentStyles w:defLockedState="0" w:defUIPriority="99" w:defSemiHidden="1" w:defUnhideWhenUsed="1" w:defQFormat="0" w:count="267">
-    <w:lsdException w:name="Normal" w:semiHidden="0" w:uiPriority="0" w:unhideWhenUsed="0" w:qFormat="1"/>
-    <w:lsdException w:name="heading 1" w:semiHidden="0" w:uiPriority="9" w:unhideWhenUsed="0" w:qFormat="1"/>
-    <w:lsdException w:name="heading 2" w:uiPriority="9" w:qFormat="1"/>
-    <w:lsdException w:name="heading 3" w:uiPriority="9" w:qFormat="1"/>
-    <w:lsdException w:name="heading 4" w:uiPriority="9" w:qFormat="1"/>
-    <w:lsdException w:name="heading 5" w:uiPriority="9" w:qFormat="1"/>
-    <w:lsdException w:name="heading 6" w:uiPriority="9" w:qFormat="1"/>
-    <w:lsdException w:name="heading 7" w:uiPriority="9" w:qFormat="1"/>
-    <w:lsdException w:name="heading 8" w:uiPriority="9" w:qFormat="1"/>
-    <w:lsdException w:name="heading 9" w:uiPriority="9" w:qFormat="1"/>
-    <w:lsdException w:name="toc 1" w:uiPriority="39"/>
-    <w:lsdException w:name="toc 2" w:uiPriority="39"/>
-    <w:lsdException w:name="toc 3" w:uiPriority="39"/>
-    <w:lsdException w:name="toc 4" w:uiPriority="39"/>
-    <w:lsdException w:name="toc 5" w:uiPriority="39"/>
-    <w:lsdException w:name="toc 6" w:uiPriority="39"/>
-    <w:lsdException w:name="toc 7" w:uiPriority="39"/>
-    <w:lsdException w:name="toc 8" w:uiPriority="39"/>
-    <w:lsdException w:name="toc 9" w:uiPriority="39"/>
-    <w:lsdException w:name="caption" w:uiPriority="35" w:qFormat="1"/>
-    <w:lsdException w:name="Title" w:semiHidden="0" w:uiPriority="10" w:unhideWhenUsed="0" w:qFormat="1"/>
-    <w:lsdException w:name="Default Paragraph Font" w:uiPriority="1"/>
-    <w:lsdException w:name="Subtitle" w:semiHidden="0" w:uiPriority="11" w:unhideWhenUsed="0" w:qFormat="1"/>
-    <w:lsdException w:name="Strong" w:semiHidden="0" w:uiPriority="22" w:unhideWhenUsed="0" w:qFormat="1"/>
-    <w:lsdException w:name="Emphasis" w:semiHidden="0" w:uiPriority="20" w:unhideWhenUsed="0" w:qFormat="1"/>
-    <w:lsdException w:name="Table Grid" w:semiHidden="0" w:uiPriority="0" w:unhideWhenUsed="0"/>
-    <w:lsdException w:name="Placeholder Text" w:unhideWhenUsed="0"/>
-    <w:lsdException w:name="No Spacing" w:semiHidden="0" w:uiPriority="1" w:unhideWhenUsed="0" w:qFormat="1"/>
-    <w:lsdException w:name="Light Shading" w:semiHidden="0" w:uiPriority="60" w:unhideWhenUsed="0"/>
-    <w:lsdException w:name="Light List" w:semiHidden="0" w:uiPriority="61" w:unhideWhenUsed="0"/>
-    <w:lsdException w:name="Light Grid" w:semiHidden="0" w:uiPriority="62" w:unhideWhenUsed="0"/>
-    <w:lsdException w:name="Medium Shading 1" w:semiHidden="0" w:uiPriority="63" w:unhideWhenUsed="0"/>
-    <w:lsdException w:name="Medium Shading 2" w:semiHidden="0" w:uiPriority="64" w:unhideWhenUsed="0"/>
-    <w:lsdException w:name="Medium List 1" w:semiHidden="0" w:uiPriority="65" w:unhideWhenUsed="0"/>
-    <w:lsdException w:name="Medium List 2" w:semiHidden="0" w:uiPriority="66" w:unhideWhenUsed="0"/>
-    <w:lsdException w:name="Medium Grid 1" w:semiHidden="0" w:uiPriority="67" w:unhideWhenUsed="0"/>
-    <w:lsdException w:name="Medium Grid 2" w:semiHidden="0" w:uiPriority="68" w:unhideWhenUsed="0"/>
-    <w:lsdException w:name="Medium Grid 3" w:semiHidden="0" w:uiPriority="69" w:unhideWhenUsed="0"/>
-    <w:lsdException w:name="Dark List" w:semiHidden="0" w:uiPriority="70" w:unhideWhenUsed="0"/>
-    <w:lsdException w:name="Colorful Shading" w:semiHidden="0" w:uiPriority="71" w:unhideWhenUsed="0"/>
-    <w:lsdException w:name="Colorful List" w:semiHidden="0" w:uiPriority="72" w:unhideWhenUsed="0"/>
-    <w:lsdException w:name="Colorful Grid" w:semiHidden="0" w:uiPriority="73" w:unhideWhenUsed="0"/>
-    <w:lsdException w:name="Light Shading Accent 1" w:semiHidden="0" w:uiPriority="60" w:unhideWhenUsed="0"/>
-    <w:lsdException w:name="Light List Accent 1" w:semiHidden="0" w:uiPriority="61" w:unhideWhenUsed="0"/>
-    <w:lsdException w:name="Light Grid Accent 1" w:semiHidden="0" w:uiPriority="62" w:unhideWhenUsed="0"/>
-    <w:lsdException w:name="Medium Shading 1 Accent 1" w:semiHidden="0" w:uiPriority="63" w:unhideWhenUsed="0"/>
-    <w:lsdException w:name="Medium Shading 2 Accent 1" w:semiHidden="0" w:uiPriority="64" w:unhideWhenUsed="0"/>
-    <w:lsdException w:name="Medium List 1 Accent 1" w:semiHidden="0" w:uiPriority="65" w:unhideWhenUsed="0"/>
-    <w:lsdException w:name="Revision" w:unhideWhenUsed="0"/>
-    <w:lsdException w:name="List Paragraph" w:semiHidden="0" w:uiPriority="34" w:unhideWhenUsed="0" w:qFormat="1"/>
-    <w:lsdException w:name="Quote" w:semiHidden="0" w:uiPriority="29" w:unhideWhenUsed="0" w:qFormat="1"/>
-    <w:lsdException w:name="Intense Quote" w:semiHidden="0" w:uiPriority="30" w:unhideWhenUsed="0" w:qFormat="1"/>
-    <w:lsdException w:name="Medium List 2 Accent 1" w:semiHidden="0" w:uiPriority="66" w:unhideWhenUsed="0"/>
-    <w:lsdException w:name="Medium Grid 1 Accent 1" w:semiHidden="0" w:uiPriority="67" w:unhideWhenUsed="0"/>
-    <w:lsdException w:name="Medium Grid 2 Accent 1" w:semiHidden="0" w:uiPriority="68" w:unhideWhenUsed="0"/>
-    <w:lsdException w:name="Medium Grid 3 Accent 1" w:semiHidden="0" w:uiPriority="69" w:unhideWhenUsed="0"/>
-    <w:lsdException w:name="Dark List Accent 1" w:semiHidden="0" w:uiPriority="70" w:unhideWhenUsed="0"/>
-    <w:lsdException w:name="Colorful Shading Accent 1" w:semiHidden="0" w:uiPriority="71" w:unhideWhenUsed="0"/>
-    <w:lsdException w:name="Colorful List Accent 1" w:semiHidden="0" w:uiPriority="72" w:unhideWhenUsed="0"/>
-    <w:lsdException w:name="Colorful Grid Accent 1" w:semiHidden="0" w:uiPriority="73" w:unhideWhenUsed="0"/>
-    <w:lsdException w:name="Light Shading Accent 2" w:semiHidden="0" w:uiPriority="60" w:unhideWhenUsed="0"/>
-    <w:lsdException w:name="Light List Accent 2" w:semiHidden="0" w:uiPriority="61" w:unhideWhenUsed="0"/>
-    <w:lsdException w:name="Light Grid Accent 2" w:semiHidden="0" w:uiPriority="62" w:unhideWhenUsed="0"/>
-    <w:lsdException w:name="Medium Shading 1 Accent 2" w:semiHidden="0" w:uiPriority="63" w:unhideWhenUsed="0"/>
-    <w:lsdException w:name="Medium Shading 2 Accent 2" w:semiHidden="0" w:uiPriority="64" w:unhideWhenUsed="0"/>
-    <w:lsdException w:name="Medium List 1 Accent 2" w:semiHidden="0" w:uiPriority="65" w:unhideWhenUsed="0"/>
-    <w:lsdException w:name="Medium List 2 Accent 2" w:semiHidden="0" w:uiPriority="66" w:unhideWhenUsed="0"/>
-    <w:lsdException w:name="Medium Grid 1 Accent 2" w:semiHidden="0" w:uiPriority="67" w:unhideWhenUsed="0"/>
-    <w:lsdException w:name="Medium Grid 2 Accent 2" w:semiHidden="0" w:uiPriority="68" w:unhideWhenUsed="0"/>
-    <w:lsdException w:name="Medium Grid 3 Accent 2" w:semiHidden="0" w:uiPriority="69" w:unhideWhenUsed="0"/>
-    <w:lsdException w:name="Dark List Accent 2" w:semiHidden="0" w:uiPriority="70" w:unhideWhenUsed="0"/>
-    <w:lsdException w:name="Colorful Shading Accent 2" w:semiHidden="0" w:uiPriority="71" w:unhideWhenUsed="0"/>
-    <w:lsdException w:name="Colorful List Accent 2" w:semiHidden="0" w:uiPriority="72" w:unhideWhenUsed="0"/>
-    <w:lsdException w:name="Colorful Grid Accent 2" w:semiHidden="0" w:uiPriority="73" w:unhideWhenUsed="0"/>
-    <w:lsdException w:name="Light Shading Accent 3" w:semiHidden="0" w:uiPriority="60" w:unhideWhenUsed="0"/>
-    <w:lsdException w:name="Light List Accent 3" w:semiHidden="0" w:uiPriority="61" w:unhideWhenUsed="0"/>
-    <w:lsdException w:name="Light Grid Accent 3" w:semiHidden="0" w:uiPriority="62" w:unhideWhenUsed="0"/>
-    <w:lsdException w:name="Medium Shading 1 Accent 3" w:semiHidden="0" w:uiPriority="63" w:unhideWhenUsed="0"/>
-    <w:lsdException w:name="Medium Shading 2 Accent 3" w:semiHidden="0" w:uiPriority="64" w:unhideWhenUsed="0"/>
-    <w:lsdException w:name="Medium List 1 Accent 3" w:semiHidden="0" w:uiPriority="65" w:unhideWhenUsed="0"/>
-    <w:lsdException w:name="Medium List 2 Accent 3" w:semiHidden="0" w:uiPriority="66" w:unhideWhenUsed="0"/>
-    <w:lsdException w:name="Medium Grid 1 Accent 3" w:semiHidden="0" w:uiPriority="67" w:unhideWhenUsed="0"/>
-    <w:lsdException w:name="Medium Grid 2 Accent 3" w:semiHidden="0" w:uiPriority="68" w:unhideWhenUsed="0"/>
-    <w:lsdException w:name="Medium Grid 3 Accent 3" w:semiHidden="0" w:uiPriority="69" w:unhideWhenUsed="0"/>
-    <w:lsdException w:name="Dark List Accent 3" w:semiHidden="0" w:uiPriority="70" w:unhideWhenUsed="0"/>
-    <w:lsdException w:name="Colorful Shading Accent 3" w:semiHidden="0" w:uiPriority="71" w:unhideWhenUsed="0"/>
-    <w:lsdException w:name="Colorful List Accent 3" w:semiHidden="0" w:uiPriority="72" w:unhideWhenUsed="0"/>
-    <w:lsdException w:name="Colorful Grid Accent 3" w:semiHidden="0" w:uiPriority="73" w:unhideWhenUsed="0"/>
-    <w:lsdException w:name="Light Shading Accent 4" w:semiHidden="0" w:uiPriority="60" w:unhideWhenUsed="0"/>
-    <w:lsdException w:name="Light List Accent 4" w:semiHidden="0" w:uiPriority="61" w:unhideWhenUsed="0"/>
-    <w:lsdException w:name="Light Grid Accent 4" w:semiHidden="0" w:uiPriority="62" w:unhideWhenUsed="0"/>
-    <w:lsdException w:name="Medium Shading 1 Accent 4" w:semiHidden="0" w:uiPriority="63" w:unhideWhenUsed="0"/>
-    <w:lsdException w:name="Medium Shading 2 Accent 4" w:semiHidden="0" w:uiPriority="64" w:unhideWhenUsed="0"/>
-    <w:lsdException w:name="Medium List 1 Accent 4" w:semiHidden="0" w:uiPriority="65" w:unhideWhenUsed="0"/>
-    <w:lsdException w:name="Medium List 2 Accent 4" w:semiHidden="0" w:uiPriority="66" w:unhideWhenUsed="0"/>
-    <w:lsdException w:name="Medium Grid 1 Accent 4" w:semiHidden="0" w:uiPriority="67" w:unhideWhenUsed="0"/>
-    <w:lsdException w:name="Medium Grid 2 Accent 4" w:semiHidden="0" w:uiPriority="68" w:unhideWhenUsed="0"/>
-    <w:lsdException w:name="Medium Grid 3 Accent 4" w:semiHidden="0" w:uiPriority="69" w:unhideWhenUsed="0"/>
-    <w:lsdException w:name="Dark List Accent 4" w:semiHidden="0" w:uiPriority="70" w:unhideWhenUsed="0"/>
-    <w:lsdException w:name="Colorful Shading Accent 4" w:semiHidden="0" w:uiPriority="71" w:unhideWhenUsed="0"/>
-    <w:lsdException w:name="Colorful List Accent 4" w:semiHidden="0" w:uiPriority="72" w:unhideWhenUsed="0"/>
-    <w:lsdException w:name="Colorful Grid Accent 4" w:semiHidden="0" w:uiPriority="73" w:unhideWhenUsed="0"/>
-    <w:lsdException w:name="Light Shading Accent 5" w:semiHidden="0" w:uiPriority="60" w:unhideWhenUsed="0"/>
-    <w:lsdException w:name="Light List Accent 5" w:semiHidden="0" w:uiPriority="61" w:unhideWhenUsed="0"/>
-    <w:lsdException w:name="Light Grid Accent 5" w:semiHidden="0" w:uiPriority="62" w:unhideWhenUsed="0"/>
-    <w:lsdException w:name="Medium Shading 1 Accent 5" w:semiHidden="0" w:uiPriority="63" w:unhideWhenUsed="0"/>
-    <w:lsdException w:name="Medium Shading 2 Accent 5" w:semiHidden="0" w:uiPriority="64" w:unhideWhenUsed="0"/>
-    <w:lsdException w:name="Medium List 1 Accent 5" w:semiHidden="0" w:uiPriority="65" w:unhideWhenUsed="0"/>
-    <w:lsdException w:name="Medium List 2 Accent 5" w:semiHidden="0" w:uiPriority="66" w:unhideWhenUsed="0"/>
-    <w:lsdException w:name="Medium Grid 1 Accent 5" w:semiHidden="0" w:uiPriority="67" w:unhideWhenUsed="0"/>
-    <w:lsdException w:name="Medium Grid 2 Accent 5" w:semiHidden="0" w:uiPriority="68" w:unhideWhenUsed="0"/>
-    <w:lsdException w:name="Medium Grid 3 Accent 5" w:semiHidden="0" w:uiPriority="69" w:unhideWhenUsed="0"/>
-    <w:lsdException w:name="Dark List Accent 5" w:semiHidden="0" w:uiPriority="70" w:unhideWhenUsed="0"/>
-    <w:lsdException w:name="Colorful Shading Accent 5" w:semiHidden="0" w:uiPriority="71" w:unhideWhenUsed="0"/>
-    <w:lsdException w:name="Colorful List Accent 5" w:semiHidden="0" w:uiPriority="72" w:unhideWhenUsed="0"/>
-    <w:lsdException w:name="Colorful Grid Accent 5" w:semiHidden="0" w:uiPriority="73" w:unhideWhenUsed="0"/>
-    <w:lsdException w:name="Light Shading Accent 6" w:semiHidden="0" w:uiPriority="60" w:unhideWhenUsed="0"/>
-    <w:lsdException w:name="Light List Accent 6" w:semiHidden="0" w:uiPriority="61" w:unhideWhenUsed="0"/>
-    <w:lsdException w:name="Light Grid Accent 6" w:semiHidden="0" w:uiPriority="62" w:unhideWhenUsed="0"/>
-    <w:lsdException w:name="Medium Shading 1 Accent 6" w:semiHidden="0" w:uiPriority="63" w:unhideWhenUsed="0"/>
-    <w:lsdException w:name="Medium Shading 2 Accent 6" w:semiHidden="0" w:uiPriority="64" w:unhideWhenUsed="0"/>
-    <w:lsdException w:name="Medium List 1 Accent 6" w:semiHidden="0" w:uiPriority="65" w:unhideWhenUsed="0"/>
-    <w:lsdException w:name="Medium List 2 Accent 6" w:semiHidden="0" w:uiPriority="66" w:unhideWhenUsed="0"/>
-    <w:lsdException w:name="Medium Grid 1 Accent 6" w:semiHidden="0" w:uiPriority="67" w:unhideWhenUsed="0"/>
-    <w:lsdException w:name="Medium Grid 2 Accent 6" w:semiHidden="0" w:uiPriority="68" w:unhideWhenUsed="0"/>
-    <w:lsdException w:name="Medium Grid 3 Accent 6" w:semiHidden="0" w:uiPriority="69" w:unhideWhenUsed="0"/>
-    <w:lsdException w:name="Dark List Accent 6" w:semiHidden="0" w:uiPriority="70" w:unhideWhenUsed="0"/>
-    <w:lsdException w:name="Colorful Shading Accent 6" w:semiHidden="0" w:uiPriority="71" w:unhideWhenUsed="0"/>
-    <w:lsdException w:name="Colorful List Accent 6" w:semiHidden="0" w:uiPriority="72" w:unhideWhenUsed="0"/>
-    <w:lsdException w:name="Colorful Grid Accent 6" w:semiHidden="0" w:uiPriority="73" w:unhideWhenUsed="0"/>
-    <w:lsdException w:name="Subtle Emphasis" w:semiHidden="0" w:uiPriority="19" w:unhideWhenUsed="0" w:qFormat="1"/>
-    <w:lsdException w:name="Intense Emphasis" w:semiHidden="0" w:uiPriority="21" w:unhideWhenUsed="0" w:qFormat="1"/>
-    <w:lsdException w:name="Subtle Reference" w:semiHidden="0" w:uiPriority="31" w:unhideWhenUsed="0" w:qFormat="1"/>
-    <w:lsdException w:name="Intense Reference" w:semiHidden="0" w:uiPriority="32" w:unhideWhenUsed="0" w:qFormat="1"/>
-    <w:lsdException w:name="Book Title" w:semiHidden="0" w:uiPriority="33" w:unhideWhenUsed="0" w:qFormat="1"/>
-    <w:lsdException w:name="Bibliography" w:uiPriority="37"/>
-    <w:lsdException w:name="TOC Heading" w:uiPriority="39" w:qFormat="1"/>
+  <w:latentStyles w:defLockedState="0" w:defUIPriority="99" w:defSemiHidden="0" w:defUnhideWhenUsed="0" w:defQFormat="0" w:count="371">
+    <w:lsdException w:name="Normal" w:uiPriority="0" w:qFormat="1"/>
+    <w:lsdException w:name="heading 1" w:uiPriority="9" w:qFormat="1"/>
+    <w:lsdException w:name="heading 2" w:semiHidden="1" w:uiPriority="9" w:unhideWhenUsed="1" w:qFormat="1"/>
+    <w:lsdException w:name="heading 3" w:semiHidden="1" w:uiPriority="9" w:unhideWhenUsed="1" w:qFormat="1"/>
+    <w:lsdException w:name="heading 4" w:semiHidden="1" w:uiPriority="9" w:unhideWhenUsed="1" w:qFormat="1"/>
+    <w:lsdException w:name="heading 5" w:semiHidden="1" w:uiPriority="9" w:unhideWhenUsed="1" w:qFormat="1"/>
+    <w:lsdException w:name="heading 6" w:semiHidden="1" w:uiPriority="9" w:unhideWhenUsed="1" w:qFormat="1"/>
+    <w:lsdException w:name="heading 7" w:semiHidden="1" w:uiPriority="9" w:unhideWhenUsed="1" w:qFormat="1"/>
+    <w:lsdException w:name="heading 8" w:semiHidden="1" w:uiPriority="9" w:unhideWhenUsed="1" w:qFormat="1"/>
+    <w:lsdException w:name="heading 9" w:semiHidden="1" w:uiPriority="9" w:unhideWhenUsed="1" w:qFormat="1"/>
+    <w:lsdException w:name="index 1" w:semiHidden="1" w:unhideWhenUsed="1"/>
+    <w:lsdException w:name="index 2" w:semiHidden="1" w:unhideWhenUsed="1"/>
+    <w:lsdException w:name="index 3" w:semiHidden="1" w:unhideWhenUsed="1"/>
+    <w:lsdException w:name="index 4" w:semiHidden="1" w:unhideWhenUsed="1"/>
+    <w:lsdException w:name="index 5" w:semiHidden="1" w:unhideWhenUsed="1"/>
+    <w:lsdException w:name="index 6" w:semiHidden="1" w:unhideWhenUsed="1"/>
+    <w:lsdException w:name="index 7" w:semiHidden="1" w:unhideWhenUsed="1"/>
+    <w:lsdException w:name="index 8" w:semiHidden="1" w:unhideWhenUsed="1"/>
+    <w:lsdException w:name="index 9" w:semiHidden="1" w:unhideWhenUsed="1"/>
+    <w:lsdException w:name="toc 1" w:semiHidden="1" w:uiPriority="39" w:unhideWhenUsed="1"/>
+    <w:lsdException w:name="toc 2" w:semiHidden="1" w:uiPriority="39" w:unhideWhenUsed="1"/>
+    <w:lsdException w:name="toc 3" w:semiHidden="1" w:uiPriority="39" w:unhideWhenUsed="1"/>
+    <w:lsdException w:name="toc 4" w:semiHidden="1" w:uiPriority="39" w:unhideWhenUsed="1"/>
+    <w:lsdException w:name="toc 5" w:semiHidden="1" w:uiPriority="39" w:unhideWhenUsed="1"/>
+    <w:lsdException w:name="toc 6" w:semiHidden="1" w:uiPriority="39" w:unhideWhenUsed="1"/>
+    <w:lsdException w:name="toc 7" w:semiHidden="1" w:uiPriority="39" w:unhideWhenUsed="1"/>
+    <w:lsdException w:name="toc 8" w:semiHidden="1" w:uiPriority="39" w:unhideWhenUsed="1"/>
+    <w:lsdException w:name="toc 9" w:semiHidden="1" w:uiPriority="39" w:unhideWhenUsed="1"/>
+    <w:lsdException w:name="Normal Indent" w:semiHidden="1" w:unhideWhenUsed="1"/>
+    <w:lsdException w:name="footnote text" w:semiHidden="1" w:unhideWhenUsed="1"/>
+    <w:lsdException w:name="annotation text" w:semiHidden="1" w:unhideWhenUsed="1"/>
+    <w:lsdException w:name="header" w:semiHidden="1" w:unhideWhenUsed="1"/>
+    <w:lsdException w:name="footer" w:semiHidden="1" w:unhideWhenUsed="1"/>
+    <w:lsdException w:name="index heading" w:semiHidden="1" w:unhideWhenUsed="1"/>
+    <w:lsdException w:name="caption" w:semiHidden="1" w:uiPriority="35" w:unhideWhenUsed="1" w:qFormat="1"/>
+    <w:lsdException w:name="table of figures" w:semiHidden="1" w:unhideWhenUsed="1"/>
+    <w:lsdException w:name="envelope address" w:semiHidden="1" w:unhideWhenUsed="1"/>
+    <w:lsdException w:name="envelope return" w:semiHidden="1" w:unhideWhenUsed="1"/>
+    <w:lsdException w:name="footnote reference" w:semiHidden="1" w:unhideWhenUsed="1"/>
+    <w:lsdException w:name="annotation reference" w:semiHidden="1" w:unhideWhenUsed="1"/>
+    <w:lsdException w:name="line number" w:semiHidden="1" w:unhideWhenUsed="1"/>
+    <w:lsdException w:name="page number" w:semiHidden="1" w:unhideWhenUsed="1"/>
+    <w:lsdException w:name="endnote reference" w:semiHidden="1" w:unhideWhenUsed="1"/>
+    <w:lsdException w:name="endnote text" w:semiHidden="1" w:unhideWhenUsed="1"/>
+    <w:lsdException w:name="table of authorities" w:semiHidden="1" w:unhideWhenUsed="1"/>
+    <w:lsdException w:name="macro" w:semiHidden="1" w:unhideWhenUsed="1"/>
+    <w:lsdException w:name="toa heading" w:semiHidden="1" w:unhideWhenUsed="1"/>
+    <w:lsdException w:name="List" w:semiHidden="1" w:unhideWhenUsed="1"/>
+    <w:lsdException w:name="List Bullet" w:semiHidden="1" w:unhideWhenUsed="1"/>
+    <w:lsdException w:name="List Number" w:semiHidden="1" w:unhideWhenUsed="1"/>
+    <w:lsdException w:name="List 2" w:semiHidden="1" w:unhideWhenUsed="1"/>
+    <w:lsdException w:name="List 3" w:semiHidden="1" w:unhideWhenUsed="1"/>
+    <w:lsdException w:name="List 4" w:semiHidden="1" w:unhideWhenUsed="1"/>
+    <w:lsdException w:name="List 5" w:semiHidden="1" w:unhideWhenUsed="1"/>
+    <w:lsdException w:name="List Bullet 2" w:semiHidden="1" w:unhideWhenUsed="1"/>
+    <w:lsdException w:name="List Bullet 3" w:semiHidden="1" w:unhideWhenUsed="1"/>
+    <w:lsdException w:name="List Bullet 4" w:semiHidden="1" w:unhideWhenUsed="1"/>
+    <w:lsdException w:name="List Bullet 5" w:semiHidden="1" w:unhideWhenUsed="1"/>
+    <w:lsdException w:name="List Number 2" w:semiHidden="1" w:unhideWhenUsed="1"/>
+    <w:lsdException w:name="List Number 3" w:semiHidden="1" w:unhideWhenUsed="1"/>
+    <w:lsdException w:name="List Number 4" w:semiHidden="1" w:unhideWhenUsed="1"/>
+    <w:lsdException w:name="List Number 5" w:semiHidden="1" w:unhideWhenUsed="1"/>
+    <w:lsdException w:name="Title" w:uiPriority="10" w:qFormat="1"/>
+    <w:lsdException w:name="Closing" w:semiHidden="1" w:unhideWhenUsed="1"/>
+    <w:lsdException w:name="Signature" w:semiHidden="1" w:unhideWhenUsed="1"/>
+    <w:lsdException w:name="Default Paragraph Font" w:semiHidden="1" w:uiPriority="1" w:unhideWhenUsed="1"/>
+    <w:lsdException w:name="Body Text" w:semiHidden="1" w:unhideWhenUsed="1"/>
+    <w:lsdException w:name="Body Text Indent" w:semiHidden="1" w:unhideWhenUsed="1"/>
+    <w:lsdException w:name="List Continue" w:semiHidden="1" w:unhideWhenUsed="1"/>
+    <w:lsdException w:name="List Continue 2" w:semiHidden="1" w:unhideWhenUsed="1"/>
+    <w:lsdException w:name="List Continue 3" w:semiHidden="1" w:unhideWhenUsed="1"/>
+    <w:lsdException w:name="List Continue 4" w:semiHidden="1" w:unhideWhenUsed="1"/>
+    <w:lsdException w:name="List Continue 5" w:semiHidden="1" w:unhideWhenUsed="1"/>
+    <w:lsdException w:name="Message Header" w:semiHidden="1" w:unhideWhenUsed="1"/>
+    <w:lsdException w:name="Subtitle" w:uiPriority="11" w:qFormat="1"/>
+    <w:lsdException w:name="Salutation" w:semiHidden="1" w:unhideWhenUsed="1"/>
+    <w:lsdException w:name="Date" w:semiHidden="1" w:unhideWhenUsed="1"/>
+    <w:lsdException w:name="Body Text First Indent" w:semiHidden="1" w:unhideWhenUsed="1"/>
+    <w:lsdException w:name="Body Text First Indent 2" w:semiHidden="1" w:unhideWhenUsed="1"/>
+    <w:lsdException w:name="Note Heading" w:semiHidden="1" w:unhideWhenUsed="1"/>
+    <w:lsdException w:name="Body Text 2" w:semiHidden="1" w:unhideWhenUsed="1"/>
+    <w:lsdException w:name="Body Text 3" w:semiHidden="1" w:unhideWhenUsed="1"/>
+    <w:lsdException w:name="Body Text Indent 2" w:semiHidden="1" w:unhideWhenUsed="1"/>
+    <w:lsdException w:name="Body Text Indent 3" w:semiHidden="1" w:unhideWhenUsed="1"/>
+    <w:lsdException w:name="Block Text" w:semiHidden="1" w:unhideWhenUsed="1"/>
+    <w:lsdException w:name="Hyperlink" w:semiHidden="1" w:unhideWhenUsed="1"/>
+    <w:lsdException w:name="FollowedHyperlink" w:semiHidden="1" w:unhideWhenUsed="1"/>
+    <w:lsdException w:name="Strong" w:uiPriority="22" w:qFormat="1"/>
+    <w:lsdException w:name="Emphasis" w:uiPriority="20" w:qFormat="1"/>
+    <w:lsdException w:name="Document Map" w:semiHidden="1" w:unhideWhenUsed="1"/>
+    <w:lsdException w:name="Plain Text" w:semiHidden="1" w:unhideWhenUsed="1"/>
+    <w:lsdException w:name="E-mail Signature" w:semiHidden="1" w:unhideWhenUsed="1"/>
+    <w:lsdException w:name="HTML Top of Form" w:semiHidden="1" w:unhideWhenUsed="1"/>
+    <w:lsdException w:name="HTML Bottom of Form" w:semiHidden="1" w:unhideWhenUsed="1"/>
+    <w:lsdException w:name="Normal (Web)" w:semiHidden="1" w:unhideWhenUsed="1"/>
+    <w:lsdException w:name="HTML Acronym" w:semiHidden="1" w:unhideWhenUsed="1"/>
+    <w:lsdException w:name="HTML Address" w:semiHidden="1" w:unhideWhenUsed="1"/>
+    <w:lsdException w:name="HTML Cite" w:semiHidden="1" w:unhideWhenUsed="1"/>
+    <w:lsdException w:name="HTML Code" w:semiHidden="1" w:unhideWhenUsed="1"/>
+    <w:lsdException w:name="HTML Definition" w:semiHidden="1" w:unhideWhenUsed="1"/>
+    <w:lsdException w:name="HTML Keyboard" w:semiHidden="1" w:unhideWhenUsed="1"/>
+    <w:lsdException w:name="HTML Preformatted" w:semiHidden="1" w:unhideWhenUsed="1"/>
+    <w:lsdException w:name="HTML Sample" w:semiHidden="1" w:unhideWhenUsed="1"/>
+    <w:lsdException w:name="HTML Typewriter" w:semiHidden="1" w:unhideWhenUsed="1"/>
+    <w:lsdException w:name="HTML Variable" w:semiHidden="1" w:unhideWhenUsed="1"/>
+    <w:lsdException w:name="Normal Table" w:semiHidden="1" w:unhideWhenUsed="1"/>
+    <w:lsdException w:name="annotation subject" w:semiHidden="1" w:unhideWhenUsed="1"/>
+    <w:lsdException w:name="No List" w:semiHidden="1" w:unhideWhenUsed="1"/>
+    <w:lsdException w:name="Outline List 1" w:semiHidden="1" w:unhideWhenUsed="1"/>
+    <w:lsdException w:name="Outline List 2" w:semiHidden="1" w:unhideWhenUsed="1"/>
+    <w:lsdException w:name="Outline List 3" w:semiHidden="1" w:unhideWhenUsed="1"/>
+    <w:lsdException w:name="Table Simple 1" w:semiHidden="1" w:unhideWhenUsed="1"/>
+    <w:lsdException w:name="Table Simple 2" w:semiHidden="1" w:unhideWhenUsed="1"/>
+    <w:lsdException w:name="Table Simple 3" w:semiHidden="1" w:unhideWhenUsed="1"/>
+    <w:lsdException w:name="Table Classic 1" w:semiHidden="1" w:unhideWhenUsed="1"/>
+    <w:lsdException w:name="Table Classic 2" w:semiHidden="1" w:unhideWhenUsed="1"/>
+    <w:lsdException w:name="Table Classic 3" w:semiHidden="1" w:unhideWhenUsed="1"/>
+    <w:lsdException w:name="Table Classic 4" w:semiHidden="1" w:unhideWhenUsed="1"/>
+    <w:lsdException w:name="Table Colorful 1" w:semiHidden="1" w:unhideWhenUsed="1"/>
+    <w:lsdException w:name="Table Colorful 2" w:semiHidden="1" w:unhideWhenUsed="1"/>
+    <w:lsdException w:name="Table Colorful 3" w:semiHidden="1" w:unhideWhenUsed="1"/>
+    <w:lsdException w:name="Table Columns 1" w:semiHidden="1" w:unhideWhenUsed="1"/>
+    <w:lsdException w:name="Table Columns 2" w:semiHidden="1" w:unhideWhenUsed="1"/>
+    <w:lsdException w:name="Table Columns 3" w:semiHidden="1" w:unhideWhenUsed="1"/>
+    <w:lsdException w:name="Table Columns 4" w:semiHidden="1" w:unhideWhenUsed="1"/>
+    <w:lsdException w:name="Table Columns 5" w:semiHidden="1" w:unhideWhenUsed="1"/>
+    <w:lsdException w:name="Table Grid 1" w:semiHidden="1" w:unhideWhenUsed="1"/>
+    <w:lsdException w:name="Table Grid 2" w:semiHidden="1" w:unhideWhenUsed="1"/>
+    <w:lsdException w:name="Table Grid 3" w:semiHidden="1" w:unhideWhenUsed="1"/>
+    <w:lsdException w:name="Table Grid 4" w:semiHidden="1" w:unhideWhenUsed="1"/>
+    <w:lsdException w:name="Table Grid 5" w:semiHidden="1" w:unhideWhenUsed="1"/>
+    <w:lsdException w:name="Table Grid 6" w:semiHidden="1" w:unhideWhenUsed="1"/>
+    <w:lsdException w:name="Table Grid 7" w:semiHidden="1" w:unhideWhenUsed="1"/>
+    <w:lsdException w:name="Table Grid 8" w:semiHidden="1" w:unhideWhenUsed="1"/>
+    <w:lsdException w:name="Table List 1" w:semiHidden="1" w:unhideWhenUsed="1"/>
+    <w:lsdException w:name="Table List 2" w:semiHidden="1" w:unhideWhenUsed="1"/>
+    <w:lsdException w:name="Table List 3" w:semiHidden="1" w:unhideWhenUsed="1"/>
+    <w:lsdException w:name="Table List 4" w:semiHidden="1" w:unhideWhenUsed="1"/>
+    <w:lsdException w:name="Table List 5" w:semiHidden="1" w:unhideWhenUsed="1"/>
+    <w:lsdException w:name="Table List 6" w:semiHidden="1" w:unhideWhenUsed="1"/>
+    <w:lsdException w:name="Table List 7" w:semiHidden="1" w:unhideWhenUsed="1"/>
+    <w:lsdException w:name="Table List 8" w:semiHidden="1" w:unhideWhenUsed="1"/>
+    <w:lsdException w:name="Table 3D effects 1" w:semiHidden="1" w:unhideWhenUsed="1"/>
+    <w:lsdException w:name="Table 3D effects 2" w:semiHidden="1" w:unhideWhenUsed="1"/>
+    <w:lsdException w:name="Table 3D effects 3" w:semiHidden="1" w:unhideWhenUsed="1"/>
+    <w:lsdException w:name="Table Contemporary" w:semiHidden="1" w:unhideWhenUsed="1"/>
+    <w:lsdException w:name="Table Elegant" w:semiHidden="1" w:unhideWhenUsed="1"/>
+    <w:lsdException w:name="Table Professional" w:semiHidden="1" w:unhideWhenUsed="1"/>
+    <w:lsdException w:name="Table Subtle 1" w:semiHidden="1" w:unhideWhenUsed="1"/>
+    <w:lsdException w:name="Table Subtle 2" w:semiHidden="1" w:unhideWhenUsed="1"/>
+    <w:lsdException w:name="Table Web 1" w:semiHidden="1" w:unhideWhenUsed="1"/>
+    <w:lsdException w:name="Table Web 2" w:semiHidden="1" w:unhideWhenUsed="1"/>
+    <w:lsdException w:name="Table Web 3" w:semiHidden="1" w:unhideWhenUsed="1"/>
+    <w:lsdException w:name="Balloon Text" w:semiHidden="1" w:unhideWhenUsed="1"/>
+    <w:lsdException w:name="Table Grid" w:uiPriority="0"/>
+    <w:lsdException w:name="Table Theme" w:semiHidden="1" w:unhideWhenUsed="1"/>
+    <w:lsdException w:name="Placeholder Text" w:semiHidden="1"/>
+    <w:lsdException w:name="No Spacing" w:uiPriority="1" w:qFormat="1"/>
+    <w:lsdException w:name="Light Shading" w:uiPriority="60"/>
+    <w:lsdException w:name="Light List" w:uiPriority="61"/>
+    <w:lsdException w:name="Light Grid" w:uiPriority="62"/>
+    <w:lsdException w:name="Medium Shading 1" w:uiPriority="63"/>
+    <w:lsdException w:name="Medium Shading 2" w:uiPriority="64"/>
+    <w:lsdException w:name="Medium List 1" w:uiPriority="65"/>
+    <w:lsdException w:name="Medium List 2" w:uiPriority="66"/>
+    <w:lsdException w:name="Medium Grid 1" w:uiPriority="67"/>
+    <w:lsdException w:name="Medium Grid 2" w:uiPriority="68"/>
+    <w:lsdException w:name="Medium Grid 3" w:uiPriority="69"/>
+    <w:lsdException w:name="Dark List" w:uiPriority="70"/>
+    <w:lsdException w:name="Colorful Shading" w:uiPriority="71"/>
+    <w:lsdException w:name="Colorful List" w:uiPriority="72"/>
+    <w:lsdException w:name="Colorful Grid" w:uiPriority="73"/>
+    <w:lsdException w:name="Light Shading Accent 1" w:uiPriority="60"/>
+    <w:lsdException w:name="Light List Accent 1" w:uiPriority="61"/>
+    <w:lsdException w:name="Light Grid Accent 1" w:uiPriority="62"/>
+    <w:lsdException w:name="Medium Shading 1 Accent 1" w:uiPriority="63"/>
+    <w:lsdException w:name="Medium Shading 2 Accent 1" w:uiPriority="64"/>
+    <w:lsdException w:name="Medium List 1 Accent 1" w:uiPriority="65"/>
+    <w:lsdException w:name="Revision" w:semiHidden="1"/>
+    <w:lsdException w:name="List Paragraph" w:uiPriority="34" w:qFormat="1"/>
+    <w:lsdException w:name="Quote" w:uiPriority="29" w:qFormat="1"/>
+    <w:lsdException w:name="Intense Quote" w:uiPriority="30" w:qFormat="1"/>
+    <w:lsdException w:name="Medium List 2 Accent 1" w:uiPriority="66"/>
+    <w:lsdException w:name="Medium Grid 1 Accent 1" w:uiPriority="67"/>
+    <w:lsdException w:name="Medium Grid 2 Accent 1" w:uiPriority="68"/>
+    <w:lsdException w:name="Medium Grid 3 Accent 1" w:uiPriority="69"/>
+    <w:lsdException w:name="Dark List Accent 1" w:uiPriority="70"/>
+    <w:lsdException w:name="Colorful Shading Accent 1" w:uiPriority="71"/>
+    <w:lsdException w:name="Colorful List Accent 1" w:uiPriority="72"/>
+    <w:lsdException w:name="Colorful Grid Accent 1" w:uiPriority="73"/>
+    <w:lsdException w:name="Light Shading Accent 2" w:uiPriority="60"/>
+    <w:lsdException w:name="Light List Accent 2" w:uiPriority="61"/>
+    <w:lsdException w:name="Light Grid Accent 2" w:uiPriority="62"/>
+    <w:lsdException w:name="Medium Shading 1 Accent 2" w:uiPriority="63"/>
+    <w:lsdException w:name="Medium Shading 2 Accent 2" w:uiPriority="64"/>
+    <w:lsdException w:name="Medium List 1 Accent 2" w:uiPriority="65"/>
+    <w:lsdException w:name="Medium List 2 Accent 2" w:uiPriority="66"/>
+    <w:lsdException w:name="Medium Grid 1 Accent 2" w:uiPriority="67"/>
+    <w:lsdException w:name="Medium Grid 2 Accent 2" w:uiPriority="68"/>
+    <w:lsdException w:name="Medium Grid 3 Accent 2" w:uiPriority="69"/>
+    <w:lsdException w:name="Dark List Accent 2" w:uiPriority="70"/>
+    <w:lsdException w:name="Colorful Shading Accent 2" w:uiPriority="71"/>
+    <w:lsdException w:name="Colorful List Accent 2" w:uiPriority="72"/>
+    <w:lsdException w:name="Colorful Grid Accent 2" w:uiPriority="73"/>
+    <w:lsdException w:name="Light Shading Accent 3" w:uiPriority="60"/>
+    <w:lsdException w:name="Light List Accent 3" w:uiPriority="61"/>
+    <w:lsdException w:name="Light Grid Accent 3" w:uiPriority="62"/>
+    <w:lsdException w:name="Medium Shading 1 Accent 3" w:uiPriority="63"/>
+    <w:lsdException w:name="Medium Shading 2 Accent 3" w:uiPriority="64"/>
+    <w:lsdException w:name="Medium List 1 Accent 3" w:uiPriority="65"/>
+    <w:lsdException w:name="Medium List 2 Accent 3" w:uiPriority="66"/>
+    <w:lsdException w:name="Medium Grid 1 Accent 3" w:uiPriority="67"/>
+    <w:lsdException w:name="Medium Grid 2 Accent 3" w:uiPriority="68"/>
+    <w:lsdException w:name="Medium Grid 3 Accent 3" w:uiPriority="69"/>
+    <w:lsdException w:name="Dark List Accent 3" w:uiPriority="70"/>
+    <w:lsdException w:name="Colorful Shading Accent 3" w:uiPriority="71"/>
+    <w:lsdException w:name="Colorful List Accent 3" w:uiPriority="72"/>
+    <w:lsdException w:name="Colorful Grid Accent 3" w:uiPriority="73"/>
+    <w:lsdException w:name="Light Shading Accent 4" w:uiPriority="60"/>
+    <w:lsdException w:name="Light List Accent 4" w:uiPriority="61"/>
+    <w:lsdException w:name="Light Grid Accent 4" w:uiPriority="62"/>
+    <w:lsdException w:name="Medium Shading 1 Accent 4" w:uiPriority="63"/>
+    <w:lsdException w:name="Medium Shading 2 Accent 4" w:uiPriority="64"/>
+    <w:lsdException w:name="Medium List 1 Accent 4" w:uiPriority="65"/>
+    <w:lsdException w:name="Medium List 2 Accent 4" w:uiPriority="66"/>
+    <w:lsdException w:name="Medium Grid 1 Accent 4" w:uiPriority="67"/>
+    <w:lsdException w:name="Medium Grid 2 Accent 4" w:uiPriority="68"/>
+    <w:lsdException w:name="Medium Grid 3 Accent 4" w:uiPriority="69"/>
+    <w:lsdException w:name="Dark List Accent 4" w:uiPriority="70"/>
+    <w:lsdException w:name="Colorful Shading Accent 4" w:uiPriority="71"/>
+    <w:lsdException w:name="Colorful List Accent 4" w:uiPriority="72"/>
+    <w:lsdException w:name="Colorful Grid Accent 4" w:uiPriority="73"/>
+    <w:lsdException w:name="Light Shading Accent 5" w:uiPriority="60"/>
+    <w:lsdException w:name="Light List Accent 5" w:uiPriority="61"/>
+    <w:lsdException w:name="Light Grid Accent 5" w:uiPriority="62"/>
+    <w:lsdException w:name="Medium Shading 1 Accent 5" w:uiPriority="63"/>
+    <w:lsdException w:name="Medium Shading 2 Accent 5" w:uiPriority="64"/>
+    <w:lsdException w:name="Medium List 1 Accent 5" w:uiPriority="65"/>
+    <w:lsdException w:name="Medium List 2 Accent 5" w:uiPriority="66"/>
+    <w:lsdException w:name="Medium Grid 1 Accent 5" w:uiPriority="67"/>
+    <w:lsdException w:name="Medium Grid 2 Accent 5" w:uiPriority="68"/>
+    <w:lsdException w:name="Medium Grid 3 Accent 5" w:uiPriority="69"/>
+    <w:lsdException w:name="Dark List Accent 5" w:uiPriority="70"/>
+    <w:lsdException w:name="Colorful Shading Accent 5" w:uiPriority="71"/>
+    <w:lsdException w:name="Colorful List Accent 5" w:uiPriority="72"/>
+    <w:lsdException w:name="Colorful Grid Accent 5" w:uiPriority="73"/>
+    <w:lsdException w:name="Light Shading Accent 6" w:uiPriority="60"/>
+    <w:lsdException w:name="Light List Accent 6" w:uiPriority="61"/>
+    <w:lsdException w:name="Light Grid Accent 6" w:uiPriority="62"/>
+    <w:lsdException w:name="Medium Shading 1 Accent 6" w:uiPriority="63"/>
+    <w:lsdException w:name="Medium Shading 2 Accent 6" w:uiPriority="64"/>
+    <w:lsdException w:name="Medium List 1 Accent 6" w:uiPriority="65"/>
+    <w:lsdException w:name="Medium List 2 Accent 6" w:uiPriority="66"/>
+    <w:lsdException w:name="Medium Grid 1 Accent 6" w:uiPriority="67"/>
+    <w:lsdException w:name="Medium Grid 2 Accent 6" w:uiPriority="68"/>
+    <w:lsdException w:name="Medium Grid 3 Accent 6" w:uiPriority="69"/>
+    <w:lsdException w:name="Dark List Accent 6" w:uiPriority="70"/>
+    <w:lsdException w:name="Colorful Shading Accent 6" w:uiPriority="71"/>
+    <w:lsdException w:name="Colorful List Accent 6" w:uiPriority="72"/>
+    <w:lsdException w:name="Colorful Grid Accent 6" w:uiPriority="73"/>
+    <w:lsdException w:name="Subtle Emphasis" w:uiPriority="19" w:qFormat="1"/>
+    <w:lsdException w:name="Intense Emphasis" w:uiPriority="21" w:qFormat="1"/>
+    <w:lsdException w:name="Subtle Reference" w:uiPriority="31" w:qFormat="1"/>
+    <w:lsdException w:name="Intense Reference" w:uiPriority="32" w:qFormat="1"/>
+    <w:lsdException w:name="Book Title" w:uiPriority="33" w:qFormat="1"/>
+    <w:lsdException w:name="Bibliography" w:semiHidden="1" w:uiPriority="37" w:unhideWhenUsed="1"/>
+    <w:lsdException w:name="TOC Heading" w:semiHidden="1" w:uiPriority="39" w:unhideWhenUsed="1" w:qFormat="1"/>
+    <w:lsdException w:name="Plain Table 1" w:uiPriority="41"/>
+    <w:lsdException w:name="Plain Table 2" w:uiPriority="42"/>
+    <w:lsdException w:name="Plain Table 3" w:uiPriority="43"/>
+    <w:lsdException w:name="Plain Table 4" w:uiPriority="44"/>
+    <w:lsdException w:name="Plain Table 5" w:uiPriority="45"/>
+    <w:lsdException w:name="Grid Table Light" w:uiPriority="40"/>
+    <w:lsdException w:name="Grid Table 1 Light" w:uiPriority="46"/>
+    <w:lsdException w:name="Grid Table 2" w:uiPriority="47"/>
+    <w:lsdException w:name="Grid Table 3" w:uiPriority="48"/>
+    <w:lsdException w:name="Grid Table 4" w:uiPriority="49"/>
+    <w:lsdException w:name="Grid Table 5 Dark" w:uiPriority="50"/>
+    <w:lsdException w:name="Grid Table 6 Colorful" w:uiPriority="51"/>
+    <w:lsdException w:name="Grid Table 7 Colorful" w:uiPriority="52"/>
+    <w:lsdException w:name="Grid Table 1 Light Accent 1" w:uiPriority="46"/>
+    <w:lsdException w:name="Grid Table 2 Accent 1" w:uiPriority="47"/>
+    <w:lsdException w:name="Grid Table 3 Accent 1" w:uiPriority="48"/>
+    <w:lsdException w:name="Grid Table 4 Accent 1" w:uiPriority="49"/>
+    <w:lsdException w:name="Grid Table 5 Dark Accent 1" w:uiPriority="50"/>
+    <w:lsdException w:name="Grid Table 6 Colorful Accent 1" w:uiPriority="51"/>
+    <w:lsdException w:name="Grid Table 7 Colorful Accent 1" w:uiPriority="52"/>
+    <w:lsdException w:name="Grid Table 1 Light Accent 2" w:uiPriority="46"/>
+    <w:lsdException w:name="Grid Table 2 Accent 2" w:uiPriority="47"/>
+    <w:lsdException w:name="Grid Table 3 Accent 2" w:uiPriority="48"/>
+    <w:lsdException w:name="Grid Table 4 Accent 2" w:uiPriority="49"/>
+    <w:lsdException w:name="Grid Table 5 Dark Accent 2" w:uiPriority="50"/>
+    <w:lsdException w:name="Grid Table 6 Colorful Accent 2" w:uiPriority="51"/>
+    <w:lsdException w:name="Grid Table 7 Colorful Accent 2" w:uiPriority="52"/>
+    <w:lsdException w:name="Grid Table 1 Light Accent 3" w:uiPriority="46"/>
+    <w:lsdException w:name="Grid Table 2 Accent 3" w:uiPriority="47"/>
+    <w:lsdException w:name="Grid Table 3 Accent 3" w:uiPriority="48"/>
+    <w:lsdException w:name="Grid Table 4 Accent 3" w:uiPriority="49"/>
+    <w:lsdException w:name="Grid Table 5 Dark Accent 3" w:uiPriority="50"/>
+    <w:lsdException w:name="Grid Table 6 Colorful Accent 3" w:uiPriority="51"/>
+    <w:lsdException w:name="Grid Table 7 Colorful Accent 3" w:uiPriority="52"/>
+    <w:lsdException w:name="Grid Table 1 Light Accent 4" w:uiPriority="46"/>
+    <w:lsdException w:name="Grid Table 2 Accent 4" w:uiPriority="47"/>
+    <w:lsdException w:name="Grid Table 3 Accent 4" w:uiPriority="48"/>
+    <w:lsdException w:name="Grid Table 4 Accent 4" w:uiPriority="49"/>
+    <w:lsdException w:name="Grid Table 5 Dark Accent 4" w:uiPriority="50"/>
+    <w:lsdException w:name="Grid Table 6 Colorful Accent 4" w:uiPriority="51"/>
+    <w:lsdException w:name="Grid Table 7 Colorful Accent 4" w:uiPriority="52"/>
+    <w:lsdException w:name="Grid Table 1 Light Accent 5" w:uiPriority="46"/>
+    <w:lsdException w:name="Grid Table 2 Accent 5" w:uiPriority="47"/>
+    <w:lsdException w:name="Grid Table 3 Accent 5" w:uiPriority="48"/>
+    <w:lsdException w:name="Grid Table 4 Accent 5" w:uiPriority="49"/>
+    <w:lsdException w:name="Grid Table 5 Dark Accent 5" w:uiPriority="50"/>
+    <w:lsdException w:name="Grid Table 6 Colorful Accent 5" w:uiPriority="51"/>
+    <w:lsdException w:name="Grid Table 7 Colorful Accent 5" w:uiPriority="52"/>
+    <w:lsdException w:name="Grid Table 1 Light Accent 6" w:uiPriority="46"/>
+    <w:lsdException w:name="Grid Table 2 Accent 6" w:uiPriority="47"/>
+    <w:lsdException w:name="Grid Table 3 Accent 6" w:uiPriority="48"/>
+    <w:lsdException w:name="Grid Table 4 Accent 6" w:uiPriority="49"/>
+    <w:lsdException w:name="Grid Table 5 Dark Accent 6" w:uiPriority="50"/>
+    <w:lsdException w:name="Grid Table 6 Colorful Accent 6" w:uiPriority="51"/>
+    <w:lsdException w:name="Grid Table 7 Colorful Accent 6" w:uiPriority="52"/>
+    <w:lsdException w:name="List Table 1 Light" w:uiPriority="46"/>
+    <w:lsdException w:name="List Table 2" w:uiPriority="47"/>
+    <w:lsdException w:name="List Table 3" w:uiPriority="48"/>
+    <w:lsdException w:name="List Table 4" w:uiPriority="49"/>
+    <w:lsdException w:name="List Table 5 Dark" w:uiPriority="50"/>
+    <w:lsdException w:name="List Table 6 Colorful" w:uiPriority="51"/>
+    <w:lsdException w:name="List Table 7 Colorful" w:uiPriority="52"/>
+    <w:lsdException w:name="List Table 1 Light Accent 1" w:uiPriority="46"/>
+    <w:lsdException w:name="List Table 2 Accent 1" w:uiPriority="47"/>
+    <w:lsdException w:name="List Table 3 Accent 1" w:uiPriority="48"/>
+    <w:lsdException w:name="List Table 4 Accent 1" w:uiPriority="49"/>
+    <w:lsdException w:name="List Table 5 Dark Accent 1" w:uiPriority="50"/>
+    <w:lsdException w:name="List Table 6 Colorful Accent 1" w:uiPriority="51"/>
+    <w:lsdException w:name="List Table 7 Colorful Accent 1" w:uiPriority="52"/>
+    <w:lsdException w:name="List Table 1 Light Accent 2" w:uiPriority="46"/>
+    <w:lsdException w:name="List Table 2 Accent 2" w:uiPriority="47"/>
+    <w:lsdException w:name="List Table 3 Accent 2" w:uiPriority="48"/>
+    <w:lsdException w:name="List Table 4 Accent 2" w:uiPriority="49"/>
+    <w:lsdException w:name="List Table 5 Dark Accent 2" w:uiPriority="50"/>
+    <w:lsdException w:name="List Table 6 Colorful Accent 2" w:uiPriority="51"/>
+    <w:lsdException w:name="List Table 7 Colorful Accent 2" w:uiPriority="52"/>
+    <w:lsdException w:name="List Table 1 Light Accent 3" w:uiPriority="46"/>
+    <w:lsdException w:name="List Table 2 Accent 3" w:uiPriority="47"/>
+    <w:lsdException w:name="List Table 3 Accent 3" w:uiPriority="48"/>
+    <w:lsdException w:name="List Table 4 Accent 3" w:uiPriority="49"/>
+    <w:lsdException w:name="List Table 5 Dark Accent 3" w:uiPriority="50"/>
+    <w:lsdException w:name="List Table 6 Colorful Accent 3" w:uiPriority="51"/>
+    <w:lsdException w:name="List Table 7 Colorful Accent 3" w:uiPriority="52"/>
+    <w:lsdException w:name="List Table 1 Light Accent 4" w:uiPriority="46"/>
+    <w:lsdException w:name="List Table 2 Accent 4" w:uiPriority="47"/>
+    <w:lsdException w:name="List Table 3 Accent 4" w:uiPriority="48"/>
+    <w:lsdException w:name="List Table 4 Accent 4" w:uiPriority="49"/>
+    <w:lsdException w:name="List Table 5 Dark Accent 4" w:uiPriority="50"/>
+    <w:lsdException w:name="List Table 6 Colorful Accent 4" w:uiPriority="51"/>
+    <w:lsdException w:name="List Table 7 Colorful Accent 4" w:uiPriority="52"/>
+    <w:lsdException w:name="List Table 1 Light Accent 5" w:uiPriority="46"/>
+    <w:lsdException w:name="List Table 2 Accent 5" w:uiPriority="47"/>
+    <w:lsdException w:name="List Table 3 Accent 5" w:uiPriority="48"/>
+    <w:lsdException w:name="List Table 4 Accent 5" w:uiPriority="49"/>
+    <w:lsdException w:name="List Table 5 Dark Accent 5" w:uiPriority="50"/>
+    <w:lsdException w:name="List Table 6 Colorful Accent 5" w:uiPriority="51"/>
+    <w:lsdException w:name="List Table 7 Colorful Accent 5" w:uiPriority="52"/>
+    <w:lsdException w:name="List Table 1 Light Accent 6" w:uiPriority="46"/>
+    <w:lsdException w:name="List Table 2 Accent 6" w:uiPriority="47"/>
+    <w:lsdException w:name="List Table 3 Accent 6" w:uiPriority="48"/>
+    <w:lsdException w:name="List Table 4 Accent 6" w:uiPriority="49"/>
+    <w:lsdException w:name="List Table 5 Dark Accent 6" w:uiPriority="50"/>
+    <w:lsdException w:name="List Table 6 Colorful Accent 6" w:uiPriority="51"/>
+    <w:lsdException w:name="List Table 7 Colorful Accent 6" w:uiPriority="52"/>
   </w:latentStyles>
   <w:style w:type="paragraph" w:default="1" w:styleId="Normal">
     <w:name w:val="Normal"/>
@@ -942,7 +1160,6 @@
       <w:spacing w:after="0" w:line="240" w:lineRule="auto"/>
     </w:pPr>
     <w:tblPr>
-      <w:tblInd w:w="0" w:type="dxa"/>
       <w:tblBorders>
         <w:top w:val="single" w:sz="4" w:space="0" w:color="auto"/>
         <w:left w:val="single" w:sz="4" w:space="0" w:color="auto"/>
@@ -951,12 +1168,6 @@
         <w:insideH w:val="single" w:sz="4" w:space="0" w:color="auto"/>
         <w:insideV w:val="single" w:sz="4" w:space="0" w:color="auto"/>
       </w:tblBorders>
-      <w:tblCellMar>
-        <w:top w:w="0" w:type="dxa"/>
-        <w:left w:w="108" w:type="dxa"/>
-        <w:bottom w:w="0" w:type="dxa"/>
-        <w:right w:w="108" w:type="dxa"/>
-      </w:tblCellMar>
     </w:tblPr>
   </w:style>
   <w:style w:type="paragraph" w:styleId="PargrafodaLista">
@@ -969,196 +1180,6 @@
       <w:ind w:left="720"/>
       <w:contextualSpacing/>
     </w:pPr>
-  </w:style>
-</w:styles>
-</file>
-
-<file path=word/stylesWithEffects.xml><?xml version="1.0" encoding="utf-8"?>
-<w:styles xmlns:wpc="http://schemas.microsoft.com/office/word/2010/wordprocessingCanvas" xmlns:mc="http://schemas.openxmlformats.org/markup-compatibility/2006" xmlns:o="urn:schemas-microsoft-com:office:office" xmlns:r="http://schemas.openxmlformats.org/officeDocument/2006/relationships" xmlns:m="http://schemas.openxmlformats.org/officeDocument/2006/math" xmlns:v="urn:schemas-microsoft-com:vml" xmlns:wp14="http://schemas.microsoft.com/office/word/2010/wordprocessingDrawing" xmlns:wp="http://schemas.openxmlformats.org/drawingml/2006/wordprocessingDrawing" xmlns:w10="urn:schemas-microsoft-com:office:word" xmlns:w="http://schemas.openxmlformats.org/wordprocessingml/2006/main" xmlns:w14="http://schemas.microsoft.com/office/word/2010/wordml" xmlns:wpg="http://schemas.microsoft.com/office/word/2010/wordprocessingGroup" xmlns:wpi="http://schemas.microsoft.com/office/word/2010/wordprocessingInk" xmlns:wne="http://schemas.microsoft.com/office/word/2006/wordml" xmlns:wps="http://schemas.microsoft.com/office/word/2010/wordprocessingShape" mc:Ignorable="w14 wp14">
-  <w:docDefaults>
-    <w:rPrDefault>
-      <w:rPr>
-        <w:rFonts w:asciiTheme="minorHAnsi" w:eastAsiaTheme="minorEastAsia" w:hAnsiTheme="minorHAnsi" w:cstheme="minorBidi"/>
-        <w:sz w:val="22"/>
-        <w:szCs w:val="22"/>
-        <w:lang w:val="pt-BR" w:eastAsia="pt-BR" w:bidi="ar-SA"/>
-      </w:rPr>
-    </w:rPrDefault>
-    <w:pPrDefault>
-      <w:pPr>
-        <w:spacing w:after="200" w:line="276" w:lineRule="auto"/>
-      </w:pPr>
-    </w:pPrDefault>
-  </w:docDefaults>
-  <w:latentStyles w:defLockedState="0" w:defUIPriority="99" w:defSemiHidden="1" w:defUnhideWhenUsed="1" w:defQFormat="0" w:count="267">
-    <w:lsdException w:name="Normal" w:semiHidden="0" w:uiPriority="0" w:unhideWhenUsed="0" w:qFormat="1"/>
-    <w:lsdException w:name="heading 1" w:semiHidden="0" w:uiPriority="9" w:unhideWhenUsed="0" w:qFormat="1"/>
-    <w:lsdException w:name="heading 2" w:uiPriority="9" w:qFormat="1"/>
-    <w:lsdException w:name="heading 3" w:uiPriority="9" w:qFormat="1"/>
-    <w:lsdException w:name="heading 4" w:uiPriority="9" w:qFormat="1"/>
-    <w:lsdException w:name="heading 5" w:uiPriority="9" w:qFormat="1"/>
-    <w:lsdException w:name="heading 6" w:uiPriority="9" w:qFormat="1"/>
-    <w:lsdException w:name="heading 7" w:uiPriority="9" w:qFormat="1"/>
-    <w:lsdException w:name="heading 8" w:uiPriority="9" w:qFormat="1"/>
-    <w:lsdException w:name="heading 9" w:uiPriority="9" w:qFormat="1"/>
-    <w:lsdException w:name="toc 1" w:uiPriority="39"/>
-    <w:lsdException w:name="toc 2" w:uiPriority="39"/>
-    <w:lsdException w:name="toc 3" w:uiPriority="39"/>
-    <w:lsdException w:name="toc 4" w:uiPriority="39"/>
-    <w:lsdException w:name="toc 5" w:uiPriority="39"/>
-    <w:lsdException w:name="toc 6" w:uiPriority="39"/>
-    <w:lsdException w:name="toc 7" w:uiPriority="39"/>
-    <w:lsdException w:name="toc 8" w:uiPriority="39"/>
-    <w:lsdException w:name="toc 9" w:uiPriority="39"/>
-    <w:lsdException w:name="caption" w:uiPriority="35" w:qFormat="1"/>
-    <w:lsdException w:name="Title" w:semiHidden="0" w:uiPriority="10" w:unhideWhenUsed="0" w:qFormat="1"/>
-    <w:lsdException w:name="Default Paragraph Font" w:uiPriority="1"/>
-    <w:lsdException w:name="Subtitle" w:semiHidden="0" w:uiPriority="11" w:unhideWhenUsed="0" w:qFormat="1"/>
-    <w:lsdException w:name="Strong" w:semiHidden="0" w:uiPriority="22" w:unhideWhenUsed="0" w:qFormat="1"/>
-    <w:lsdException w:name="Emphasis" w:semiHidden="0" w:uiPriority="20" w:unhideWhenUsed="0" w:qFormat="1"/>
-    <w:lsdException w:name="Table Grid" w:semiHidden="0" w:uiPriority="59" w:unhideWhenUsed="0"/>
-    <w:lsdException w:name="Placeholder Text" w:unhideWhenUsed="0"/>
-    <w:lsdException w:name="No Spacing" w:semiHidden="0" w:uiPriority="1" w:unhideWhenUsed="0" w:qFormat="1"/>
-    <w:lsdException w:name="Light Shading" w:semiHidden="0" w:uiPriority="60" w:unhideWhenUsed="0"/>
-    <w:lsdException w:name="Light List" w:semiHidden="0" w:uiPriority="61" w:unhideWhenUsed="0"/>
-    <w:lsdException w:name="Light Grid" w:semiHidden="0" w:uiPriority="62" w:unhideWhenUsed="0"/>
-    <w:lsdException w:name="Medium Shading 1" w:semiHidden="0" w:uiPriority="63" w:unhideWhenUsed="0"/>
-    <w:lsdException w:name="Medium Shading 2" w:semiHidden="0" w:uiPriority="64" w:unhideWhenUsed="0"/>
-    <w:lsdException w:name="Medium List 1" w:semiHidden="0" w:uiPriority="65" w:unhideWhenUsed="0"/>
-    <w:lsdException w:name="Medium List 2" w:semiHidden="0" w:uiPriority="66" w:unhideWhenUsed="0"/>
-    <w:lsdException w:name="Medium Grid 1" w:semiHidden="0" w:uiPriority="67" w:unhideWhenUsed="0"/>
-    <w:lsdException w:name="Medium Grid 2" w:semiHidden="0" w:uiPriority="68" w:unhideWhenUsed="0"/>
-    <w:lsdException w:name="Medium Grid 3" w:semiHidden="0" w:uiPriority="69" w:unhideWhenUsed="0"/>
-    <w:lsdException w:name="Dark List" w:semiHidden="0" w:uiPriority="70" w:unhideWhenUsed="0"/>
-    <w:lsdException w:name="Colorful Shading" w:semiHidden="0" w:uiPriority="71" w:unhideWhenUsed="0"/>
-    <w:lsdException w:name="Colorful List" w:semiHidden="0" w:uiPriority="72" w:unhideWhenUsed="0"/>
-    <w:lsdException w:name="Colorful Grid" w:semiHidden="0" w:uiPriority="73" w:unhideWhenUsed="0"/>
-    <w:lsdException w:name="Light Shading Accent 1" w:semiHidden="0" w:uiPriority="60" w:unhideWhenUsed="0"/>
-    <w:lsdException w:name="Light List Accent 1" w:semiHidden="0" w:uiPriority="61" w:unhideWhenUsed="0"/>
-    <w:lsdException w:name="Light Grid Accent 1" w:semiHidden="0" w:uiPriority="62" w:unhideWhenUsed="0"/>
-    <w:lsdException w:name="Medium Shading 1 Accent 1" w:semiHidden="0" w:uiPriority="63" w:unhideWhenUsed="0"/>
-    <w:lsdException w:name="Medium Shading 2 Accent 1" w:semiHidden="0" w:uiPriority="64" w:unhideWhenUsed="0"/>
-    <w:lsdException w:name="Medium List 1 Accent 1" w:semiHidden="0" w:uiPriority="65" w:unhideWhenUsed="0"/>
-    <w:lsdException w:name="Revision" w:unhideWhenUsed="0"/>
-    <w:lsdException w:name="List Paragraph" w:semiHidden="0" w:uiPriority="34" w:unhideWhenUsed="0" w:qFormat="1"/>
-    <w:lsdException w:name="Quote" w:semiHidden="0" w:uiPriority="29" w:unhideWhenUsed="0" w:qFormat="1"/>
-    <w:lsdException w:name="Intense Quote" w:semiHidden="0" w:uiPriority="30" w:unhideWhenUsed="0" w:qFormat="1"/>
-    <w:lsdException w:name="Medium List 2 Accent 1" w:semiHidden="0" w:uiPriority="66" w:unhideWhenUsed="0"/>
-    <w:lsdException w:name="Medium Grid 1 Accent 1" w:semiHidden="0" w:uiPriority="67" w:unhideWhenUsed="0"/>
-    <w:lsdException w:name="Medium Grid 2 Accent 1" w:semiHidden="0" w:uiPriority="68" w:unhideWhenUsed="0"/>
-    <w:lsdException w:name="Medium Grid 3 Accent 1" w:semiHidden="0" w:uiPriority="69" w:unhideWhenUsed="0"/>
-    <w:lsdException w:name="Dark List Accent 1" w:semiHidden="0" w:uiPriority="70" w:unhideWhenUsed="0"/>
-    <w:lsdException w:name="Colorful Shading Accent 1" w:semiHidden="0" w:uiPriority="71" w:unhideWhenUsed="0"/>
-    <w:lsdException w:name="Colorful List Accent 1" w:semiHidden="0" w:uiPriority="72" w:unhideWhenUsed="0"/>
-    <w:lsdException w:name="Colorful Grid Accent 1" w:semiHidden="0" w:uiPriority="73" w:unhideWhenUsed="0"/>
-    <w:lsdException w:name="Light Shading Accent 2" w:semiHidden="0" w:uiPriority="60" w:unhideWhenUsed="0"/>
-    <w:lsdException w:name="Light List Accent 2" w:semiHidden="0" w:uiPriority="61" w:unhideWhenUsed="0"/>
-    <w:lsdException w:name="Light Grid Accent 2" w:semiHidden="0" w:uiPriority="62" w:unhideWhenUsed="0"/>
-    <w:lsdException w:name="Medium Shading 1 Accent 2" w:semiHidden="0" w:uiPriority="63" w:unhideWhenUsed="0"/>
-    <w:lsdException w:name="Medium Shading 2 Accent 2" w:semiHidden="0" w:uiPriority="64" w:unhideWhenUsed="0"/>
-    <w:lsdException w:name="Medium List 1 Accent 2" w:semiHidden="0" w:uiPriority="65" w:unhideWhenUsed="0"/>
-    <w:lsdException w:name="Medium List 2 Accent 2" w:semiHidden="0" w:uiPriority="66" w:unhideWhenUsed="0"/>
-    <w:lsdException w:name="Medium Grid 1 Accent 2" w:semiHidden="0" w:uiPriority="67" w:unhideWhenUsed="0"/>
-    <w:lsdException w:name="Medium Grid 2 Accent 2" w:semiHidden="0" w:uiPriority="68" w:unhideWhenUsed="0"/>
-    <w:lsdException w:name="Medium Grid 3 Accent 2" w:semiHidden="0" w:uiPriority="69" w:unhideWhenUsed="0"/>
-    <w:lsdException w:name="Dark List Accent 2" w:semiHidden="0" w:uiPriority="70" w:unhideWhenUsed="0"/>
-    <w:lsdException w:name="Colorful Shading Accent 2" w:semiHidden="0" w:uiPriority="71" w:unhideWhenUsed="0"/>
-    <w:lsdException w:name="Colorful List Accent 2" w:semiHidden="0" w:uiPriority="72" w:unhideWhenUsed="0"/>
-    <w:lsdException w:name="Colorful Grid Accent 2" w:semiHidden="0" w:uiPriority="73" w:unhideWhenUsed="0"/>
-    <w:lsdException w:name="Light Shading Accent 3" w:semiHidden="0" w:uiPriority="60" w:unhideWhenUsed="0"/>
-    <w:lsdException w:name="Light List Accent 3" w:semiHidden="0" w:uiPriority="61" w:unhideWhenUsed="0"/>
-    <w:lsdException w:name="Light Grid Accent 3" w:semiHidden="0" w:uiPriority="62" w:unhideWhenUsed="0"/>
-    <w:lsdException w:name="Medium Shading 1 Accent 3" w:semiHidden="0" w:uiPriority="63" w:unhideWhenUsed="0"/>
-    <w:lsdException w:name="Medium Shading 2 Accent 3" w:semiHidden="0" w:uiPriority="64" w:unhideWhenUsed="0"/>
-    <w:lsdException w:name="Medium List 1 Accent 3" w:semiHidden="0" w:uiPriority="65" w:unhideWhenUsed="0"/>
-    <w:lsdException w:name="Medium List 2 Accent 3" w:semiHidden="0" w:uiPriority="66" w:unhideWhenUsed="0"/>
-    <w:lsdException w:name="Medium Grid 1 Accent 3" w:semiHidden="0" w:uiPriority="67" w:unhideWhenUsed="0"/>
-    <w:lsdException w:name="Medium Grid 2 Accent 3" w:semiHidden="0" w:uiPriority="68" w:unhideWhenUsed="0"/>
-    <w:lsdException w:name="Medium Grid 3 Accent 3" w:semiHidden="0" w:uiPriority="69" w:unhideWhenUsed="0"/>
-    <w:lsdException w:name="Dark List Accent 3" w:semiHidden="0" w:uiPriority="70" w:unhideWhenUsed="0"/>
-    <w:lsdException w:name="Colorful Shading Accent 3" w:semiHidden="0" w:uiPriority="71" w:unhideWhenUsed="0"/>
-    <w:lsdException w:name="Colorful List Accent 3" w:semiHidden="0" w:uiPriority="72" w:unhideWhenUsed="0"/>
-    <w:lsdException w:name="Colorful Grid Accent 3" w:semiHidden="0" w:uiPriority="73" w:unhideWhenUsed="0"/>
-    <w:lsdException w:name="Light Shading Accent 4" w:semiHidden="0" w:uiPriority="60" w:unhideWhenUsed="0"/>
-    <w:lsdException w:name="Light List Accent 4" w:semiHidden="0" w:uiPriority="61" w:unhideWhenUsed="0"/>
-    <w:lsdException w:name="Light Grid Accent 4" w:semiHidden="0" w:uiPriority="62" w:unhideWhenUsed="0"/>
-    <w:lsdException w:name="Medium Shading 1 Accent 4" w:semiHidden="0" w:uiPriority="63" w:unhideWhenUsed="0"/>
-    <w:lsdException w:name="Medium Shading 2 Accent 4" w:semiHidden="0" w:uiPriority="64" w:unhideWhenUsed="0"/>
-    <w:lsdException w:name="Medium List 1 Accent 4" w:semiHidden="0" w:uiPriority="65" w:unhideWhenUsed="0"/>
-    <w:lsdException w:name="Medium List 2 Accent 4" w:semiHidden="0" w:uiPriority="66" w:unhideWhenUsed="0"/>
-    <w:lsdException w:name="Medium Grid 1 Accent 4" w:semiHidden="0" w:uiPriority="67" w:unhideWhenUsed="0"/>
-    <w:lsdException w:name="Medium Grid 2 Accent 4" w:semiHidden="0" w:uiPriority="68" w:unhideWhenUsed="0"/>
-    <w:lsdException w:name="Medium Grid 3 Accent 4" w:semiHidden="0" w:uiPriority="69" w:unhideWhenUsed="0"/>
-    <w:lsdException w:name="Dark List Accent 4" w:semiHidden="0" w:uiPriority="70" w:unhideWhenUsed="0"/>
-    <w:lsdException w:name="Colorful Shading Accent 4" w:semiHidden="0" w:uiPriority="71" w:unhideWhenUsed="0"/>
-    <w:lsdException w:name="Colorful List Accent 4" w:semiHidden="0" w:uiPriority="72" w:unhideWhenUsed="0"/>
-    <w:lsdException w:name="Colorful Grid Accent 4" w:semiHidden="0" w:uiPriority="73" w:unhideWhenUsed="0"/>
-    <w:lsdException w:name="Light Shading Accent 5" w:semiHidden="0" w:uiPriority="60" w:unhideWhenUsed="0"/>
-    <w:lsdException w:name="Light List Accent 5" w:semiHidden="0" w:uiPriority="61" w:unhideWhenUsed="0"/>
-    <w:lsdException w:name="Light Grid Accent 5" w:semiHidden="0" w:uiPriority="62" w:unhideWhenUsed="0"/>
-    <w:lsdException w:name="Medium Shading 1 Accent 5" w:semiHidden="0" w:uiPriority="63" w:unhideWhenUsed="0"/>
-    <w:lsdException w:name="Medium Shading 2 Accent 5" w:semiHidden="0" w:uiPriority="64" w:unhideWhenUsed="0"/>
-    <w:lsdException w:name="Medium List 1 Accent 5" w:semiHidden="0" w:uiPriority="65" w:unhideWhenUsed="0"/>
-    <w:lsdException w:name="Medium List 2 Accent 5" w:semiHidden="0" w:uiPriority="66" w:unhideWhenUsed="0"/>
-    <w:lsdException w:name="Medium Grid 1 Accent 5" w:semiHidden="0" w:uiPriority="67" w:unhideWhenUsed="0"/>
-    <w:lsdException w:name="Medium Grid 2 Accent 5" w:semiHidden="0" w:uiPriority="68" w:unhideWhenUsed="0"/>
-    <w:lsdException w:name="Medium Grid 3 Accent 5" w:semiHidden="0" w:uiPriority="69" w:unhideWhenUsed="0"/>
-    <w:lsdException w:name="Dark List Accent 5" w:semiHidden="0" w:uiPriority="70" w:unhideWhenUsed="0"/>
-    <w:lsdException w:name="Colorful Shading Accent 5" w:semiHidden="0" w:uiPriority="71" w:unhideWhenUsed="0"/>
-    <w:lsdException w:name="Colorful List Accent 5" w:semiHidden="0" w:uiPriority="72" w:unhideWhenUsed="0"/>
-    <w:lsdException w:name="Colorful Grid Accent 5" w:semiHidden="0" w:uiPriority="73" w:unhideWhenUsed="0"/>
-    <w:lsdException w:name="Light Shading Accent 6" w:semiHidden="0" w:uiPriority="60" w:unhideWhenUsed="0"/>
-    <w:lsdException w:name="Light List Accent 6" w:semiHidden="0" w:uiPriority="61" w:unhideWhenUsed="0"/>
-    <w:lsdException w:name="Light Grid Accent 6" w:semiHidden="0" w:uiPriority="62" w:unhideWhenUsed="0"/>
-    <w:lsdException w:name="Medium Shading 1 Accent 6" w:semiHidden="0" w:uiPriority="63" w:unhideWhenUsed="0"/>
-    <w:lsdException w:name="Medium Shading 2 Accent 6" w:semiHidden="0" w:uiPriority="64" w:unhideWhenUsed="0"/>
-    <w:lsdException w:name="Medium List 1 Accent 6" w:semiHidden="0" w:uiPriority="65" w:unhideWhenUsed="0"/>
-    <w:lsdException w:name="Medium List 2 Accent 6" w:semiHidden="0" w:uiPriority="66" w:unhideWhenUsed="0"/>
-    <w:lsdException w:name="Medium Grid 1 Accent 6" w:semiHidden="0" w:uiPriority="67" w:unhideWhenUsed="0"/>
-    <w:lsdException w:name="Medium Grid 2 Accent 6" w:semiHidden="0" w:uiPriority="68" w:unhideWhenUsed="0"/>
-    <w:lsdException w:name="Medium Grid 3 Accent 6" w:semiHidden="0" w:uiPriority="69" w:unhideWhenUsed="0"/>
-    <w:lsdException w:name="Dark List Accent 6" w:semiHidden="0" w:uiPriority="70" w:unhideWhenUsed="0"/>
-    <w:lsdException w:name="Colorful Shading Accent 6" w:semiHidden="0" w:uiPriority="71" w:unhideWhenUsed="0"/>
-    <w:lsdException w:name="Colorful List Accent 6" w:semiHidden="0" w:uiPriority="72" w:unhideWhenUsed="0"/>
-    <w:lsdException w:name="Colorful Grid Accent 6" w:semiHidden="0" w:uiPriority="73" w:unhideWhenUsed="0"/>
-    <w:lsdException w:name="Subtle Emphasis" w:semiHidden="0" w:uiPriority="19" w:unhideWhenUsed="0" w:qFormat="1"/>
-    <w:lsdException w:name="Intense Emphasis" w:semiHidden="0" w:uiPriority="21" w:unhideWhenUsed="0" w:qFormat="1"/>
-    <w:lsdException w:name="Subtle Reference" w:semiHidden="0" w:uiPriority="31" w:unhideWhenUsed="0" w:qFormat="1"/>
-    <w:lsdException w:name="Intense Reference" w:semiHidden="0" w:uiPriority="32" w:unhideWhenUsed="0" w:qFormat="1"/>
-    <w:lsdException w:name="Book Title" w:semiHidden="0" w:uiPriority="33" w:unhideWhenUsed="0" w:qFormat="1"/>
-    <w:lsdException w:name="Bibliography" w:uiPriority="37"/>
-    <w:lsdException w:name="TOC Heading" w:uiPriority="39" w:qFormat="1"/>
-  </w:latentStyles>
-  <w:style w:type="paragraph" w:default="1" w:styleId="Normal">
-    <w:name w:val="Normal"/>
-    <w:qFormat/>
-  </w:style>
-  <w:style w:type="character" w:default="1" w:styleId="Fontepargpadro">
-    <w:name w:val="Default Paragraph Font"/>
-    <w:uiPriority w:val="1"/>
-    <w:semiHidden/>
-    <w:unhideWhenUsed/>
-  </w:style>
-  <w:style w:type="table" w:default="1" w:styleId="Tabelanormal">
-    <w:name w:val="Normal Table"/>
-    <w:uiPriority w:val="99"/>
-    <w:semiHidden/>
-    <w:unhideWhenUsed/>
-    <w:tblPr>
-      <w:tblInd w:w="0" w:type="dxa"/>
-      <w:tblCellMar>
-        <w:top w:w="0" w:type="dxa"/>
-        <w:left w:w="108" w:type="dxa"/>
-        <w:bottom w:w="0" w:type="dxa"/>
-        <w:right w:w="108" w:type="dxa"/>
-      </w:tblCellMar>
-    </w:tblPr>
-  </w:style>
-  <w:style w:type="numbering" w:default="1" w:styleId="Semlista">
-    <w:name w:val="No List"/>
-    <w:uiPriority w:val="99"/>
-    <w:semiHidden/>
-    <w:unhideWhenUsed/>
   </w:style>
 </w:styles>
 </file>

</xml_diff>

<commit_message>
Atualização do diagrama (Crud da máquina passado para o gerente)
</commit_message>
<xml_diff>
--- a/4.2 Diagrama dos Casos de Uso.docx
+++ b/4.2 Diagrama dos Casos de Uso.docx
@@ -1,6 +1,6 @@
 
 <file path=word/document.xml><?xml version="1.0" encoding="utf-8"?>
-<w:document xmlns:wpc="http://schemas.microsoft.com/office/word/2010/wordprocessingCanvas" xmlns:mc="http://schemas.openxmlformats.org/markup-compatibility/2006" xmlns:o="urn:schemas-microsoft-com:office:office" xmlns:r="http://schemas.openxmlformats.org/officeDocument/2006/relationships" xmlns:m="http://schemas.openxmlformats.org/officeDocument/2006/math" xmlns:v="urn:schemas-microsoft-com:vml" xmlns:wp14="http://schemas.microsoft.com/office/word/2010/wordprocessingDrawing" xmlns:wp="http://schemas.openxmlformats.org/drawingml/2006/wordprocessingDrawing" xmlns:w10="urn:schemas-microsoft-com:office:word" xmlns:w="http://schemas.openxmlformats.org/wordprocessingml/2006/main" xmlns:w14="http://schemas.microsoft.com/office/word/2010/wordml" xmlns:wpg="http://schemas.microsoft.com/office/word/2010/wordprocessingGroup" xmlns:wpi="http://schemas.microsoft.com/office/word/2010/wordprocessingInk" xmlns:wne="http://schemas.microsoft.com/office/word/2006/wordml" xmlns:wps="http://schemas.microsoft.com/office/word/2010/wordprocessingShape" mc:Ignorable="w14 wp14">
+<w:document xmlns:wpc="http://schemas.microsoft.com/office/word/2010/wordprocessingCanvas" xmlns:mc="http://schemas.openxmlformats.org/markup-compatibility/2006" xmlns:o="urn:schemas-microsoft-com:office:office" xmlns:r="http://schemas.openxmlformats.org/officeDocument/2006/relationships" xmlns:m="http://schemas.openxmlformats.org/officeDocument/2006/math" xmlns:v="urn:schemas-microsoft-com:vml" xmlns:wp14="http://schemas.microsoft.com/office/word/2010/wordprocessingDrawing" xmlns:wp="http://schemas.openxmlformats.org/drawingml/2006/wordprocessingDrawing" xmlns:w10="urn:schemas-microsoft-com:office:word" xmlns:w="http://schemas.openxmlformats.org/wordprocessingml/2006/main" xmlns:w14="http://schemas.microsoft.com/office/word/2010/wordml" xmlns:w15="http://schemas.microsoft.com/office/word/2012/wordml" xmlns:wpg="http://schemas.microsoft.com/office/word/2010/wordprocessingGroup" xmlns:wpi="http://schemas.microsoft.com/office/word/2010/wordprocessingInk" xmlns:wne="http://schemas.microsoft.com/office/word/2006/wordml" xmlns:wps="http://schemas.microsoft.com/office/word/2010/wordprocessingShape" mc:Ignorable="w14 w15 wp14">
   <w:body>
     <w:p>
       <w:pPr>
@@ -18,6 +18,8 @@
         </w:rPr>
         <w:t xml:space="preserve">1. Ator: </w:t>
       </w:r>
+      <w:bookmarkStart w:id="0" w:name="_GoBack"/>
+      <w:bookmarkEnd w:id="0"/>
       <w:r>
         <w:rPr>
           <w:rFonts w:ascii="Arial" w:hAnsi="Arial"/>
@@ -58,7 +60,7 @@
                     </pic:cNvPicPr>
                   </pic:nvPicPr>
                   <pic:blipFill>
-                    <a:blip r:embed="rId7">
+                    <a:blip r:embed="rId6">
                       <a:extLst>
                         <a:ext uri="{28A0092B-C50C-407E-A947-70E740481C1C}">
                           <a14:useLocalDpi xmlns:a14="http://schemas.microsoft.com/office/drawing/2010/main" val="0"/>
@@ -231,54 +233,30 @@
           <w:color w:val="000000" w:themeColor="text1"/>
           <w:lang w:eastAsia="pt-BR"/>
         </w:rPr>
-        <w:drawing>
-          <wp:inline distT="0" distB="0" distL="0" distR="0">
-            <wp:extent cx="5753100" cy="5715000"/>
-            <wp:effectExtent l="0" t="0" r="0" b="0"/>
-            <wp:docPr id="2" name="Imagem 2" descr="C:\Users\Otávio\Documents\Documentos extras TCC\UseCaseDiagram2.png"/>
-            <wp:cNvGraphicFramePr>
-              <a:graphicFrameLocks xmlns:a="http://schemas.openxmlformats.org/drawingml/2006/main" noChangeAspect="1"/>
-            </wp:cNvGraphicFramePr>
-            <a:graphic xmlns:a="http://schemas.openxmlformats.org/drawingml/2006/main">
-              <a:graphicData uri="http://schemas.openxmlformats.org/drawingml/2006/picture">
-                <pic:pic xmlns:pic="http://schemas.openxmlformats.org/drawingml/2006/picture">
-                  <pic:nvPicPr>
-                    <pic:cNvPr id="0" name="Picture 1" descr="C:\Users\Otávio\Documents\Documentos extras TCC\UseCaseDiagram2.png"/>
-                    <pic:cNvPicPr>
-                      <a:picLocks noChangeAspect="1" noChangeArrowheads="1"/>
-                    </pic:cNvPicPr>
-                  </pic:nvPicPr>
-                  <pic:blipFill>
-                    <a:blip r:embed="rId8">
-                      <a:extLst>
-                        <a:ext uri="{28A0092B-C50C-407E-A947-70E740481C1C}">
-                          <a14:useLocalDpi xmlns:a14="http://schemas.microsoft.com/office/drawing/2010/main" val="0"/>
-                        </a:ext>
-                      </a:extLst>
-                    </a:blip>
-                    <a:srcRect/>
-                    <a:stretch>
-                      <a:fillRect/>
-                    </a:stretch>
-                  </pic:blipFill>
-                  <pic:spPr bwMode="auto">
-                    <a:xfrm>
-                      <a:off x="0" y="0"/>
-                      <a:ext cx="5753100" cy="5715000"/>
-                    </a:xfrm>
-                    <a:prstGeom prst="rect">
-                      <a:avLst/>
-                    </a:prstGeom>
-                    <a:noFill/>
-                    <a:ln>
-                      <a:noFill/>
-                    </a:ln>
-                  </pic:spPr>
-                </pic:pic>
-              </a:graphicData>
-            </a:graphic>
-          </wp:inline>
-        </w:drawing>
+        <w:pict>
+          <v:shapetype id="_x0000_t75" coordsize="21600,21600" o:spt="75" o:preferrelative="t" path="m@4@5l@4@11@9@11@9@5xe" filled="f" stroked="f">
+            <v:stroke joinstyle="miter"/>
+            <v:formulas>
+              <v:f eqn="if lineDrawn pixelLineWidth 0"/>
+              <v:f eqn="sum @0 1 0"/>
+              <v:f eqn="sum 0 0 @1"/>
+              <v:f eqn="prod @2 1 2"/>
+              <v:f eqn="prod @3 21600 pixelWidth"/>
+              <v:f eqn="prod @3 21600 pixelHeight"/>
+              <v:f eqn="sum @0 0 1"/>
+              <v:f eqn="prod @6 1 2"/>
+              <v:f eqn="prod @7 21600 pixelWidth"/>
+              <v:f eqn="sum @8 21600 0"/>
+              <v:f eqn="prod @7 21600 pixelHeight"/>
+              <v:f eqn="sum @10 21600 0"/>
+            </v:formulas>
+            <v:path o:extrusionok="f" gradientshapeok="t" o:connecttype="rect"/>
+            <o:lock v:ext="edit" aspectratio="t"/>
+          </v:shapetype>
+          <v:shape id="_x0000_i1025" type="#_x0000_t75" style="width:453pt;height:426pt">
+            <v:imagedata r:id="rId7" o:title="prototipo atualizado"/>
+          </v:shape>
+        </w:pict>
       </w:r>
     </w:p>
     <w:p>
@@ -328,8 +306,14 @@
           <w:color w:val="000000" w:themeColor="text1"/>
         </w:rPr>
       </w:pPr>
-      <w:bookmarkStart w:id="0" w:name="_GoBack"/>
-      <w:bookmarkEnd w:id="0"/>
+    </w:p>
+    <w:p>
+      <w:pPr>
+        <w:rPr>
+          <w:rFonts w:ascii="Arial" w:hAnsi="Arial"/>
+          <w:color w:val="000000" w:themeColor="text1"/>
+        </w:rPr>
+      </w:pPr>
     </w:p>
     <w:p>
       <w:pPr>
@@ -409,7 +393,7 @@
                     </pic:cNvPicPr>
                   </pic:nvPicPr>
                   <pic:blipFill>
-                    <a:blip r:embed="rId9">
+                    <a:blip r:embed="rId8">
                       <a:extLst>
                         <a:ext uri="{28A0092B-C50C-407E-A947-70E740481C1C}">
                           <a14:useLocalDpi xmlns:a14="http://schemas.microsoft.com/office/drawing/2010/main" val="0"/>
@@ -442,8 +426,8 @@
       </w:r>
     </w:p>
     <w:sectPr>
-      <w:headerReference w:type="default" r:id="rId10"/>
-      <w:footerReference w:type="default" r:id="rId11"/>
+      <w:headerReference w:type="default" r:id="rId9"/>
+      <w:footerReference w:type="default" r:id="rId10"/>
       <w:pgSz w:w="11906" w:h="16838"/>
       <w:pgMar w:top="1134" w:right="1134" w:bottom="1134" w:left="1701" w:header="709" w:footer="709" w:gutter="0"/>
       <w:cols w:space="708"/>
@@ -454,7 +438,7 @@
 </file>
 
 <file path=word/endnotes.xml><?xml version="1.0" encoding="utf-8"?>
-<w:endnotes xmlns:wpc="http://schemas.microsoft.com/office/word/2010/wordprocessingCanvas" xmlns:mc="http://schemas.openxmlformats.org/markup-compatibility/2006" xmlns:o="urn:schemas-microsoft-com:office:office" xmlns:r="http://schemas.openxmlformats.org/officeDocument/2006/relationships" xmlns:m="http://schemas.openxmlformats.org/officeDocument/2006/math" xmlns:v="urn:schemas-microsoft-com:vml" xmlns:wp14="http://schemas.microsoft.com/office/word/2010/wordprocessingDrawing" xmlns:wp="http://schemas.openxmlformats.org/drawingml/2006/wordprocessingDrawing" xmlns:w10="urn:schemas-microsoft-com:office:word" xmlns:w="http://schemas.openxmlformats.org/wordprocessingml/2006/main" xmlns:w14="http://schemas.microsoft.com/office/word/2010/wordml" xmlns:wpg="http://schemas.microsoft.com/office/word/2010/wordprocessingGroup" xmlns:wpi="http://schemas.microsoft.com/office/word/2010/wordprocessingInk" xmlns:wne="http://schemas.microsoft.com/office/word/2006/wordml" xmlns:wps="http://schemas.microsoft.com/office/word/2010/wordprocessingShape" mc:Ignorable="w14 wp14">
+<w:endnotes xmlns:wpc="http://schemas.microsoft.com/office/word/2010/wordprocessingCanvas" xmlns:mc="http://schemas.openxmlformats.org/markup-compatibility/2006" xmlns:o="urn:schemas-microsoft-com:office:office" xmlns:r="http://schemas.openxmlformats.org/officeDocument/2006/relationships" xmlns:m="http://schemas.openxmlformats.org/officeDocument/2006/math" xmlns:v="urn:schemas-microsoft-com:vml" xmlns:wp14="http://schemas.microsoft.com/office/word/2010/wordprocessingDrawing" xmlns:wp="http://schemas.openxmlformats.org/drawingml/2006/wordprocessingDrawing" xmlns:w10="urn:schemas-microsoft-com:office:word" xmlns:w="http://schemas.openxmlformats.org/wordprocessingml/2006/main" xmlns:w14="http://schemas.microsoft.com/office/word/2010/wordml" xmlns:w15="http://schemas.microsoft.com/office/word/2012/wordml" xmlns:wpg="http://schemas.microsoft.com/office/word/2010/wordprocessingGroup" xmlns:wpi="http://schemas.microsoft.com/office/word/2010/wordprocessingInk" xmlns:wne="http://schemas.microsoft.com/office/word/2006/wordml" xmlns:wps="http://schemas.microsoft.com/office/word/2010/wordprocessingShape" mc:Ignorable="w14 w15 wp14">
   <w:endnote w:type="separator" w:id="-1">
     <w:p>
       <w:pPr>
@@ -479,7 +463,7 @@
 </file>
 
 <file path=word/footer1.xml><?xml version="1.0" encoding="utf-8"?>
-<w:ftr xmlns:wpc="http://schemas.microsoft.com/office/word/2010/wordprocessingCanvas" xmlns:mc="http://schemas.openxmlformats.org/markup-compatibility/2006" xmlns:o="urn:schemas-microsoft-com:office:office" xmlns:r="http://schemas.openxmlformats.org/officeDocument/2006/relationships" xmlns:m="http://schemas.openxmlformats.org/officeDocument/2006/math" xmlns:v="urn:schemas-microsoft-com:vml" xmlns:wp14="http://schemas.microsoft.com/office/word/2010/wordprocessingDrawing" xmlns:wp="http://schemas.openxmlformats.org/drawingml/2006/wordprocessingDrawing" xmlns:w10="urn:schemas-microsoft-com:office:word" xmlns:w="http://schemas.openxmlformats.org/wordprocessingml/2006/main" xmlns:w14="http://schemas.microsoft.com/office/word/2010/wordml" xmlns:wpg="http://schemas.microsoft.com/office/word/2010/wordprocessingGroup" xmlns:wpi="http://schemas.microsoft.com/office/word/2010/wordprocessingInk" xmlns:wne="http://schemas.microsoft.com/office/word/2006/wordml" xmlns:wps="http://schemas.microsoft.com/office/word/2010/wordprocessingShape" mc:Ignorable="w14 wp14">
+<w:ftr xmlns:wpc="http://schemas.microsoft.com/office/word/2010/wordprocessingCanvas" xmlns:mc="http://schemas.openxmlformats.org/markup-compatibility/2006" xmlns:o="urn:schemas-microsoft-com:office:office" xmlns:r="http://schemas.openxmlformats.org/officeDocument/2006/relationships" xmlns:m="http://schemas.openxmlformats.org/officeDocument/2006/math" xmlns:v="urn:schemas-microsoft-com:vml" xmlns:wp14="http://schemas.microsoft.com/office/word/2010/wordprocessingDrawing" xmlns:wp="http://schemas.openxmlformats.org/drawingml/2006/wordprocessingDrawing" xmlns:w10="urn:schemas-microsoft-com:office:word" xmlns:w="http://schemas.openxmlformats.org/wordprocessingml/2006/main" xmlns:w14="http://schemas.microsoft.com/office/word/2010/wordml" xmlns:w15="http://schemas.microsoft.com/office/word/2012/wordml" xmlns:wpg="http://schemas.microsoft.com/office/word/2010/wordprocessingGroup" xmlns:wpi="http://schemas.microsoft.com/office/word/2010/wordprocessingInk" xmlns:wne="http://schemas.microsoft.com/office/word/2006/wordml" xmlns:wps="http://schemas.microsoft.com/office/word/2010/wordprocessingShape" mc:Ignorable="w14 w15 wp14">
   <w:p>
     <w:pPr>
       <w:pStyle w:val="Rodap"/>
@@ -512,7 +496,7 @@
 </file>
 
 <file path=word/footnotes.xml><?xml version="1.0" encoding="utf-8"?>
-<w:footnotes xmlns:wpc="http://schemas.microsoft.com/office/word/2010/wordprocessingCanvas" xmlns:mc="http://schemas.openxmlformats.org/markup-compatibility/2006" xmlns:o="urn:schemas-microsoft-com:office:office" xmlns:r="http://schemas.openxmlformats.org/officeDocument/2006/relationships" xmlns:m="http://schemas.openxmlformats.org/officeDocument/2006/math" xmlns:v="urn:schemas-microsoft-com:vml" xmlns:wp14="http://schemas.microsoft.com/office/word/2010/wordprocessingDrawing" xmlns:wp="http://schemas.openxmlformats.org/drawingml/2006/wordprocessingDrawing" xmlns:w10="urn:schemas-microsoft-com:office:word" xmlns:w="http://schemas.openxmlformats.org/wordprocessingml/2006/main" xmlns:w14="http://schemas.microsoft.com/office/word/2010/wordml" xmlns:wpg="http://schemas.microsoft.com/office/word/2010/wordprocessingGroup" xmlns:wpi="http://schemas.microsoft.com/office/word/2010/wordprocessingInk" xmlns:wne="http://schemas.microsoft.com/office/word/2006/wordml" xmlns:wps="http://schemas.microsoft.com/office/word/2010/wordprocessingShape" mc:Ignorable="w14 wp14">
+<w:footnotes xmlns:wpc="http://schemas.microsoft.com/office/word/2010/wordprocessingCanvas" xmlns:mc="http://schemas.openxmlformats.org/markup-compatibility/2006" xmlns:o="urn:schemas-microsoft-com:office:office" xmlns:r="http://schemas.openxmlformats.org/officeDocument/2006/relationships" xmlns:m="http://schemas.openxmlformats.org/officeDocument/2006/math" xmlns:v="urn:schemas-microsoft-com:vml" xmlns:wp14="http://schemas.microsoft.com/office/word/2010/wordprocessingDrawing" xmlns:wp="http://schemas.openxmlformats.org/drawingml/2006/wordprocessingDrawing" xmlns:w10="urn:schemas-microsoft-com:office:word" xmlns:w="http://schemas.openxmlformats.org/wordprocessingml/2006/main" xmlns:w14="http://schemas.microsoft.com/office/word/2010/wordml" xmlns:w15="http://schemas.microsoft.com/office/word/2012/wordml" xmlns:wpg="http://schemas.microsoft.com/office/word/2010/wordprocessingGroup" xmlns:wpi="http://schemas.microsoft.com/office/word/2010/wordprocessingInk" xmlns:wne="http://schemas.microsoft.com/office/word/2006/wordml" xmlns:wps="http://schemas.microsoft.com/office/word/2010/wordprocessingShape" mc:Ignorable="w14 w15 wp14">
   <w:footnote w:type="separator" w:id="-1">
     <w:p>
       <w:pPr>
@@ -537,7 +521,7 @@
 </file>
 
 <file path=word/header1.xml><?xml version="1.0" encoding="utf-8"?>
-<w:hdr xmlns:wpc="http://schemas.microsoft.com/office/word/2010/wordprocessingCanvas" xmlns:mc="http://schemas.openxmlformats.org/markup-compatibility/2006" xmlns:o="urn:schemas-microsoft-com:office:office" xmlns:r="http://schemas.openxmlformats.org/officeDocument/2006/relationships" xmlns:m="http://schemas.openxmlformats.org/officeDocument/2006/math" xmlns:v="urn:schemas-microsoft-com:vml" xmlns:wp14="http://schemas.microsoft.com/office/word/2010/wordprocessingDrawing" xmlns:wp="http://schemas.openxmlformats.org/drawingml/2006/wordprocessingDrawing" xmlns:w10="urn:schemas-microsoft-com:office:word" xmlns:w="http://schemas.openxmlformats.org/wordprocessingml/2006/main" xmlns:w14="http://schemas.microsoft.com/office/word/2010/wordml" xmlns:wpg="http://schemas.microsoft.com/office/word/2010/wordprocessingGroup" xmlns:wpi="http://schemas.microsoft.com/office/word/2010/wordprocessingInk" xmlns:wne="http://schemas.microsoft.com/office/word/2006/wordml" xmlns:wps="http://schemas.microsoft.com/office/word/2010/wordprocessingShape" mc:Ignorable="w14 wp14">
+<w:hdr xmlns:wpc="http://schemas.microsoft.com/office/word/2010/wordprocessingCanvas" xmlns:mc="http://schemas.openxmlformats.org/markup-compatibility/2006" xmlns:o="urn:schemas-microsoft-com:office:office" xmlns:r="http://schemas.openxmlformats.org/officeDocument/2006/relationships" xmlns:m="http://schemas.openxmlformats.org/officeDocument/2006/math" xmlns:v="urn:schemas-microsoft-com:vml" xmlns:wp14="http://schemas.microsoft.com/office/word/2010/wordprocessingDrawing" xmlns:wp="http://schemas.openxmlformats.org/drawingml/2006/wordprocessingDrawing" xmlns:w10="urn:schemas-microsoft-com:office:word" xmlns:w="http://schemas.openxmlformats.org/wordprocessingml/2006/main" xmlns:w14="http://schemas.microsoft.com/office/word/2010/wordml" xmlns:w15="http://schemas.microsoft.com/office/word/2012/wordml" xmlns:wpg="http://schemas.microsoft.com/office/word/2010/wordprocessingGroup" xmlns:wpi="http://schemas.microsoft.com/office/word/2010/wordprocessingInk" xmlns:wne="http://schemas.microsoft.com/office/word/2006/wordml" xmlns:wps="http://schemas.microsoft.com/office/word/2010/wordprocessingShape" mc:Ignorable="w14 w15 wp14">
   <w:tbl>
     <w:tblPr>
       <w:tblStyle w:val="Tabelacomgrade"/>
@@ -565,31 +549,25 @@
               <w:b/>
             </w:rPr>
           </w:pPr>
-          <w:r>
-            <w:rPr>
-              <w:b/>
-            </w:rPr>
-            <w:t>4.2</w:t>
-          </w:r>
           <w:proofErr w:type="gramStart"/>
           <w:r>
             <w:rPr>
               <w:b/>
             </w:rPr>
-            <w:t xml:space="preserve"> </w:t>
+            <w:t xml:space="preserve">4.2 </w:t>
           </w:r>
           <w:r>
             <w:rPr>
               <w:b/>
             </w:rPr>
-            <w:t xml:space="preserve"> </w:t>
+            <w:t xml:space="preserve"> -</w:t>
           </w:r>
           <w:proofErr w:type="gramEnd"/>
           <w:r>
             <w:rPr>
               <w:b/>
             </w:rPr>
-            <w:t xml:space="preserve">- </w:t>
+            <w:t xml:space="preserve"> </w:t>
           </w:r>
           <w:r>
             <w:rPr>
@@ -689,7 +667,7 @@
 </file>
 
 <file path=word/styles.xml><?xml version="1.0" encoding="utf-8"?>
-<w:styles xmlns:mc="http://schemas.openxmlformats.org/markup-compatibility/2006" xmlns:r="http://schemas.openxmlformats.org/officeDocument/2006/relationships" xmlns:w="http://schemas.openxmlformats.org/wordprocessingml/2006/main" xmlns:w14="http://schemas.microsoft.com/office/word/2010/wordml" mc:Ignorable="w14">
+<w:styles xmlns:mc="http://schemas.openxmlformats.org/markup-compatibility/2006" xmlns:r="http://schemas.openxmlformats.org/officeDocument/2006/relationships" xmlns:w="http://schemas.openxmlformats.org/wordprocessingml/2006/main" xmlns:w14="http://schemas.microsoft.com/office/word/2010/wordml" xmlns:w15="http://schemas.microsoft.com/office/word/2012/wordml" mc:Ignorable="w14 w15">
   <w:docDefaults>
     <w:rPrDefault>
       <w:rPr>
@@ -705,144 +683,378 @@
       </w:pPr>
     </w:pPrDefault>
   </w:docDefaults>
-  <w:latentStyles w:defLockedState="0" w:defUIPriority="99" w:defSemiHidden="1" w:defUnhideWhenUsed="1" w:defQFormat="0" w:count="267">
-    <w:lsdException w:name="Normal" w:semiHidden="0" w:uiPriority="0" w:unhideWhenUsed="0" w:qFormat="1"/>
-    <w:lsdException w:name="heading 1" w:semiHidden="0" w:uiPriority="9" w:unhideWhenUsed="0" w:qFormat="1"/>
-    <w:lsdException w:name="heading 2" w:uiPriority="9" w:qFormat="1"/>
-    <w:lsdException w:name="heading 3" w:uiPriority="9" w:qFormat="1"/>
-    <w:lsdException w:name="heading 4" w:uiPriority="9" w:qFormat="1"/>
-    <w:lsdException w:name="heading 5" w:uiPriority="9" w:qFormat="1"/>
-    <w:lsdException w:name="heading 6" w:uiPriority="9" w:qFormat="1"/>
-    <w:lsdException w:name="heading 7" w:uiPriority="9" w:qFormat="1"/>
-    <w:lsdException w:name="heading 8" w:uiPriority="9" w:qFormat="1"/>
-    <w:lsdException w:name="heading 9" w:uiPriority="9" w:qFormat="1"/>
-    <w:lsdException w:name="toc 1" w:uiPriority="39"/>
-    <w:lsdException w:name="toc 2" w:uiPriority="39"/>
-    <w:lsdException w:name="toc 3" w:uiPriority="39"/>
-    <w:lsdException w:name="toc 4" w:uiPriority="39"/>
-    <w:lsdException w:name="toc 5" w:uiPriority="39"/>
-    <w:lsdException w:name="toc 6" w:uiPriority="39"/>
-    <w:lsdException w:name="toc 7" w:uiPriority="39"/>
-    <w:lsdException w:name="toc 8" w:uiPriority="39"/>
-    <w:lsdException w:name="toc 9" w:uiPriority="39"/>
-    <w:lsdException w:name="caption" w:uiPriority="35" w:qFormat="1"/>
-    <w:lsdException w:name="Title" w:semiHidden="0" w:uiPriority="10" w:unhideWhenUsed="0" w:qFormat="1"/>
-    <w:lsdException w:name="Default Paragraph Font" w:uiPriority="1"/>
-    <w:lsdException w:name="Subtitle" w:semiHidden="0" w:uiPriority="11" w:unhideWhenUsed="0" w:qFormat="1"/>
-    <w:lsdException w:name="Strong" w:semiHidden="0" w:uiPriority="22" w:unhideWhenUsed="0" w:qFormat="1"/>
-    <w:lsdException w:name="Emphasis" w:semiHidden="0" w:uiPriority="20" w:unhideWhenUsed="0" w:qFormat="1"/>
-    <w:lsdException w:name="Table Grid" w:semiHidden="0" w:uiPriority="0" w:unhideWhenUsed="0"/>
-    <w:lsdException w:name="Placeholder Text" w:unhideWhenUsed="0"/>
-    <w:lsdException w:name="No Spacing" w:semiHidden="0" w:uiPriority="1" w:unhideWhenUsed="0" w:qFormat="1"/>
-    <w:lsdException w:name="Light Shading" w:semiHidden="0" w:uiPriority="60" w:unhideWhenUsed="0"/>
-    <w:lsdException w:name="Light List" w:semiHidden="0" w:uiPriority="61" w:unhideWhenUsed="0"/>
-    <w:lsdException w:name="Light Grid" w:semiHidden="0" w:uiPriority="62" w:unhideWhenUsed="0"/>
-    <w:lsdException w:name="Medium Shading 1" w:semiHidden="0" w:uiPriority="63" w:unhideWhenUsed="0"/>
-    <w:lsdException w:name="Medium Shading 2" w:semiHidden="0" w:uiPriority="64" w:unhideWhenUsed="0"/>
-    <w:lsdException w:name="Medium List 1" w:semiHidden="0" w:uiPriority="65" w:unhideWhenUsed="0"/>
-    <w:lsdException w:name="Medium List 2" w:semiHidden="0" w:uiPriority="66" w:unhideWhenUsed="0"/>
-    <w:lsdException w:name="Medium Grid 1" w:semiHidden="0" w:uiPriority="67" w:unhideWhenUsed="0"/>
-    <w:lsdException w:name="Medium Grid 2" w:semiHidden="0" w:uiPriority="68" w:unhideWhenUsed="0"/>
-    <w:lsdException w:name="Medium Grid 3" w:semiHidden="0" w:uiPriority="69" w:unhideWhenUsed="0"/>
-    <w:lsdException w:name="Dark List" w:semiHidden="0" w:uiPriority="70" w:unhideWhenUsed="0"/>
-    <w:lsdException w:name="Colorful Shading" w:semiHidden="0" w:uiPriority="71" w:unhideWhenUsed="0"/>
-    <w:lsdException w:name="Colorful List" w:semiHidden="0" w:uiPriority="72" w:unhideWhenUsed="0"/>
-    <w:lsdException w:name="Colorful Grid" w:semiHidden="0" w:uiPriority="73" w:unhideWhenUsed="0"/>
-    <w:lsdException w:name="Light Shading Accent 1" w:semiHidden="0" w:uiPriority="60" w:unhideWhenUsed="0"/>
-    <w:lsdException w:name="Light List Accent 1" w:semiHidden="0" w:uiPriority="61" w:unhideWhenUsed="0"/>
-    <w:lsdException w:name="Light Grid Accent 1" w:semiHidden="0" w:uiPriority="62" w:unhideWhenUsed="0"/>
-    <w:lsdException w:name="Medium Shading 1 Accent 1" w:semiHidden="0" w:uiPriority="63" w:unhideWhenUsed="0"/>
-    <w:lsdException w:name="Medium Shading 2 Accent 1" w:semiHidden="0" w:uiPriority="64" w:unhideWhenUsed="0"/>
-    <w:lsdException w:name="Medium List 1 Accent 1" w:semiHidden="0" w:uiPriority="65" w:unhideWhenUsed="0"/>
-    <w:lsdException w:name="Revision" w:unhideWhenUsed="0"/>
-    <w:lsdException w:name="List Paragraph" w:semiHidden="0" w:uiPriority="34" w:unhideWhenUsed="0" w:qFormat="1"/>
-    <w:lsdException w:name="Quote" w:semiHidden="0" w:uiPriority="29" w:unhideWhenUsed="0" w:qFormat="1"/>
-    <w:lsdException w:name="Intense Quote" w:semiHidden="0" w:uiPriority="30" w:unhideWhenUsed="0" w:qFormat="1"/>
-    <w:lsdException w:name="Medium List 2 Accent 1" w:semiHidden="0" w:uiPriority="66" w:unhideWhenUsed="0"/>
-    <w:lsdException w:name="Medium Grid 1 Accent 1" w:semiHidden="0" w:uiPriority="67" w:unhideWhenUsed="0"/>
-    <w:lsdException w:name="Medium Grid 2 Accent 1" w:semiHidden="0" w:uiPriority="68" w:unhideWhenUsed="0"/>
-    <w:lsdException w:name="Medium Grid 3 Accent 1" w:semiHidden="0" w:uiPriority="69" w:unhideWhenUsed="0"/>
-    <w:lsdException w:name="Dark List Accent 1" w:semiHidden="0" w:uiPriority="70" w:unhideWhenUsed="0"/>
-    <w:lsdException w:name="Colorful Shading Accent 1" w:semiHidden="0" w:uiPriority="71" w:unhideWhenUsed="0"/>
-    <w:lsdException w:name="Colorful List Accent 1" w:semiHidden="0" w:uiPriority="72" w:unhideWhenUsed="0"/>
-    <w:lsdException w:name="Colorful Grid Accent 1" w:semiHidden="0" w:uiPriority="73" w:unhideWhenUsed="0"/>
-    <w:lsdException w:name="Light Shading Accent 2" w:semiHidden="0" w:uiPriority="60" w:unhideWhenUsed="0"/>
-    <w:lsdException w:name="Light List Accent 2" w:semiHidden="0" w:uiPriority="61" w:unhideWhenUsed="0"/>
-    <w:lsdException w:name="Light Grid Accent 2" w:semiHidden="0" w:uiPriority="62" w:unhideWhenUsed="0"/>
-    <w:lsdException w:name="Medium Shading 1 Accent 2" w:semiHidden="0" w:uiPriority="63" w:unhideWhenUsed="0"/>
-    <w:lsdException w:name="Medium Shading 2 Accent 2" w:semiHidden="0" w:uiPriority="64" w:unhideWhenUsed="0"/>
-    <w:lsdException w:name="Medium List 1 Accent 2" w:semiHidden="0" w:uiPriority="65" w:unhideWhenUsed="0"/>
-    <w:lsdException w:name="Medium List 2 Accent 2" w:semiHidden="0" w:uiPriority="66" w:unhideWhenUsed="0"/>
-    <w:lsdException w:name="Medium Grid 1 Accent 2" w:semiHidden="0" w:uiPriority="67" w:unhideWhenUsed="0"/>
-    <w:lsdException w:name="Medium Grid 2 Accent 2" w:semiHidden="0" w:uiPriority="68" w:unhideWhenUsed="0"/>
-    <w:lsdException w:name="Medium Grid 3 Accent 2" w:semiHidden="0" w:uiPriority="69" w:unhideWhenUsed="0"/>
-    <w:lsdException w:name="Dark List Accent 2" w:semiHidden="0" w:uiPriority="70" w:unhideWhenUsed="0"/>
-    <w:lsdException w:name="Colorful Shading Accent 2" w:semiHidden="0" w:uiPriority="71" w:unhideWhenUsed="0"/>
-    <w:lsdException w:name="Colorful List Accent 2" w:semiHidden="0" w:uiPriority="72" w:unhideWhenUsed="0"/>
-    <w:lsdException w:name="Colorful Grid Accent 2" w:semiHidden="0" w:uiPriority="73" w:unhideWhenUsed="0"/>
-    <w:lsdException w:name="Light Shading Accent 3" w:semiHidden="0" w:uiPriority="60" w:unhideWhenUsed="0"/>
-    <w:lsdException w:name="Light List Accent 3" w:semiHidden="0" w:uiPriority="61" w:unhideWhenUsed="0"/>
-    <w:lsdException w:name="Light Grid Accent 3" w:semiHidden="0" w:uiPriority="62" w:unhideWhenUsed="0"/>
-    <w:lsdException w:name="Medium Shading 1 Accent 3" w:semiHidden="0" w:uiPriority="63" w:unhideWhenUsed="0"/>
-    <w:lsdException w:name="Medium Shading 2 Accent 3" w:semiHidden="0" w:uiPriority="64" w:unhideWhenUsed="0"/>
-    <w:lsdException w:name="Medium List 1 Accent 3" w:semiHidden="0" w:uiPriority="65" w:unhideWhenUsed="0"/>
-    <w:lsdException w:name="Medium List 2 Accent 3" w:semiHidden="0" w:uiPriority="66" w:unhideWhenUsed="0"/>
-    <w:lsdException w:name="Medium Grid 1 Accent 3" w:semiHidden="0" w:uiPriority="67" w:unhideWhenUsed="0"/>
-    <w:lsdException w:name="Medium Grid 2 Accent 3" w:semiHidden="0" w:uiPriority="68" w:unhideWhenUsed="0"/>
-    <w:lsdException w:name="Medium Grid 3 Accent 3" w:semiHidden="0" w:uiPriority="69" w:unhideWhenUsed="0"/>
-    <w:lsdException w:name="Dark List Accent 3" w:semiHidden="0" w:uiPriority="70" w:unhideWhenUsed="0"/>
-    <w:lsdException w:name="Colorful Shading Accent 3" w:semiHidden="0" w:uiPriority="71" w:unhideWhenUsed="0"/>
-    <w:lsdException w:name="Colorful List Accent 3" w:semiHidden="0" w:uiPriority="72" w:unhideWhenUsed="0"/>
-    <w:lsdException w:name="Colorful Grid Accent 3" w:semiHidden="0" w:uiPriority="73" w:unhideWhenUsed="0"/>
-    <w:lsdException w:name="Light Shading Accent 4" w:semiHidden="0" w:uiPriority="60" w:unhideWhenUsed="0"/>
-    <w:lsdException w:name="Light List Accent 4" w:semiHidden="0" w:uiPriority="61" w:unhideWhenUsed="0"/>
-    <w:lsdException w:name="Light Grid Accent 4" w:semiHidden="0" w:uiPriority="62" w:unhideWhenUsed="0"/>
-    <w:lsdException w:name="Medium Shading 1 Accent 4" w:semiHidden="0" w:uiPriority="63" w:unhideWhenUsed="0"/>
-    <w:lsdException w:name="Medium Shading 2 Accent 4" w:semiHidden="0" w:uiPriority="64" w:unhideWhenUsed="0"/>
-    <w:lsdException w:name="Medium List 1 Accent 4" w:semiHidden="0" w:uiPriority="65" w:unhideWhenUsed="0"/>
-    <w:lsdException w:name="Medium List 2 Accent 4" w:semiHidden="0" w:uiPriority="66" w:unhideWhenUsed="0"/>
-    <w:lsdException w:name="Medium Grid 1 Accent 4" w:semiHidden="0" w:uiPriority="67" w:unhideWhenUsed="0"/>
-    <w:lsdException w:name="Medium Grid 2 Accent 4" w:semiHidden="0" w:uiPriority="68" w:unhideWhenUsed="0"/>
-    <w:lsdException w:name="Medium Grid 3 Accent 4" w:semiHidden="0" w:uiPriority="69" w:unhideWhenUsed="0"/>
-    <w:lsdException w:name="Dark List Accent 4" w:semiHidden="0" w:uiPriority="70" w:unhideWhenUsed="0"/>
-    <w:lsdException w:name="Colorful Shading Accent 4" w:semiHidden="0" w:uiPriority="71" w:unhideWhenUsed="0"/>
-    <w:lsdException w:name="Colorful List Accent 4" w:semiHidden="0" w:uiPriority="72" w:unhideWhenUsed="0"/>
-    <w:lsdException w:name="Colorful Grid Accent 4" w:semiHidden="0" w:uiPriority="73" w:unhideWhenUsed="0"/>
-    <w:lsdException w:name="Light Shading Accent 5" w:semiHidden="0" w:uiPriority="60" w:unhideWhenUsed="0"/>
-    <w:lsdException w:name="Light List Accent 5" w:semiHidden="0" w:uiPriority="61" w:unhideWhenUsed="0"/>
-    <w:lsdException w:name="Light Grid Accent 5" w:semiHidden="0" w:uiPriority="62" w:unhideWhenUsed="0"/>
-    <w:lsdException w:name="Medium Shading 1 Accent 5" w:semiHidden="0" w:uiPriority="63" w:unhideWhenUsed="0"/>
-    <w:lsdException w:name="Medium Shading 2 Accent 5" w:semiHidden="0" w:uiPriority="64" w:unhideWhenUsed="0"/>
-    <w:lsdException w:name="Medium List 1 Accent 5" w:semiHidden="0" w:uiPriority="65" w:unhideWhenUsed="0"/>
-    <w:lsdException w:name="Medium List 2 Accent 5" w:semiHidden="0" w:uiPriority="66" w:unhideWhenUsed="0"/>
-    <w:lsdException w:name="Medium Grid 1 Accent 5" w:semiHidden="0" w:uiPriority="67" w:unhideWhenUsed="0"/>
-    <w:lsdException w:name="Medium Grid 2 Accent 5" w:semiHidden="0" w:uiPriority="68" w:unhideWhenUsed="0"/>
-    <w:lsdException w:name="Medium Grid 3 Accent 5" w:semiHidden="0" w:uiPriority="69" w:unhideWhenUsed="0"/>
-    <w:lsdException w:name="Dark List Accent 5" w:semiHidden="0" w:uiPriority="70" w:unhideWhenUsed="0"/>
-    <w:lsdException w:name="Colorful Shading Accent 5" w:semiHidden="0" w:uiPriority="71" w:unhideWhenUsed="0"/>
-    <w:lsdException w:name="Colorful List Accent 5" w:semiHidden="0" w:uiPriority="72" w:unhideWhenUsed="0"/>
-    <w:lsdException w:name="Colorful Grid Accent 5" w:semiHidden="0" w:uiPriority="73" w:unhideWhenUsed="0"/>
-    <w:lsdException w:name="Light Shading Accent 6" w:semiHidden="0" w:uiPriority="60" w:unhideWhenUsed="0"/>
-    <w:lsdException w:name="Light List Accent 6" w:semiHidden="0" w:uiPriority="61" w:unhideWhenUsed="0"/>
-    <w:lsdException w:name="Light Grid Accent 6" w:semiHidden="0" w:uiPriority="62" w:unhideWhenUsed="0"/>
-    <w:lsdException w:name="Medium Shading 1 Accent 6" w:semiHidden="0" w:uiPriority="63" w:unhideWhenUsed="0"/>
-    <w:lsdException w:name="Medium Shading 2 Accent 6" w:semiHidden="0" w:uiPriority="64" w:unhideWhenUsed="0"/>
-    <w:lsdException w:name="Medium List 1 Accent 6" w:semiHidden="0" w:uiPriority="65" w:unhideWhenUsed="0"/>
-    <w:lsdException w:name="Medium List 2 Accent 6" w:semiHidden="0" w:uiPriority="66" w:unhideWhenUsed="0"/>
-    <w:lsdException w:name="Medium Grid 1 Accent 6" w:semiHidden="0" w:uiPriority="67" w:unhideWhenUsed="0"/>
-    <w:lsdException w:name="Medium Grid 2 Accent 6" w:semiHidden="0" w:uiPriority="68" w:unhideWhenUsed="0"/>
-    <w:lsdException w:name="Medium Grid 3 Accent 6" w:semiHidden="0" w:uiPriority="69" w:unhideWhenUsed="0"/>
-    <w:lsdException w:name="Dark List Accent 6" w:semiHidden="0" w:uiPriority="70" w:unhideWhenUsed="0"/>
-    <w:lsdException w:name="Colorful Shading Accent 6" w:semiHidden="0" w:uiPriority="71" w:unhideWhenUsed="0"/>
-    <w:lsdException w:name="Colorful List Accent 6" w:semiHidden="0" w:uiPriority="72" w:unhideWhenUsed="0"/>
-    <w:lsdException w:name="Colorful Grid Accent 6" w:semiHidden="0" w:uiPriority="73" w:unhideWhenUsed="0"/>
-    <w:lsdException w:name="Subtle Emphasis" w:semiHidden="0" w:uiPriority="19" w:unhideWhenUsed="0" w:qFormat="1"/>
-    <w:lsdException w:name="Intense Emphasis" w:semiHidden="0" w:uiPriority="21" w:unhideWhenUsed="0" w:qFormat="1"/>
-    <w:lsdException w:name="Subtle Reference" w:semiHidden="0" w:uiPriority="31" w:unhideWhenUsed="0" w:qFormat="1"/>
-    <w:lsdException w:name="Intense Reference" w:semiHidden="0" w:uiPriority="32" w:unhideWhenUsed="0" w:qFormat="1"/>
-    <w:lsdException w:name="Book Title" w:semiHidden="0" w:uiPriority="33" w:unhideWhenUsed="0" w:qFormat="1"/>
-    <w:lsdException w:name="Bibliography" w:uiPriority="37"/>
-    <w:lsdException w:name="TOC Heading" w:uiPriority="39" w:qFormat="1"/>
+  <w:latentStyles w:defLockedState="0" w:defUIPriority="99" w:defSemiHidden="0" w:defUnhideWhenUsed="0" w:defQFormat="0" w:count="371">
+    <w:lsdException w:name="Normal" w:uiPriority="0" w:qFormat="1"/>
+    <w:lsdException w:name="heading 1" w:uiPriority="9" w:qFormat="1"/>
+    <w:lsdException w:name="heading 2" w:semiHidden="1" w:uiPriority="9" w:unhideWhenUsed="1" w:qFormat="1"/>
+    <w:lsdException w:name="heading 3" w:semiHidden="1" w:uiPriority="9" w:unhideWhenUsed="1" w:qFormat="1"/>
+    <w:lsdException w:name="heading 4" w:semiHidden="1" w:uiPriority="9" w:unhideWhenUsed="1" w:qFormat="1"/>
+    <w:lsdException w:name="heading 5" w:semiHidden="1" w:uiPriority="9" w:unhideWhenUsed="1" w:qFormat="1"/>
+    <w:lsdException w:name="heading 6" w:semiHidden="1" w:uiPriority="9" w:unhideWhenUsed="1" w:qFormat="1"/>
+    <w:lsdException w:name="heading 7" w:semiHidden="1" w:uiPriority="9" w:unhideWhenUsed="1" w:qFormat="1"/>
+    <w:lsdException w:name="heading 8" w:semiHidden="1" w:uiPriority="9" w:unhideWhenUsed="1" w:qFormat="1"/>
+    <w:lsdException w:name="heading 9" w:semiHidden="1" w:uiPriority="9" w:unhideWhenUsed="1" w:qFormat="1"/>
+    <w:lsdException w:name="index 1" w:semiHidden="1" w:unhideWhenUsed="1"/>
+    <w:lsdException w:name="index 2" w:semiHidden="1" w:unhideWhenUsed="1"/>
+    <w:lsdException w:name="index 3" w:semiHidden="1" w:unhideWhenUsed="1"/>
+    <w:lsdException w:name="index 4" w:semiHidden="1" w:unhideWhenUsed="1"/>
+    <w:lsdException w:name="index 5" w:semiHidden="1" w:unhideWhenUsed="1"/>
+    <w:lsdException w:name="index 6" w:semiHidden="1" w:unhideWhenUsed="1"/>
+    <w:lsdException w:name="index 7" w:semiHidden="1" w:unhideWhenUsed="1"/>
+    <w:lsdException w:name="index 8" w:semiHidden="1" w:unhideWhenUsed="1"/>
+    <w:lsdException w:name="index 9" w:semiHidden="1" w:unhideWhenUsed="1"/>
+    <w:lsdException w:name="toc 1" w:semiHidden="1" w:uiPriority="39" w:unhideWhenUsed="1"/>
+    <w:lsdException w:name="toc 2" w:semiHidden="1" w:uiPriority="39" w:unhideWhenUsed="1"/>
+    <w:lsdException w:name="toc 3" w:semiHidden="1" w:uiPriority="39" w:unhideWhenUsed="1"/>
+    <w:lsdException w:name="toc 4" w:semiHidden="1" w:uiPriority="39" w:unhideWhenUsed="1"/>
+    <w:lsdException w:name="toc 5" w:semiHidden="1" w:uiPriority="39" w:unhideWhenUsed="1"/>
+    <w:lsdException w:name="toc 6" w:semiHidden="1" w:uiPriority="39" w:unhideWhenUsed="1"/>
+    <w:lsdException w:name="toc 7" w:semiHidden="1" w:uiPriority="39" w:unhideWhenUsed="1"/>
+    <w:lsdException w:name="toc 8" w:semiHidden="1" w:uiPriority="39" w:unhideWhenUsed="1"/>
+    <w:lsdException w:name="toc 9" w:semiHidden="1" w:uiPriority="39" w:unhideWhenUsed="1"/>
+    <w:lsdException w:name="Normal Indent" w:semiHidden="1" w:unhideWhenUsed="1"/>
+    <w:lsdException w:name="footnote text" w:semiHidden="1" w:unhideWhenUsed="1"/>
+    <w:lsdException w:name="annotation text" w:semiHidden="1" w:unhideWhenUsed="1"/>
+    <w:lsdException w:name="header" w:semiHidden="1" w:unhideWhenUsed="1"/>
+    <w:lsdException w:name="footer" w:semiHidden="1" w:unhideWhenUsed="1"/>
+    <w:lsdException w:name="index heading" w:semiHidden="1" w:unhideWhenUsed="1"/>
+    <w:lsdException w:name="caption" w:semiHidden="1" w:uiPriority="35" w:unhideWhenUsed="1" w:qFormat="1"/>
+    <w:lsdException w:name="table of figures" w:semiHidden="1" w:unhideWhenUsed="1"/>
+    <w:lsdException w:name="envelope address" w:semiHidden="1" w:unhideWhenUsed="1"/>
+    <w:lsdException w:name="envelope return" w:semiHidden="1" w:unhideWhenUsed="1"/>
+    <w:lsdException w:name="footnote reference" w:semiHidden="1" w:unhideWhenUsed="1"/>
+    <w:lsdException w:name="annotation reference" w:semiHidden="1" w:unhideWhenUsed="1"/>
+    <w:lsdException w:name="line number" w:semiHidden="1" w:unhideWhenUsed="1"/>
+    <w:lsdException w:name="page number" w:semiHidden="1" w:unhideWhenUsed="1"/>
+    <w:lsdException w:name="endnote reference" w:semiHidden="1" w:unhideWhenUsed="1"/>
+    <w:lsdException w:name="endnote text" w:semiHidden="1" w:unhideWhenUsed="1"/>
+    <w:lsdException w:name="table of authorities" w:semiHidden="1" w:unhideWhenUsed="1"/>
+    <w:lsdException w:name="macro" w:semiHidden="1" w:unhideWhenUsed="1"/>
+    <w:lsdException w:name="toa heading" w:semiHidden="1" w:unhideWhenUsed="1"/>
+    <w:lsdException w:name="List" w:semiHidden="1" w:unhideWhenUsed="1"/>
+    <w:lsdException w:name="List Bullet" w:semiHidden="1" w:unhideWhenUsed="1"/>
+    <w:lsdException w:name="List Number" w:semiHidden="1" w:unhideWhenUsed="1"/>
+    <w:lsdException w:name="List 2" w:semiHidden="1" w:unhideWhenUsed="1"/>
+    <w:lsdException w:name="List 3" w:semiHidden="1" w:unhideWhenUsed="1"/>
+    <w:lsdException w:name="List 4" w:semiHidden="1" w:unhideWhenUsed="1"/>
+    <w:lsdException w:name="List 5" w:semiHidden="1" w:unhideWhenUsed="1"/>
+    <w:lsdException w:name="List Bullet 2" w:semiHidden="1" w:unhideWhenUsed="1"/>
+    <w:lsdException w:name="List Bullet 3" w:semiHidden="1" w:unhideWhenUsed="1"/>
+    <w:lsdException w:name="List Bullet 4" w:semiHidden="1" w:unhideWhenUsed="1"/>
+    <w:lsdException w:name="List Bullet 5" w:semiHidden="1" w:unhideWhenUsed="1"/>
+    <w:lsdException w:name="List Number 2" w:semiHidden="1" w:unhideWhenUsed="1"/>
+    <w:lsdException w:name="List Number 3" w:semiHidden="1" w:unhideWhenUsed="1"/>
+    <w:lsdException w:name="List Number 4" w:semiHidden="1" w:unhideWhenUsed="1"/>
+    <w:lsdException w:name="List Number 5" w:semiHidden="1" w:unhideWhenUsed="1"/>
+    <w:lsdException w:name="Title" w:uiPriority="10" w:qFormat="1"/>
+    <w:lsdException w:name="Closing" w:semiHidden="1" w:unhideWhenUsed="1"/>
+    <w:lsdException w:name="Signature" w:semiHidden="1" w:unhideWhenUsed="1"/>
+    <w:lsdException w:name="Default Paragraph Font" w:semiHidden="1" w:uiPriority="1" w:unhideWhenUsed="1"/>
+    <w:lsdException w:name="Body Text" w:semiHidden="1" w:unhideWhenUsed="1"/>
+    <w:lsdException w:name="Body Text Indent" w:semiHidden="1" w:unhideWhenUsed="1"/>
+    <w:lsdException w:name="List Continue" w:semiHidden="1" w:unhideWhenUsed="1"/>
+    <w:lsdException w:name="List Continue 2" w:semiHidden="1" w:unhideWhenUsed="1"/>
+    <w:lsdException w:name="List Continue 3" w:semiHidden="1" w:unhideWhenUsed="1"/>
+    <w:lsdException w:name="List Continue 4" w:semiHidden="1" w:unhideWhenUsed="1"/>
+    <w:lsdException w:name="List Continue 5" w:semiHidden="1" w:unhideWhenUsed="1"/>
+    <w:lsdException w:name="Message Header" w:semiHidden="1" w:unhideWhenUsed="1"/>
+    <w:lsdException w:name="Subtitle" w:uiPriority="11" w:qFormat="1"/>
+    <w:lsdException w:name="Salutation" w:semiHidden="1" w:unhideWhenUsed="1"/>
+    <w:lsdException w:name="Date" w:semiHidden="1" w:unhideWhenUsed="1"/>
+    <w:lsdException w:name="Body Text First Indent" w:semiHidden="1" w:unhideWhenUsed="1"/>
+    <w:lsdException w:name="Body Text First Indent 2" w:semiHidden="1" w:unhideWhenUsed="1"/>
+    <w:lsdException w:name="Note Heading" w:semiHidden="1" w:unhideWhenUsed="1"/>
+    <w:lsdException w:name="Body Text 2" w:semiHidden="1" w:unhideWhenUsed="1"/>
+    <w:lsdException w:name="Body Text 3" w:semiHidden="1" w:unhideWhenUsed="1"/>
+    <w:lsdException w:name="Body Text Indent 2" w:semiHidden="1" w:unhideWhenUsed="1"/>
+    <w:lsdException w:name="Body Text Indent 3" w:semiHidden="1" w:unhideWhenUsed="1"/>
+    <w:lsdException w:name="Block Text" w:semiHidden="1" w:unhideWhenUsed="1"/>
+    <w:lsdException w:name="Hyperlink" w:semiHidden="1" w:unhideWhenUsed="1"/>
+    <w:lsdException w:name="FollowedHyperlink" w:semiHidden="1" w:unhideWhenUsed="1"/>
+    <w:lsdException w:name="Strong" w:uiPriority="22" w:qFormat="1"/>
+    <w:lsdException w:name="Emphasis" w:uiPriority="20" w:qFormat="1"/>
+    <w:lsdException w:name="Document Map" w:semiHidden="1" w:unhideWhenUsed="1"/>
+    <w:lsdException w:name="Plain Text" w:semiHidden="1" w:unhideWhenUsed="1"/>
+    <w:lsdException w:name="E-mail Signature" w:semiHidden="1" w:unhideWhenUsed="1"/>
+    <w:lsdException w:name="HTML Top of Form" w:semiHidden="1" w:unhideWhenUsed="1"/>
+    <w:lsdException w:name="HTML Bottom of Form" w:semiHidden="1" w:unhideWhenUsed="1"/>
+    <w:lsdException w:name="Normal (Web)" w:semiHidden="1" w:unhideWhenUsed="1"/>
+    <w:lsdException w:name="HTML Acronym" w:semiHidden="1" w:unhideWhenUsed="1"/>
+    <w:lsdException w:name="HTML Address" w:semiHidden="1" w:unhideWhenUsed="1"/>
+    <w:lsdException w:name="HTML Cite" w:semiHidden="1" w:unhideWhenUsed="1"/>
+    <w:lsdException w:name="HTML Code" w:semiHidden="1" w:unhideWhenUsed="1"/>
+    <w:lsdException w:name="HTML Definition" w:semiHidden="1" w:unhideWhenUsed="1"/>
+    <w:lsdException w:name="HTML Keyboard" w:semiHidden="1" w:unhideWhenUsed="1"/>
+    <w:lsdException w:name="HTML Preformatted" w:semiHidden="1" w:unhideWhenUsed="1"/>
+    <w:lsdException w:name="HTML Sample" w:semiHidden="1" w:unhideWhenUsed="1"/>
+    <w:lsdException w:name="HTML Typewriter" w:semiHidden="1" w:unhideWhenUsed="1"/>
+    <w:lsdException w:name="HTML Variable" w:semiHidden="1" w:unhideWhenUsed="1"/>
+    <w:lsdException w:name="Normal Table" w:semiHidden="1" w:unhideWhenUsed="1"/>
+    <w:lsdException w:name="annotation subject" w:semiHidden="1" w:unhideWhenUsed="1"/>
+    <w:lsdException w:name="No List" w:semiHidden="1" w:unhideWhenUsed="1"/>
+    <w:lsdException w:name="Outline List 1" w:semiHidden="1" w:unhideWhenUsed="1"/>
+    <w:lsdException w:name="Outline List 2" w:semiHidden="1" w:unhideWhenUsed="1"/>
+    <w:lsdException w:name="Outline List 3" w:semiHidden="1" w:unhideWhenUsed="1"/>
+    <w:lsdException w:name="Table Simple 1" w:semiHidden="1" w:unhideWhenUsed="1"/>
+    <w:lsdException w:name="Table Simple 2" w:semiHidden="1" w:unhideWhenUsed="1"/>
+    <w:lsdException w:name="Table Simple 3" w:semiHidden="1" w:unhideWhenUsed="1"/>
+    <w:lsdException w:name="Table Classic 1" w:semiHidden="1" w:unhideWhenUsed="1"/>
+    <w:lsdException w:name="Table Classic 2" w:semiHidden="1" w:unhideWhenUsed="1"/>
+    <w:lsdException w:name="Table Classic 3" w:semiHidden="1" w:unhideWhenUsed="1"/>
+    <w:lsdException w:name="Table Classic 4" w:semiHidden="1" w:unhideWhenUsed="1"/>
+    <w:lsdException w:name="Table Colorful 1" w:semiHidden="1" w:unhideWhenUsed="1"/>
+    <w:lsdException w:name="Table Colorful 2" w:semiHidden="1" w:unhideWhenUsed="1"/>
+    <w:lsdException w:name="Table Colorful 3" w:semiHidden="1" w:unhideWhenUsed="1"/>
+    <w:lsdException w:name="Table Columns 1" w:semiHidden="1" w:unhideWhenUsed="1"/>
+    <w:lsdException w:name="Table Columns 2" w:semiHidden="1" w:unhideWhenUsed="1"/>
+    <w:lsdException w:name="Table Columns 3" w:semiHidden="1" w:unhideWhenUsed="1"/>
+    <w:lsdException w:name="Table Columns 4" w:semiHidden="1" w:unhideWhenUsed="1"/>
+    <w:lsdException w:name="Table Columns 5" w:semiHidden="1" w:unhideWhenUsed="1"/>
+    <w:lsdException w:name="Table Grid 1" w:semiHidden="1" w:unhideWhenUsed="1"/>
+    <w:lsdException w:name="Table Grid 2" w:semiHidden="1" w:unhideWhenUsed="1"/>
+    <w:lsdException w:name="Table Grid 3" w:semiHidden="1" w:unhideWhenUsed="1"/>
+    <w:lsdException w:name="Table Grid 4" w:semiHidden="1" w:unhideWhenUsed="1"/>
+    <w:lsdException w:name="Table Grid 5" w:semiHidden="1" w:unhideWhenUsed="1"/>
+    <w:lsdException w:name="Table Grid 6" w:semiHidden="1" w:unhideWhenUsed="1"/>
+    <w:lsdException w:name="Table Grid 7" w:semiHidden="1" w:unhideWhenUsed="1"/>
+    <w:lsdException w:name="Table Grid 8" w:semiHidden="1" w:unhideWhenUsed="1"/>
+    <w:lsdException w:name="Table List 1" w:semiHidden="1" w:unhideWhenUsed="1"/>
+    <w:lsdException w:name="Table List 2" w:semiHidden="1" w:unhideWhenUsed="1"/>
+    <w:lsdException w:name="Table List 3" w:semiHidden="1" w:unhideWhenUsed="1"/>
+    <w:lsdException w:name="Table List 4" w:semiHidden="1" w:unhideWhenUsed="1"/>
+    <w:lsdException w:name="Table List 5" w:semiHidden="1" w:unhideWhenUsed="1"/>
+    <w:lsdException w:name="Table List 6" w:semiHidden="1" w:unhideWhenUsed="1"/>
+    <w:lsdException w:name="Table List 7" w:semiHidden="1" w:unhideWhenUsed="1"/>
+    <w:lsdException w:name="Table List 8" w:semiHidden="1" w:unhideWhenUsed="1"/>
+    <w:lsdException w:name="Table 3D effects 1" w:semiHidden="1" w:unhideWhenUsed="1"/>
+    <w:lsdException w:name="Table 3D effects 2" w:semiHidden="1" w:unhideWhenUsed="1"/>
+    <w:lsdException w:name="Table 3D effects 3" w:semiHidden="1" w:unhideWhenUsed="1"/>
+    <w:lsdException w:name="Table Contemporary" w:semiHidden="1" w:unhideWhenUsed="1"/>
+    <w:lsdException w:name="Table Elegant" w:semiHidden="1" w:unhideWhenUsed="1"/>
+    <w:lsdException w:name="Table Professional" w:semiHidden="1" w:unhideWhenUsed="1"/>
+    <w:lsdException w:name="Table Subtle 1" w:semiHidden="1" w:unhideWhenUsed="1"/>
+    <w:lsdException w:name="Table Subtle 2" w:semiHidden="1" w:unhideWhenUsed="1"/>
+    <w:lsdException w:name="Table Web 1" w:semiHidden="1" w:unhideWhenUsed="1"/>
+    <w:lsdException w:name="Table Web 2" w:semiHidden="1" w:unhideWhenUsed="1"/>
+    <w:lsdException w:name="Table Web 3" w:semiHidden="1" w:unhideWhenUsed="1"/>
+    <w:lsdException w:name="Balloon Text" w:semiHidden="1" w:unhideWhenUsed="1"/>
+    <w:lsdException w:name="Table Grid" w:uiPriority="0"/>
+    <w:lsdException w:name="Table Theme" w:semiHidden="1" w:unhideWhenUsed="1"/>
+    <w:lsdException w:name="Placeholder Text" w:semiHidden="1"/>
+    <w:lsdException w:name="No Spacing" w:uiPriority="1" w:qFormat="1"/>
+    <w:lsdException w:name="Light Shading" w:uiPriority="60"/>
+    <w:lsdException w:name="Light List" w:uiPriority="61"/>
+    <w:lsdException w:name="Light Grid" w:uiPriority="62"/>
+    <w:lsdException w:name="Medium Shading 1" w:uiPriority="63"/>
+    <w:lsdException w:name="Medium Shading 2" w:uiPriority="64"/>
+    <w:lsdException w:name="Medium List 1" w:uiPriority="65"/>
+    <w:lsdException w:name="Medium List 2" w:uiPriority="66"/>
+    <w:lsdException w:name="Medium Grid 1" w:uiPriority="67"/>
+    <w:lsdException w:name="Medium Grid 2" w:uiPriority="68"/>
+    <w:lsdException w:name="Medium Grid 3" w:uiPriority="69"/>
+    <w:lsdException w:name="Dark List" w:uiPriority="70"/>
+    <w:lsdException w:name="Colorful Shading" w:uiPriority="71"/>
+    <w:lsdException w:name="Colorful List" w:uiPriority="72"/>
+    <w:lsdException w:name="Colorful Grid" w:uiPriority="73"/>
+    <w:lsdException w:name="Light Shading Accent 1" w:uiPriority="60"/>
+    <w:lsdException w:name="Light List Accent 1" w:uiPriority="61"/>
+    <w:lsdException w:name="Light Grid Accent 1" w:uiPriority="62"/>
+    <w:lsdException w:name="Medium Shading 1 Accent 1" w:uiPriority="63"/>
+    <w:lsdException w:name="Medium Shading 2 Accent 1" w:uiPriority="64"/>
+    <w:lsdException w:name="Medium List 1 Accent 1" w:uiPriority="65"/>
+    <w:lsdException w:name="Revision" w:semiHidden="1"/>
+    <w:lsdException w:name="List Paragraph" w:uiPriority="34" w:qFormat="1"/>
+    <w:lsdException w:name="Quote" w:uiPriority="29" w:qFormat="1"/>
+    <w:lsdException w:name="Intense Quote" w:uiPriority="30" w:qFormat="1"/>
+    <w:lsdException w:name="Medium List 2 Accent 1" w:uiPriority="66"/>
+    <w:lsdException w:name="Medium Grid 1 Accent 1" w:uiPriority="67"/>
+    <w:lsdException w:name="Medium Grid 2 Accent 1" w:uiPriority="68"/>
+    <w:lsdException w:name="Medium Grid 3 Accent 1" w:uiPriority="69"/>
+    <w:lsdException w:name="Dark List Accent 1" w:uiPriority="70"/>
+    <w:lsdException w:name="Colorful Shading Accent 1" w:uiPriority="71"/>
+    <w:lsdException w:name="Colorful List Accent 1" w:uiPriority="72"/>
+    <w:lsdException w:name="Colorful Grid Accent 1" w:uiPriority="73"/>
+    <w:lsdException w:name="Light Shading Accent 2" w:uiPriority="60"/>
+    <w:lsdException w:name="Light List Accent 2" w:uiPriority="61"/>
+    <w:lsdException w:name="Light Grid Accent 2" w:uiPriority="62"/>
+    <w:lsdException w:name="Medium Shading 1 Accent 2" w:uiPriority="63"/>
+    <w:lsdException w:name="Medium Shading 2 Accent 2" w:uiPriority="64"/>
+    <w:lsdException w:name="Medium List 1 Accent 2" w:uiPriority="65"/>
+    <w:lsdException w:name="Medium List 2 Accent 2" w:uiPriority="66"/>
+    <w:lsdException w:name="Medium Grid 1 Accent 2" w:uiPriority="67"/>
+    <w:lsdException w:name="Medium Grid 2 Accent 2" w:uiPriority="68"/>
+    <w:lsdException w:name="Medium Grid 3 Accent 2" w:uiPriority="69"/>
+    <w:lsdException w:name="Dark List Accent 2" w:uiPriority="70"/>
+    <w:lsdException w:name="Colorful Shading Accent 2" w:uiPriority="71"/>
+    <w:lsdException w:name="Colorful List Accent 2" w:uiPriority="72"/>
+    <w:lsdException w:name="Colorful Grid Accent 2" w:uiPriority="73"/>
+    <w:lsdException w:name="Light Shading Accent 3" w:uiPriority="60"/>
+    <w:lsdException w:name="Light List Accent 3" w:uiPriority="61"/>
+    <w:lsdException w:name="Light Grid Accent 3" w:uiPriority="62"/>
+    <w:lsdException w:name="Medium Shading 1 Accent 3" w:uiPriority="63"/>
+    <w:lsdException w:name="Medium Shading 2 Accent 3" w:uiPriority="64"/>
+    <w:lsdException w:name="Medium List 1 Accent 3" w:uiPriority="65"/>
+    <w:lsdException w:name="Medium List 2 Accent 3" w:uiPriority="66"/>
+    <w:lsdException w:name="Medium Grid 1 Accent 3" w:uiPriority="67"/>
+    <w:lsdException w:name="Medium Grid 2 Accent 3" w:uiPriority="68"/>
+    <w:lsdException w:name="Medium Grid 3 Accent 3" w:uiPriority="69"/>
+    <w:lsdException w:name="Dark List Accent 3" w:uiPriority="70"/>
+    <w:lsdException w:name="Colorful Shading Accent 3" w:uiPriority="71"/>
+    <w:lsdException w:name="Colorful List Accent 3" w:uiPriority="72"/>
+    <w:lsdException w:name="Colorful Grid Accent 3" w:uiPriority="73"/>
+    <w:lsdException w:name="Light Shading Accent 4" w:uiPriority="60"/>
+    <w:lsdException w:name="Light List Accent 4" w:uiPriority="61"/>
+    <w:lsdException w:name="Light Grid Accent 4" w:uiPriority="62"/>
+    <w:lsdException w:name="Medium Shading 1 Accent 4" w:uiPriority="63"/>
+    <w:lsdException w:name="Medium Shading 2 Accent 4" w:uiPriority="64"/>
+    <w:lsdException w:name="Medium List 1 Accent 4" w:uiPriority="65"/>
+    <w:lsdException w:name="Medium List 2 Accent 4" w:uiPriority="66"/>
+    <w:lsdException w:name="Medium Grid 1 Accent 4" w:uiPriority="67"/>
+    <w:lsdException w:name="Medium Grid 2 Accent 4" w:uiPriority="68"/>
+    <w:lsdException w:name="Medium Grid 3 Accent 4" w:uiPriority="69"/>
+    <w:lsdException w:name="Dark List Accent 4" w:uiPriority="70"/>
+    <w:lsdException w:name="Colorful Shading Accent 4" w:uiPriority="71"/>
+    <w:lsdException w:name="Colorful List Accent 4" w:uiPriority="72"/>
+    <w:lsdException w:name="Colorful Grid Accent 4" w:uiPriority="73"/>
+    <w:lsdException w:name="Light Shading Accent 5" w:uiPriority="60"/>
+    <w:lsdException w:name="Light List Accent 5" w:uiPriority="61"/>
+    <w:lsdException w:name="Light Grid Accent 5" w:uiPriority="62"/>
+    <w:lsdException w:name="Medium Shading 1 Accent 5" w:uiPriority="63"/>
+    <w:lsdException w:name="Medium Shading 2 Accent 5" w:uiPriority="64"/>
+    <w:lsdException w:name="Medium List 1 Accent 5" w:uiPriority="65"/>
+    <w:lsdException w:name="Medium List 2 Accent 5" w:uiPriority="66"/>
+    <w:lsdException w:name="Medium Grid 1 Accent 5" w:uiPriority="67"/>
+    <w:lsdException w:name="Medium Grid 2 Accent 5" w:uiPriority="68"/>
+    <w:lsdException w:name="Medium Grid 3 Accent 5" w:uiPriority="69"/>
+    <w:lsdException w:name="Dark List Accent 5" w:uiPriority="70"/>
+    <w:lsdException w:name="Colorful Shading Accent 5" w:uiPriority="71"/>
+    <w:lsdException w:name="Colorful List Accent 5" w:uiPriority="72"/>
+    <w:lsdException w:name="Colorful Grid Accent 5" w:uiPriority="73"/>
+    <w:lsdException w:name="Light Shading Accent 6" w:uiPriority="60"/>
+    <w:lsdException w:name="Light List Accent 6" w:uiPriority="61"/>
+    <w:lsdException w:name="Light Grid Accent 6" w:uiPriority="62"/>
+    <w:lsdException w:name="Medium Shading 1 Accent 6" w:uiPriority="63"/>
+    <w:lsdException w:name="Medium Shading 2 Accent 6" w:uiPriority="64"/>
+    <w:lsdException w:name="Medium List 1 Accent 6" w:uiPriority="65"/>
+    <w:lsdException w:name="Medium List 2 Accent 6" w:uiPriority="66"/>
+    <w:lsdException w:name="Medium Grid 1 Accent 6" w:uiPriority="67"/>
+    <w:lsdException w:name="Medium Grid 2 Accent 6" w:uiPriority="68"/>
+    <w:lsdException w:name="Medium Grid 3 Accent 6" w:uiPriority="69"/>
+    <w:lsdException w:name="Dark List Accent 6" w:uiPriority="70"/>
+    <w:lsdException w:name="Colorful Shading Accent 6" w:uiPriority="71"/>
+    <w:lsdException w:name="Colorful List Accent 6" w:uiPriority="72"/>
+    <w:lsdException w:name="Colorful Grid Accent 6" w:uiPriority="73"/>
+    <w:lsdException w:name="Subtle Emphasis" w:uiPriority="19" w:qFormat="1"/>
+    <w:lsdException w:name="Intense Emphasis" w:uiPriority="21" w:qFormat="1"/>
+    <w:lsdException w:name="Subtle Reference" w:uiPriority="31" w:qFormat="1"/>
+    <w:lsdException w:name="Intense Reference" w:uiPriority="32" w:qFormat="1"/>
+    <w:lsdException w:name="Book Title" w:uiPriority="33" w:qFormat="1"/>
+    <w:lsdException w:name="Bibliography" w:semiHidden="1" w:uiPriority="37" w:unhideWhenUsed="1"/>
+    <w:lsdException w:name="TOC Heading" w:semiHidden="1" w:uiPriority="39" w:unhideWhenUsed="1" w:qFormat="1"/>
+    <w:lsdException w:name="Plain Table 1" w:uiPriority="41"/>
+    <w:lsdException w:name="Plain Table 2" w:uiPriority="42"/>
+    <w:lsdException w:name="Plain Table 3" w:uiPriority="43"/>
+    <w:lsdException w:name="Plain Table 4" w:uiPriority="44"/>
+    <w:lsdException w:name="Plain Table 5" w:uiPriority="45"/>
+    <w:lsdException w:name="Grid Table Light" w:uiPriority="40"/>
+    <w:lsdException w:name="Grid Table 1 Light" w:uiPriority="46"/>
+    <w:lsdException w:name="Grid Table 2" w:uiPriority="47"/>
+    <w:lsdException w:name="Grid Table 3" w:uiPriority="48"/>
+    <w:lsdException w:name="Grid Table 4" w:uiPriority="49"/>
+    <w:lsdException w:name="Grid Table 5 Dark" w:uiPriority="50"/>
+    <w:lsdException w:name="Grid Table 6 Colorful" w:uiPriority="51"/>
+    <w:lsdException w:name="Grid Table 7 Colorful" w:uiPriority="52"/>
+    <w:lsdException w:name="Grid Table 1 Light Accent 1" w:uiPriority="46"/>
+    <w:lsdException w:name="Grid Table 2 Accent 1" w:uiPriority="47"/>
+    <w:lsdException w:name="Grid Table 3 Accent 1" w:uiPriority="48"/>
+    <w:lsdException w:name="Grid Table 4 Accent 1" w:uiPriority="49"/>
+    <w:lsdException w:name="Grid Table 5 Dark Accent 1" w:uiPriority="50"/>
+    <w:lsdException w:name="Grid Table 6 Colorful Accent 1" w:uiPriority="51"/>
+    <w:lsdException w:name="Grid Table 7 Colorful Accent 1" w:uiPriority="52"/>
+    <w:lsdException w:name="Grid Table 1 Light Accent 2" w:uiPriority="46"/>
+    <w:lsdException w:name="Grid Table 2 Accent 2" w:uiPriority="47"/>
+    <w:lsdException w:name="Grid Table 3 Accent 2" w:uiPriority="48"/>
+    <w:lsdException w:name="Grid Table 4 Accent 2" w:uiPriority="49"/>
+    <w:lsdException w:name="Grid Table 5 Dark Accent 2" w:uiPriority="50"/>
+    <w:lsdException w:name="Grid Table 6 Colorful Accent 2" w:uiPriority="51"/>
+    <w:lsdException w:name="Grid Table 7 Colorful Accent 2" w:uiPriority="52"/>
+    <w:lsdException w:name="Grid Table 1 Light Accent 3" w:uiPriority="46"/>
+    <w:lsdException w:name="Grid Table 2 Accent 3" w:uiPriority="47"/>
+    <w:lsdException w:name="Grid Table 3 Accent 3" w:uiPriority="48"/>
+    <w:lsdException w:name="Grid Table 4 Accent 3" w:uiPriority="49"/>
+    <w:lsdException w:name="Grid Table 5 Dark Accent 3" w:uiPriority="50"/>
+    <w:lsdException w:name="Grid Table 6 Colorful Accent 3" w:uiPriority="51"/>
+    <w:lsdException w:name="Grid Table 7 Colorful Accent 3" w:uiPriority="52"/>
+    <w:lsdException w:name="Grid Table 1 Light Accent 4" w:uiPriority="46"/>
+    <w:lsdException w:name="Grid Table 2 Accent 4" w:uiPriority="47"/>
+    <w:lsdException w:name="Grid Table 3 Accent 4" w:uiPriority="48"/>
+    <w:lsdException w:name="Grid Table 4 Accent 4" w:uiPriority="49"/>
+    <w:lsdException w:name="Grid Table 5 Dark Accent 4" w:uiPriority="50"/>
+    <w:lsdException w:name="Grid Table 6 Colorful Accent 4" w:uiPriority="51"/>
+    <w:lsdException w:name="Grid Table 7 Colorful Accent 4" w:uiPriority="52"/>
+    <w:lsdException w:name="Grid Table 1 Light Accent 5" w:uiPriority="46"/>
+    <w:lsdException w:name="Grid Table 2 Accent 5" w:uiPriority="47"/>
+    <w:lsdException w:name="Grid Table 3 Accent 5" w:uiPriority="48"/>
+    <w:lsdException w:name="Grid Table 4 Accent 5" w:uiPriority="49"/>
+    <w:lsdException w:name="Grid Table 5 Dark Accent 5" w:uiPriority="50"/>
+    <w:lsdException w:name="Grid Table 6 Colorful Accent 5" w:uiPriority="51"/>
+    <w:lsdException w:name="Grid Table 7 Colorful Accent 5" w:uiPriority="52"/>
+    <w:lsdException w:name="Grid Table 1 Light Accent 6" w:uiPriority="46"/>
+    <w:lsdException w:name="Grid Table 2 Accent 6" w:uiPriority="47"/>
+    <w:lsdException w:name="Grid Table 3 Accent 6" w:uiPriority="48"/>
+    <w:lsdException w:name="Grid Table 4 Accent 6" w:uiPriority="49"/>
+    <w:lsdException w:name="Grid Table 5 Dark Accent 6" w:uiPriority="50"/>
+    <w:lsdException w:name="Grid Table 6 Colorful Accent 6" w:uiPriority="51"/>
+    <w:lsdException w:name="Grid Table 7 Colorful Accent 6" w:uiPriority="52"/>
+    <w:lsdException w:name="List Table 1 Light" w:uiPriority="46"/>
+    <w:lsdException w:name="List Table 2" w:uiPriority="47"/>
+    <w:lsdException w:name="List Table 3" w:uiPriority="48"/>
+    <w:lsdException w:name="List Table 4" w:uiPriority="49"/>
+    <w:lsdException w:name="List Table 5 Dark" w:uiPriority="50"/>
+    <w:lsdException w:name="List Table 6 Colorful" w:uiPriority="51"/>
+    <w:lsdException w:name="List Table 7 Colorful" w:uiPriority="52"/>
+    <w:lsdException w:name="List Table 1 Light Accent 1" w:uiPriority="46"/>
+    <w:lsdException w:name="List Table 2 Accent 1" w:uiPriority="47"/>
+    <w:lsdException w:name="List Table 3 Accent 1" w:uiPriority="48"/>
+    <w:lsdException w:name="List Table 4 Accent 1" w:uiPriority="49"/>
+    <w:lsdException w:name="List Table 5 Dark Accent 1" w:uiPriority="50"/>
+    <w:lsdException w:name="List Table 6 Colorful Accent 1" w:uiPriority="51"/>
+    <w:lsdException w:name="List Table 7 Colorful Accent 1" w:uiPriority="52"/>
+    <w:lsdException w:name="List Table 1 Light Accent 2" w:uiPriority="46"/>
+    <w:lsdException w:name="List Table 2 Accent 2" w:uiPriority="47"/>
+    <w:lsdException w:name="List Table 3 Accent 2" w:uiPriority="48"/>
+    <w:lsdException w:name="List Table 4 Accent 2" w:uiPriority="49"/>
+    <w:lsdException w:name="List Table 5 Dark Accent 2" w:uiPriority="50"/>
+    <w:lsdException w:name="List Table 6 Colorful Accent 2" w:uiPriority="51"/>
+    <w:lsdException w:name="List Table 7 Colorful Accent 2" w:uiPriority="52"/>
+    <w:lsdException w:name="List Table 1 Light Accent 3" w:uiPriority="46"/>
+    <w:lsdException w:name="List Table 2 Accent 3" w:uiPriority="47"/>
+    <w:lsdException w:name="List Table 3 Accent 3" w:uiPriority="48"/>
+    <w:lsdException w:name="List Table 4 Accent 3" w:uiPriority="49"/>
+    <w:lsdException w:name="List Table 5 Dark Accent 3" w:uiPriority="50"/>
+    <w:lsdException w:name="List Table 6 Colorful Accent 3" w:uiPriority="51"/>
+    <w:lsdException w:name="List Table 7 Colorful Accent 3" w:uiPriority="52"/>
+    <w:lsdException w:name="List Table 1 Light Accent 4" w:uiPriority="46"/>
+    <w:lsdException w:name="List Table 2 Accent 4" w:uiPriority="47"/>
+    <w:lsdException w:name="List Table 3 Accent 4" w:uiPriority="48"/>
+    <w:lsdException w:name="List Table 4 Accent 4" w:uiPriority="49"/>
+    <w:lsdException w:name="List Table 5 Dark Accent 4" w:uiPriority="50"/>
+    <w:lsdException w:name="List Table 6 Colorful Accent 4" w:uiPriority="51"/>
+    <w:lsdException w:name="List Table 7 Colorful Accent 4" w:uiPriority="52"/>
+    <w:lsdException w:name="List Table 1 Light Accent 5" w:uiPriority="46"/>
+    <w:lsdException w:name="List Table 2 Accent 5" w:uiPriority="47"/>
+    <w:lsdException w:name="List Table 3 Accent 5" w:uiPriority="48"/>
+    <w:lsdException w:name="List Table 4 Accent 5" w:uiPriority="49"/>
+    <w:lsdException w:name="List Table 5 Dark Accent 5" w:uiPriority="50"/>
+    <w:lsdException w:name="List Table 6 Colorful Accent 5" w:uiPriority="51"/>
+    <w:lsdException w:name="List Table 7 Colorful Accent 5" w:uiPriority="52"/>
+    <w:lsdException w:name="List Table 1 Light Accent 6" w:uiPriority="46"/>
+    <w:lsdException w:name="List Table 2 Accent 6" w:uiPriority="47"/>
+    <w:lsdException w:name="List Table 3 Accent 6" w:uiPriority="48"/>
+    <w:lsdException w:name="List Table 4 Accent 6" w:uiPriority="49"/>
+    <w:lsdException w:name="List Table 5 Dark Accent 6" w:uiPriority="50"/>
+    <w:lsdException w:name="List Table 6 Colorful Accent 6" w:uiPriority="51"/>
+    <w:lsdException w:name="List Table 7 Colorful Accent 6" w:uiPriority="52"/>
   </w:latentStyles>
   <w:style w:type="paragraph" w:default="1" w:styleId="Normal">
     <w:name w:val="Normal"/>
@@ -958,7 +1170,6 @@
       <w:spacing w:after="0" w:line="240" w:lineRule="auto"/>
     </w:pPr>
     <w:tblPr>
-      <w:tblInd w:w="0" w:type="dxa"/>
       <w:tblBorders>
         <w:top w:val="single" w:sz="4" w:space="0" w:color="auto"/>
         <w:left w:val="single" w:sz="4" w:space="0" w:color="auto"/>
@@ -967,12 +1178,6 @@
         <w:insideH w:val="single" w:sz="4" w:space="0" w:color="auto"/>
         <w:insideV w:val="single" w:sz="4" w:space="0" w:color="auto"/>
       </w:tblBorders>
-      <w:tblCellMar>
-        <w:top w:w="0" w:type="dxa"/>
-        <w:left w:w="108" w:type="dxa"/>
-        <w:bottom w:w="0" w:type="dxa"/>
-        <w:right w:w="108" w:type="dxa"/>
-      </w:tblCellMar>
     </w:tblPr>
   </w:style>
   <w:style w:type="paragraph" w:styleId="PargrafodaLista">
@@ -985,196 +1190,6 @@
       <w:ind w:left="720"/>
       <w:contextualSpacing/>
     </w:pPr>
-  </w:style>
-</w:styles>
-</file>
-
-<file path=word/stylesWithEffects.xml><?xml version="1.0" encoding="utf-8"?>
-<w:styles xmlns:wpc="http://schemas.microsoft.com/office/word/2010/wordprocessingCanvas" xmlns:mc="http://schemas.openxmlformats.org/markup-compatibility/2006" xmlns:o="urn:schemas-microsoft-com:office:office" xmlns:r="http://schemas.openxmlformats.org/officeDocument/2006/relationships" xmlns:m="http://schemas.openxmlformats.org/officeDocument/2006/math" xmlns:v="urn:schemas-microsoft-com:vml" xmlns:wp14="http://schemas.microsoft.com/office/word/2010/wordprocessingDrawing" xmlns:wp="http://schemas.openxmlformats.org/drawingml/2006/wordprocessingDrawing" xmlns:w10="urn:schemas-microsoft-com:office:word" xmlns:w="http://schemas.openxmlformats.org/wordprocessingml/2006/main" xmlns:w14="http://schemas.microsoft.com/office/word/2010/wordml" xmlns:wpg="http://schemas.microsoft.com/office/word/2010/wordprocessingGroup" xmlns:wpi="http://schemas.microsoft.com/office/word/2010/wordprocessingInk" xmlns:wne="http://schemas.microsoft.com/office/word/2006/wordml" xmlns:wps="http://schemas.microsoft.com/office/word/2010/wordprocessingShape" mc:Ignorable="w14 wp14">
-  <w:docDefaults>
-    <w:rPrDefault>
-      <w:rPr>
-        <w:rFonts w:asciiTheme="minorHAnsi" w:eastAsiaTheme="minorEastAsia" w:hAnsiTheme="minorHAnsi" w:cstheme="minorBidi"/>
-        <w:sz w:val="22"/>
-        <w:szCs w:val="22"/>
-        <w:lang w:val="pt-BR" w:eastAsia="pt-BR" w:bidi="ar-SA"/>
-      </w:rPr>
-    </w:rPrDefault>
-    <w:pPrDefault>
-      <w:pPr>
-        <w:spacing w:after="200" w:line="276" w:lineRule="auto"/>
-      </w:pPr>
-    </w:pPrDefault>
-  </w:docDefaults>
-  <w:latentStyles w:defLockedState="0" w:defUIPriority="99" w:defSemiHidden="1" w:defUnhideWhenUsed="1" w:defQFormat="0" w:count="267">
-    <w:lsdException w:name="Normal" w:semiHidden="0" w:uiPriority="0" w:unhideWhenUsed="0" w:qFormat="1"/>
-    <w:lsdException w:name="heading 1" w:semiHidden="0" w:uiPriority="9" w:unhideWhenUsed="0" w:qFormat="1"/>
-    <w:lsdException w:name="heading 2" w:uiPriority="9" w:qFormat="1"/>
-    <w:lsdException w:name="heading 3" w:uiPriority="9" w:qFormat="1"/>
-    <w:lsdException w:name="heading 4" w:uiPriority="9" w:qFormat="1"/>
-    <w:lsdException w:name="heading 5" w:uiPriority="9" w:qFormat="1"/>
-    <w:lsdException w:name="heading 6" w:uiPriority="9" w:qFormat="1"/>
-    <w:lsdException w:name="heading 7" w:uiPriority="9" w:qFormat="1"/>
-    <w:lsdException w:name="heading 8" w:uiPriority="9" w:qFormat="1"/>
-    <w:lsdException w:name="heading 9" w:uiPriority="9" w:qFormat="1"/>
-    <w:lsdException w:name="toc 1" w:uiPriority="39"/>
-    <w:lsdException w:name="toc 2" w:uiPriority="39"/>
-    <w:lsdException w:name="toc 3" w:uiPriority="39"/>
-    <w:lsdException w:name="toc 4" w:uiPriority="39"/>
-    <w:lsdException w:name="toc 5" w:uiPriority="39"/>
-    <w:lsdException w:name="toc 6" w:uiPriority="39"/>
-    <w:lsdException w:name="toc 7" w:uiPriority="39"/>
-    <w:lsdException w:name="toc 8" w:uiPriority="39"/>
-    <w:lsdException w:name="toc 9" w:uiPriority="39"/>
-    <w:lsdException w:name="caption" w:uiPriority="35" w:qFormat="1"/>
-    <w:lsdException w:name="Title" w:semiHidden="0" w:uiPriority="10" w:unhideWhenUsed="0" w:qFormat="1"/>
-    <w:lsdException w:name="Default Paragraph Font" w:uiPriority="1"/>
-    <w:lsdException w:name="Subtitle" w:semiHidden="0" w:uiPriority="11" w:unhideWhenUsed="0" w:qFormat="1"/>
-    <w:lsdException w:name="Strong" w:semiHidden="0" w:uiPriority="22" w:unhideWhenUsed="0" w:qFormat="1"/>
-    <w:lsdException w:name="Emphasis" w:semiHidden="0" w:uiPriority="20" w:unhideWhenUsed="0" w:qFormat="1"/>
-    <w:lsdException w:name="Table Grid" w:semiHidden="0" w:uiPriority="59" w:unhideWhenUsed="0"/>
-    <w:lsdException w:name="Placeholder Text" w:unhideWhenUsed="0"/>
-    <w:lsdException w:name="No Spacing" w:semiHidden="0" w:uiPriority="1" w:unhideWhenUsed="0" w:qFormat="1"/>
-    <w:lsdException w:name="Light Shading" w:semiHidden="0" w:uiPriority="60" w:unhideWhenUsed="0"/>
-    <w:lsdException w:name="Light List" w:semiHidden="0" w:uiPriority="61" w:unhideWhenUsed="0"/>
-    <w:lsdException w:name="Light Grid" w:semiHidden="0" w:uiPriority="62" w:unhideWhenUsed="0"/>
-    <w:lsdException w:name="Medium Shading 1" w:semiHidden="0" w:uiPriority="63" w:unhideWhenUsed="0"/>
-    <w:lsdException w:name="Medium Shading 2" w:semiHidden="0" w:uiPriority="64" w:unhideWhenUsed="0"/>
-    <w:lsdException w:name="Medium List 1" w:semiHidden="0" w:uiPriority="65" w:unhideWhenUsed="0"/>
-    <w:lsdException w:name="Medium List 2" w:semiHidden="0" w:uiPriority="66" w:unhideWhenUsed="0"/>
-    <w:lsdException w:name="Medium Grid 1" w:semiHidden="0" w:uiPriority="67" w:unhideWhenUsed="0"/>
-    <w:lsdException w:name="Medium Grid 2" w:semiHidden="0" w:uiPriority="68" w:unhideWhenUsed="0"/>
-    <w:lsdException w:name="Medium Grid 3" w:semiHidden="0" w:uiPriority="69" w:unhideWhenUsed="0"/>
-    <w:lsdException w:name="Dark List" w:semiHidden="0" w:uiPriority="70" w:unhideWhenUsed="0"/>
-    <w:lsdException w:name="Colorful Shading" w:semiHidden="0" w:uiPriority="71" w:unhideWhenUsed="0"/>
-    <w:lsdException w:name="Colorful List" w:semiHidden="0" w:uiPriority="72" w:unhideWhenUsed="0"/>
-    <w:lsdException w:name="Colorful Grid" w:semiHidden="0" w:uiPriority="73" w:unhideWhenUsed="0"/>
-    <w:lsdException w:name="Light Shading Accent 1" w:semiHidden="0" w:uiPriority="60" w:unhideWhenUsed="0"/>
-    <w:lsdException w:name="Light List Accent 1" w:semiHidden="0" w:uiPriority="61" w:unhideWhenUsed="0"/>
-    <w:lsdException w:name="Light Grid Accent 1" w:semiHidden="0" w:uiPriority="62" w:unhideWhenUsed="0"/>
-    <w:lsdException w:name="Medium Shading 1 Accent 1" w:semiHidden="0" w:uiPriority="63" w:unhideWhenUsed="0"/>
-    <w:lsdException w:name="Medium Shading 2 Accent 1" w:semiHidden="0" w:uiPriority="64" w:unhideWhenUsed="0"/>
-    <w:lsdException w:name="Medium List 1 Accent 1" w:semiHidden="0" w:uiPriority="65" w:unhideWhenUsed="0"/>
-    <w:lsdException w:name="Revision" w:unhideWhenUsed="0"/>
-    <w:lsdException w:name="List Paragraph" w:semiHidden="0" w:uiPriority="34" w:unhideWhenUsed="0" w:qFormat="1"/>
-    <w:lsdException w:name="Quote" w:semiHidden="0" w:uiPriority="29" w:unhideWhenUsed="0" w:qFormat="1"/>
-    <w:lsdException w:name="Intense Quote" w:semiHidden="0" w:uiPriority="30" w:unhideWhenUsed="0" w:qFormat="1"/>
-    <w:lsdException w:name="Medium List 2 Accent 1" w:semiHidden="0" w:uiPriority="66" w:unhideWhenUsed="0"/>
-    <w:lsdException w:name="Medium Grid 1 Accent 1" w:semiHidden="0" w:uiPriority="67" w:unhideWhenUsed="0"/>
-    <w:lsdException w:name="Medium Grid 2 Accent 1" w:semiHidden="0" w:uiPriority="68" w:unhideWhenUsed="0"/>
-    <w:lsdException w:name="Medium Grid 3 Accent 1" w:semiHidden="0" w:uiPriority="69" w:unhideWhenUsed="0"/>
-    <w:lsdException w:name="Dark List Accent 1" w:semiHidden="0" w:uiPriority="70" w:unhideWhenUsed="0"/>
-    <w:lsdException w:name="Colorful Shading Accent 1" w:semiHidden="0" w:uiPriority="71" w:unhideWhenUsed="0"/>
-    <w:lsdException w:name="Colorful List Accent 1" w:semiHidden="0" w:uiPriority="72" w:unhideWhenUsed="0"/>
-    <w:lsdException w:name="Colorful Grid Accent 1" w:semiHidden="0" w:uiPriority="73" w:unhideWhenUsed="0"/>
-    <w:lsdException w:name="Light Shading Accent 2" w:semiHidden="0" w:uiPriority="60" w:unhideWhenUsed="0"/>
-    <w:lsdException w:name="Light List Accent 2" w:semiHidden="0" w:uiPriority="61" w:unhideWhenUsed="0"/>
-    <w:lsdException w:name="Light Grid Accent 2" w:semiHidden="0" w:uiPriority="62" w:unhideWhenUsed="0"/>
-    <w:lsdException w:name="Medium Shading 1 Accent 2" w:semiHidden="0" w:uiPriority="63" w:unhideWhenUsed="0"/>
-    <w:lsdException w:name="Medium Shading 2 Accent 2" w:semiHidden="0" w:uiPriority="64" w:unhideWhenUsed="0"/>
-    <w:lsdException w:name="Medium List 1 Accent 2" w:semiHidden="0" w:uiPriority="65" w:unhideWhenUsed="0"/>
-    <w:lsdException w:name="Medium List 2 Accent 2" w:semiHidden="0" w:uiPriority="66" w:unhideWhenUsed="0"/>
-    <w:lsdException w:name="Medium Grid 1 Accent 2" w:semiHidden="0" w:uiPriority="67" w:unhideWhenUsed="0"/>
-    <w:lsdException w:name="Medium Grid 2 Accent 2" w:semiHidden="0" w:uiPriority="68" w:unhideWhenUsed="0"/>
-    <w:lsdException w:name="Medium Grid 3 Accent 2" w:semiHidden="0" w:uiPriority="69" w:unhideWhenUsed="0"/>
-    <w:lsdException w:name="Dark List Accent 2" w:semiHidden="0" w:uiPriority="70" w:unhideWhenUsed="0"/>
-    <w:lsdException w:name="Colorful Shading Accent 2" w:semiHidden="0" w:uiPriority="71" w:unhideWhenUsed="0"/>
-    <w:lsdException w:name="Colorful List Accent 2" w:semiHidden="0" w:uiPriority="72" w:unhideWhenUsed="0"/>
-    <w:lsdException w:name="Colorful Grid Accent 2" w:semiHidden="0" w:uiPriority="73" w:unhideWhenUsed="0"/>
-    <w:lsdException w:name="Light Shading Accent 3" w:semiHidden="0" w:uiPriority="60" w:unhideWhenUsed="0"/>
-    <w:lsdException w:name="Light List Accent 3" w:semiHidden="0" w:uiPriority="61" w:unhideWhenUsed="0"/>
-    <w:lsdException w:name="Light Grid Accent 3" w:semiHidden="0" w:uiPriority="62" w:unhideWhenUsed="0"/>
-    <w:lsdException w:name="Medium Shading 1 Accent 3" w:semiHidden="0" w:uiPriority="63" w:unhideWhenUsed="0"/>
-    <w:lsdException w:name="Medium Shading 2 Accent 3" w:semiHidden="0" w:uiPriority="64" w:unhideWhenUsed="0"/>
-    <w:lsdException w:name="Medium List 1 Accent 3" w:semiHidden="0" w:uiPriority="65" w:unhideWhenUsed="0"/>
-    <w:lsdException w:name="Medium List 2 Accent 3" w:semiHidden="0" w:uiPriority="66" w:unhideWhenUsed="0"/>
-    <w:lsdException w:name="Medium Grid 1 Accent 3" w:semiHidden="0" w:uiPriority="67" w:unhideWhenUsed="0"/>
-    <w:lsdException w:name="Medium Grid 2 Accent 3" w:semiHidden="0" w:uiPriority="68" w:unhideWhenUsed="0"/>
-    <w:lsdException w:name="Medium Grid 3 Accent 3" w:semiHidden="0" w:uiPriority="69" w:unhideWhenUsed="0"/>
-    <w:lsdException w:name="Dark List Accent 3" w:semiHidden="0" w:uiPriority="70" w:unhideWhenUsed="0"/>
-    <w:lsdException w:name="Colorful Shading Accent 3" w:semiHidden="0" w:uiPriority="71" w:unhideWhenUsed="0"/>
-    <w:lsdException w:name="Colorful List Accent 3" w:semiHidden="0" w:uiPriority="72" w:unhideWhenUsed="0"/>
-    <w:lsdException w:name="Colorful Grid Accent 3" w:semiHidden="0" w:uiPriority="73" w:unhideWhenUsed="0"/>
-    <w:lsdException w:name="Light Shading Accent 4" w:semiHidden="0" w:uiPriority="60" w:unhideWhenUsed="0"/>
-    <w:lsdException w:name="Light List Accent 4" w:semiHidden="0" w:uiPriority="61" w:unhideWhenUsed="0"/>
-    <w:lsdException w:name="Light Grid Accent 4" w:semiHidden="0" w:uiPriority="62" w:unhideWhenUsed="0"/>
-    <w:lsdException w:name="Medium Shading 1 Accent 4" w:semiHidden="0" w:uiPriority="63" w:unhideWhenUsed="0"/>
-    <w:lsdException w:name="Medium Shading 2 Accent 4" w:semiHidden="0" w:uiPriority="64" w:unhideWhenUsed="0"/>
-    <w:lsdException w:name="Medium List 1 Accent 4" w:semiHidden="0" w:uiPriority="65" w:unhideWhenUsed="0"/>
-    <w:lsdException w:name="Medium List 2 Accent 4" w:semiHidden="0" w:uiPriority="66" w:unhideWhenUsed="0"/>
-    <w:lsdException w:name="Medium Grid 1 Accent 4" w:semiHidden="0" w:uiPriority="67" w:unhideWhenUsed="0"/>
-    <w:lsdException w:name="Medium Grid 2 Accent 4" w:semiHidden="0" w:uiPriority="68" w:unhideWhenUsed="0"/>
-    <w:lsdException w:name="Medium Grid 3 Accent 4" w:semiHidden="0" w:uiPriority="69" w:unhideWhenUsed="0"/>
-    <w:lsdException w:name="Dark List Accent 4" w:semiHidden="0" w:uiPriority="70" w:unhideWhenUsed="0"/>
-    <w:lsdException w:name="Colorful Shading Accent 4" w:semiHidden="0" w:uiPriority="71" w:unhideWhenUsed="0"/>
-    <w:lsdException w:name="Colorful List Accent 4" w:semiHidden="0" w:uiPriority="72" w:unhideWhenUsed="0"/>
-    <w:lsdException w:name="Colorful Grid Accent 4" w:semiHidden="0" w:uiPriority="73" w:unhideWhenUsed="0"/>
-    <w:lsdException w:name="Light Shading Accent 5" w:semiHidden="0" w:uiPriority="60" w:unhideWhenUsed="0"/>
-    <w:lsdException w:name="Light List Accent 5" w:semiHidden="0" w:uiPriority="61" w:unhideWhenUsed="0"/>
-    <w:lsdException w:name="Light Grid Accent 5" w:semiHidden="0" w:uiPriority="62" w:unhideWhenUsed="0"/>
-    <w:lsdException w:name="Medium Shading 1 Accent 5" w:semiHidden="0" w:uiPriority="63" w:unhideWhenUsed="0"/>
-    <w:lsdException w:name="Medium Shading 2 Accent 5" w:semiHidden="0" w:uiPriority="64" w:unhideWhenUsed="0"/>
-    <w:lsdException w:name="Medium List 1 Accent 5" w:semiHidden="0" w:uiPriority="65" w:unhideWhenUsed="0"/>
-    <w:lsdException w:name="Medium List 2 Accent 5" w:semiHidden="0" w:uiPriority="66" w:unhideWhenUsed="0"/>
-    <w:lsdException w:name="Medium Grid 1 Accent 5" w:semiHidden="0" w:uiPriority="67" w:unhideWhenUsed="0"/>
-    <w:lsdException w:name="Medium Grid 2 Accent 5" w:semiHidden="0" w:uiPriority="68" w:unhideWhenUsed="0"/>
-    <w:lsdException w:name="Medium Grid 3 Accent 5" w:semiHidden="0" w:uiPriority="69" w:unhideWhenUsed="0"/>
-    <w:lsdException w:name="Dark List Accent 5" w:semiHidden="0" w:uiPriority="70" w:unhideWhenUsed="0"/>
-    <w:lsdException w:name="Colorful Shading Accent 5" w:semiHidden="0" w:uiPriority="71" w:unhideWhenUsed="0"/>
-    <w:lsdException w:name="Colorful List Accent 5" w:semiHidden="0" w:uiPriority="72" w:unhideWhenUsed="0"/>
-    <w:lsdException w:name="Colorful Grid Accent 5" w:semiHidden="0" w:uiPriority="73" w:unhideWhenUsed="0"/>
-    <w:lsdException w:name="Light Shading Accent 6" w:semiHidden="0" w:uiPriority="60" w:unhideWhenUsed="0"/>
-    <w:lsdException w:name="Light List Accent 6" w:semiHidden="0" w:uiPriority="61" w:unhideWhenUsed="0"/>
-    <w:lsdException w:name="Light Grid Accent 6" w:semiHidden="0" w:uiPriority="62" w:unhideWhenUsed="0"/>
-    <w:lsdException w:name="Medium Shading 1 Accent 6" w:semiHidden="0" w:uiPriority="63" w:unhideWhenUsed="0"/>
-    <w:lsdException w:name="Medium Shading 2 Accent 6" w:semiHidden="0" w:uiPriority="64" w:unhideWhenUsed="0"/>
-    <w:lsdException w:name="Medium List 1 Accent 6" w:semiHidden="0" w:uiPriority="65" w:unhideWhenUsed="0"/>
-    <w:lsdException w:name="Medium List 2 Accent 6" w:semiHidden="0" w:uiPriority="66" w:unhideWhenUsed="0"/>
-    <w:lsdException w:name="Medium Grid 1 Accent 6" w:semiHidden="0" w:uiPriority="67" w:unhideWhenUsed="0"/>
-    <w:lsdException w:name="Medium Grid 2 Accent 6" w:semiHidden="0" w:uiPriority="68" w:unhideWhenUsed="0"/>
-    <w:lsdException w:name="Medium Grid 3 Accent 6" w:semiHidden="0" w:uiPriority="69" w:unhideWhenUsed="0"/>
-    <w:lsdException w:name="Dark List Accent 6" w:semiHidden="0" w:uiPriority="70" w:unhideWhenUsed="0"/>
-    <w:lsdException w:name="Colorful Shading Accent 6" w:semiHidden="0" w:uiPriority="71" w:unhideWhenUsed="0"/>
-    <w:lsdException w:name="Colorful List Accent 6" w:semiHidden="0" w:uiPriority="72" w:unhideWhenUsed="0"/>
-    <w:lsdException w:name="Colorful Grid Accent 6" w:semiHidden="0" w:uiPriority="73" w:unhideWhenUsed="0"/>
-    <w:lsdException w:name="Subtle Emphasis" w:semiHidden="0" w:uiPriority="19" w:unhideWhenUsed="0" w:qFormat="1"/>
-    <w:lsdException w:name="Intense Emphasis" w:semiHidden="0" w:uiPriority="21" w:unhideWhenUsed="0" w:qFormat="1"/>
-    <w:lsdException w:name="Subtle Reference" w:semiHidden="0" w:uiPriority="31" w:unhideWhenUsed="0" w:qFormat="1"/>
-    <w:lsdException w:name="Intense Reference" w:semiHidden="0" w:uiPriority="32" w:unhideWhenUsed="0" w:qFormat="1"/>
-    <w:lsdException w:name="Book Title" w:semiHidden="0" w:uiPriority="33" w:unhideWhenUsed="0" w:qFormat="1"/>
-    <w:lsdException w:name="Bibliography" w:uiPriority="37"/>
-    <w:lsdException w:name="TOC Heading" w:uiPriority="39" w:qFormat="1"/>
-  </w:latentStyles>
-  <w:style w:type="paragraph" w:default="1" w:styleId="Normal">
-    <w:name w:val="Normal"/>
-    <w:qFormat/>
-  </w:style>
-  <w:style w:type="character" w:default="1" w:styleId="Fontepargpadro">
-    <w:name w:val="Default Paragraph Font"/>
-    <w:uiPriority w:val="1"/>
-    <w:semiHidden/>
-    <w:unhideWhenUsed/>
-  </w:style>
-  <w:style w:type="table" w:default="1" w:styleId="Tabelanormal">
-    <w:name w:val="Normal Table"/>
-    <w:uiPriority w:val="99"/>
-    <w:semiHidden/>
-    <w:unhideWhenUsed/>
-    <w:tblPr>
-      <w:tblInd w:w="0" w:type="dxa"/>
-      <w:tblCellMar>
-        <w:top w:w="0" w:type="dxa"/>
-        <w:left w:w="108" w:type="dxa"/>
-        <w:bottom w:w="0" w:type="dxa"/>
-        <w:right w:w="108" w:type="dxa"/>
-      </w:tblCellMar>
-    </w:tblPr>
-  </w:style>
-  <w:style w:type="numbering" w:default="1" w:styleId="Semlista">
-    <w:name w:val="No List"/>
-    <w:uiPriority w:val="99"/>
-    <w:semiHidden/>
-    <w:unhideWhenUsed/>
   </w:style>
 </w:styles>
 </file>

</xml_diff>

<commit_message>
Alteração no nome do caso de uso 59 no diagrama
</commit_message>
<xml_diff>
--- a/4.2 Diagrama dos Casos de Uso.docx
+++ b/4.2 Diagrama dos Casos de Uso.docx
@@ -18,8 +18,6 @@
         </w:rPr>
         <w:t xml:space="preserve">1. Ator: </w:t>
       </w:r>
-      <w:bookmarkStart w:id="0" w:name="_GoBack"/>
-      <w:bookmarkEnd w:id="0"/>
       <w:r>
         <w:rPr>
           <w:rFonts w:ascii="Arial" w:hAnsi="Arial"/>
@@ -229,9 +227,7 @@
       <w:r>
         <w:rPr>
           <w:rFonts w:ascii="Arial" w:hAnsi="Arial"/>
-          <w:noProof/>
-          <w:color w:val="000000" w:themeColor="text1"/>
-          <w:lang w:eastAsia="pt-BR"/>
+          <w:color w:val="000000" w:themeColor="text1"/>
         </w:rPr>
         <w:pict>
           <v:shapetype id="_x0000_t75" coordsize="21600,21600" o:spt="75" o:preferrelative="t" path="m@4@5l@4@11@9@11@9@5xe" filled="f" stroked="f">
@@ -253,8 +249,8 @@
             <v:path o:extrusionok="f" gradientshapeok="t" o:connecttype="rect"/>
             <o:lock v:ext="edit" aspectratio="t"/>
           </v:shapetype>
-          <v:shape id="_x0000_i1025" type="#_x0000_t75" style="width:453pt;height:426pt">
-            <v:imagedata r:id="rId7" o:title="prototipo atualizado"/>
+          <v:shape id="_x0000_i1025" type="#_x0000_t75" style="width:453pt;height:436.5pt">
+            <v:imagedata r:id="rId7" o:title="diagrama arualizado"/>
           </v:shape>
         </w:pict>
       </w:r>
@@ -322,14 +318,8 @@
           <w:color w:val="000000" w:themeColor="text1"/>
         </w:rPr>
       </w:pPr>
-    </w:p>
-    <w:p>
-      <w:pPr>
-        <w:rPr>
-          <w:rFonts w:ascii="Arial" w:hAnsi="Arial"/>
-          <w:color w:val="000000" w:themeColor="text1"/>
-        </w:rPr>
-      </w:pPr>
+      <w:bookmarkStart w:id="0" w:name="_GoBack"/>
+      <w:bookmarkEnd w:id="0"/>
     </w:p>
     <w:p>
       <w:pPr>

</xml_diff>

<commit_message>
Atualização da imagem 4.2
</commit_message>
<xml_diff>
--- a/4.2 Diagrama dos Casos de Uso.docx
+++ b/4.2 Diagrama dos Casos de Uso.docx
@@ -227,33 +227,84 @@
       <w:r>
         <w:rPr>
           <w:rFonts w:ascii="Arial" w:hAnsi="Arial"/>
-          <w:color w:val="000000" w:themeColor="text1"/>
-        </w:rPr>
-        <w:pict>
-          <v:shapetype id="_x0000_t75" coordsize="21600,21600" o:spt="75" o:preferrelative="t" path="m@4@5l@4@11@9@11@9@5xe" filled="f" stroked="f">
-            <v:stroke joinstyle="miter"/>
-            <v:formulas>
-              <v:f eqn="if lineDrawn pixelLineWidth 0"/>
-              <v:f eqn="sum @0 1 0"/>
-              <v:f eqn="sum 0 0 @1"/>
-              <v:f eqn="prod @2 1 2"/>
-              <v:f eqn="prod @3 21600 pixelWidth"/>
-              <v:f eqn="prod @3 21600 pixelHeight"/>
-              <v:f eqn="sum @0 0 1"/>
-              <v:f eqn="prod @6 1 2"/>
-              <v:f eqn="prod @7 21600 pixelWidth"/>
-              <v:f eqn="sum @8 21600 0"/>
-              <v:f eqn="prod @7 21600 pixelHeight"/>
-              <v:f eqn="sum @10 21600 0"/>
-            </v:formulas>
-            <v:path o:extrusionok="f" gradientshapeok="t" o:connecttype="rect"/>
-            <o:lock v:ext="edit" aspectratio="t"/>
-          </v:shapetype>
-          <v:shape id="_x0000_i1025" type="#_x0000_t75" style="width:453pt;height:436.5pt">
-            <v:imagedata r:id="rId7" o:title="diagrama arualizado"/>
-          </v:shape>
-        </w:pict>
+          <w:noProof/>
+          <w:color w:val="000000" w:themeColor="text1"/>
+          <w:lang w:eastAsia="pt-BR"/>
+        </w:rPr>
+        <w:drawing>
+          <wp:inline distT="0" distB="0" distL="0" distR="0">
+            <wp:extent cx="5760085" cy="4509770"/>
+            <wp:effectExtent l="0" t="0" r="0" b="0"/>
+            <wp:docPr id="1" name="Imagem 1"/>
+            <wp:cNvGraphicFramePr>
+              <a:graphicFrameLocks xmlns:a="http://schemas.openxmlformats.org/drawingml/2006/main" noChangeAspect="1"/>
+            </wp:cNvGraphicFramePr>
+            <a:graphic xmlns:a="http://schemas.openxmlformats.org/drawingml/2006/main">
+              <a:graphicData uri="http://schemas.openxmlformats.org/drawingml/2006/picture">
+                <pic:pic xmlns:pic="http://schemas.openxmlformats.org/drawingml/2006/picture">
+                  <pic:nvPicPr>
+                    <pic:cNvPr id="1" name="teste.png"/>
+                    <pic:cNvPicPr/>
+                  </pic:nvPicPr>
+                  <pic:blipFill>
+                    <a:blip r:embed="rId7" cstate="print">
+                      <a:extLst>
+                        <a:ext uri="{28A0092B-C50C-407E-A947-70E740481C1C}">
+                          <a14:useLocalDpi xmlns:a14="http://schemas.microsoft.com/office/drawing/2010/main" val="0"/>
+                        </a:ext>
+                      </a:extLst>
+                    </a:blip>
+                    <a:stretch>
+                      <a:fillRect/>
+                    </a:stretch>
+                  </pic:blipFill>
+                  <pic:spPr>
+                    <a:xfrm>
+                      <a:off x="0" y="0"/>
+                      <a:ext cx="5760085" cy="4509770"/>
+                    </a:xfrm>
+                    <a:prstGeom prst="rect">
+                      <a:avLst/>
+                    </a:prstGeom>
+                  </pic:spPr>
+                </pic:pic>
+              </a:graphicData>
+            </a:graphic>
+          </wp:inline>
+        </w:drawing>
       </w:r>
+    </w:p>
+    <w:p>
+      <w:pPr>
+        <w:rPr>
+          <w:rFonts w:ascii="Arial" w:hAnsi="Arial"/>
+          <w:color w:val="000000" w:themeColor="text1"/>
+        </w:rPr>
+      </w:pPr>
+    </w:p>
+    <w:p>
+      <w:pPr>
+        <w:rPr>
+          <w:rFonts w:ascii="Arial" w:hAnsi="Arial"/>
+          <w:color w:val="000000" w:themeColor="text1"/>
+        </w:rPr>
+      </w:pPr>
+    </w:p>
+    <w:p>
+      <w:pPr>
+        <w:rPr>
+          <w:rFonts w:ascii="Arial" w:hAnsi="Arial"/>
+          <w:color w:val="000000" w:themeColor="text1"/>
+        </w:rPr>
+      </w:pPr>
+    </w:p>
+    <w:p>
+      <w:pPr>
+        <w:rPr>
+          <w:rFonts w:ascii="Arial" w:hAnsi="Arial"/>
+          <w:color w:val="000000" w:themeColor="text1"/>
+        </w:rPr>
+      </w:pPr>
     </w:p>
     <w:p>
       <w:pPr>
@@ -320,14 +371,6 @@
       </w:pPr>
       <w:bookmarkStart w:id="0" w:name="_GoBack"/>
       <w:bookmarkEnd w:id="0"/>
-    </w:p>
-    <w:p>
-      <w:pPr>
-        <w:rPr>
-          <w:rFonts w:ascii="Arial" w:hAnsi="Arial"/>
-          <w:color w:val="000000" w:themeColor="text1"/>
-        </w:rPr>
-      </w:pPr>
     </w:p>
     <w:p>
       <w:pPr>

</xml_diff>